<commit_message>
inserção da topico de Modelo ER e Ambeinte de desenvolvimento
</commit_message>
<xml_diff>
--- a/FGR_DOC_ERP.docx
+++ b/FGR_DOC_ERP.docx
@@ -5636,20 +5636,118 @@
         <w:pStyle w:val="Ttulo1"/>
       </w:pPr>
       <w:r>
-        <w:t>Modelagem de Banco de Dados e Modelo  E.R</w:t>
+        <w:t xml:space="preserve">Ambiente de Trabalho </w:t>
       </w:r>
-      <w:bookmarkStart w:id="2" w:name="_GoBack"/>
-      <w:bookmarkEnd w:id="2"/>
     </w:p>
     <w:p>
+      <w:r>
+        <w:t>No ambiente de desenvolvimento é essencial que os programas estejam atualizados, para que novas funções atribuídas na atualização façam o sistema ter um melhor desenvolvimento e melhorias no processo carregamentos de dados. No sistema ERP da empresa FGR, foram utilizados os seguintes programas e serviços:</w:t>
+      </w:r>
+    </w:p>
+    <w:p>
+      <w:pPr>
+        <w:pStyle w:val="PargrafodaLista"/>
+        <w:numPr>
+          <w:ilvl w:val="0"/>
+          <w:numId w:val="11"/>
+        </w:numPr>
+      </w:pPr>
+      <w:r>
+        <w:t xml:space="preserve"> Php com a versão mais atualizada estável </w:t>
+      </w:r>
+    </w:p>
+    <w:p>
+      <w:pPr>
+        <w:pStyle w:val="PargrafodaLista"/>
+        <w:numPr>
+          <w:ilvl w:val="0"/>
+          <w:numId w:val="11"/>
+        </w:numPr>
+      </w:pPr>
+      <w:r>
+        <w:t>XAMPP</w:t>
+      </w:r>
+    </w:p>
+    <w:p>
+      <w:pPr>
+        <w:pStyle w:val="PargrafodaLista"/>
+        <w:numPr>
+          <w:ilvl w:val="0"/>
+          <w:numId w:val="11"/>
+        </w:numPr>
+      </w:pPr>
+      <w:r>
+        <w:t>MySql - PhpMyAdmin</w:t>
+      </w:r>
+    </w:p>
+    <w:p>
+      <w:pPr>
+        <w:pStyle w:val="PargrafodaLista"/>
+        <w:numPr>
+          <w:ilvl w:val="0"/>
+          <w:numId w:val="11"/>
+        </w:numPr>
+      </w:pPr>
+      <w:r>
+        <w:t xml:space="preserve">Git para o controle de versões </w:t>
+      </w:r>
+    </w:p>
+    <w:p>
+      <w:pPr>
+        <w:pStyle w:val="PargrafodaLista"/>
+        <w:numPr>
+          <w:ilvl w:val="0"/>
+          <w:numId w:val="11"/>
+        </w:numPr>
+      </w:pPr>
+      <w:r>
+        <w:t>A</w:t>
+      </w:r>
+      <w:r>
+        <w:t xml:space="preserve"> Frame Work Laravel </w:t>
+      </w:r>
+    </w:p>
+    <w:p>
+      <w:pPr>
+        <w:pStyle w:val="PargrafodaLista"/>
+        <w:numPr>
+          <w:ilvl w:val="0"/>
+          <w:numId w:val="11"/>
+        </w:numPr>
+      </w:pPr>
+      <w:r>
+        <w:t xml:space="preserve">Criar um repositório no Github </w:t>
+      </w:r>
+    </w:p>
+    <w:p>
       <w:pPr>
         <w:pStyle w:val="Ttulo1"/>
       </w:pPr>
-      <w:bookmarkStart w:id="3" w:name="_Toc524614024"/>
+      <w:r>
+        <w:lastRenderedPageBreak/>
+        <w:t xml:space="preserve">Modelagem de Banco de Dados e </w:t>
+      </w:r>
+      <w:r>
+        <w:t>Modelo E.R</w:t>
+      </w:r>
+    </w:p>
+    <w:p>
+      <w:r>
+        <w:t xml:space="preserve">A modelagem relacional de um banco de dados é importante para entender como cada tabela de dados se relaciona, o que facilita na </w:t>
+      </w:r>
+      <w:r>
+        <w:t xml:space="preserve">hora de criar o banco, devido a maior compreensão dos relacionamentos que o banco irá possuir. </w:t>
+      </w:r>
+    </w:p>
+    <w:p>
+      <w:pPr>
+        <w:pStyle w:val="Ttulo1"/>
+      </w:pPr>
+      <w:bookmarkStart w:id="2" w:name="_Toc524614024"/>
       <w:r>
         <w:t>Módulos</w:t>
       </w:r>
-      <w:bookmarkEnd w:id="3"/>
+      <w:bookmarkEnd w:id="2"/>
     </w:p>
     <w:p>
       <w:r>
@@ -5687,14 +5785,14 @@
           <w:lang w:val="pt-BR"/>
         </w:rPr>
       </w:pPr>
-      <w:bookmarkStart w:id="4" w:name="_Toc524614025"/>
+      <w:bookmarkStart w:id="3" w:name="_Toc524614025"/>
       <w:r>
         <w:rPr>
           <w:lang w:val="pt-BR"/>
         </w:rPr>
         <w:t>Financeiro</w:t>
       </w:r>
-      <w:bookmarkEnd w:id="4"/>
+      <w:bookmarkEnd w:id="3"/>
     </w:p>
     <w:p>
       <w:r>
@@ -5710,14 +5808,18 @@
         <w:t xml:space="preserve">os pagamentos, orçamentos, valores de </w:t>
       </w:r>
       <w:r>
-        <w:t xml:space="preserve">prestação de serviços e afins. Neste modulo será possível ser feito a organização de contas </w:t>
+        <w:t xml:space="preserve">prestação de serviços e afins. Neste modulo será possível ser feito a organização de contas através de tabelas de pagamentos, </w:t>
       </w:r>
       <w:r>
-        <w:lastRenderedPageBreak/>
-        <w:t xml:space="preserve">através de tabelas de pagamentos, </w:t>
+        <w:t>onde será exibido as situações das contas da empresa, e</w:t>
       </w:r>
       <w:r>
-        <w:t>onde será exibido as situações das contas da empresa, e dessa forma mostrar o que falta ser pago, o que já foi pago, o que está pendente e contas a receber. Desta maneira a empresa terá maior controle sobre sua situação financeira, e também ter maior flexibilidade de acessar o sistema de onde quiser.</w:t>
+        <w:t xml:space="preserve"> dessa forma mostrar </w:t>
+      </w:r>
+      <w:bookmarkStart w:id="4" w:name="_GoBack"/>
+      <w:bookmarkEnd w:id="4"/>
+      <w:r>
+        <w:t>o que já foi pago, o que está pendente e contas a receber. Desta maneira a empresa terá maior controle sobre sua situação financeira, e também ter maior flexibilidade de acessar o sistema de onde quiser.</w:t>
       </w:r>
     </w:p>
     <w:p>
@@ -5777,7 +5879,11 @@
         <w:t xml:space="preserve">ódulo de projetos </w:t>
       </w:r>
       <w:r>
-        <w:t>tem a funcionalidade de organizar os projetos, onde terá de ser especificado o tipo, nome, local que será designado e seu status. Sendo assim, usuário terá maior controle no processo de desenvolvimento.</w:t>
+        <w:t xml:space="preserve">tem a funcionalidade de organizar os projetos, onde terá de ser especificado o tipo, nome, local que será designado e seu status. Sendo </w:t>
+      </w:r>
+      <w:r>
+        <w:lastRenderedPageBreak/>
+        <w:t>assim, usuário terá maior controle no processo de desenvolvimento.</w:t>
       </w:r>
       <w:r>
         <w:t xml:space="preserve"> </w:t>
@@ -6861,7 +6967,7 @@
               <v:shape id="_x0000_s2051" type="#_x0000_t75" style="position:absolute;left:0;text-align:left;margin-left:33.45pt;margin-top:-9.1pt;width:149.65pt;height:74.65pt;z-index:-251656704;mso-position-horizontal-relative:text;mso-position-vertical-relative:text">
                 <v:imagedata r:id="rId1" o:title=""/>
               </v:shape>
-              <o:OLEObject Type="Embed" ProgID="CorelDraw.Graphic.16" ShapeID="_x0000_s2051" DrawAspect="Content" ObjectID="_1598451055" r:id="rId2"/>
+              <o:OLEObject Type="Embed" ProgID="CorelDraw.Graphic.16" ShapeID="_x0000_s2051" DrawAspect="Content" ObjectID="_1598877749" r:id="rId2"/>
             </w:object>
           </w:r>
         </w:p>
@@ -7164,7 +7270,7 @@
               <w:sz w:val="20"/>
               <w:szCs w:val="20"/>
             </w:rPr>
-            <w:t>5</w:t>
+            <w:t>6</w:t>
           </w:r>
           <w:r>
             <w:rPr>
@@ -8473,6 +8579,119 @@
     </w:lvl>
   </w:abstractNum>
   <w:abstractNum w:abstractNumId="6" w15:restartNumberingAfterBreak="0">
+    <w:nsid w:val="4B791A06"/>
+    <w:multiLevelType w:val="hybridMultilevel"/>
+    <w:tmpl w:val="1750C514"/>
+    <w:lvl w:ilvl="0" w:tplc="04160001">
+      <w:start w:val="1"/>
+      <w:numFmt w:val="bullet"/>
+      <w:lvlText w:val=""/>
+      <w:lvlJc w:val="left"/>
+      <w:pPr>
+        <w:ind w:left="720" w:hanging="360"/>
+      </w:pPr>
+      <w:rPr>
+        <w:rFonts w:ascii="Symbol" w:hAnsi="Symbol" w:hint="default"/>
+      </w:rPr>
+    </w:lvl>
+    <w:lvl w:ilvl="1" w:tplc="04160003" w:tentative="1">
+      <w:start w:val="1"/>
+      <w:numFmt w:val="bullet"/>
+      <w:lvlText w:val="o"/>
+      <w:lvlJc w:val="left"/>
+      <w:pPr>
+        <w:ind w:left="1440" w:hanging="360"/>
+      </w:pPr>
+      <w:rPr>
+        <w:rFonts w:ascii="Courier New" w:hAnsi="Courier New" w:cs="Courier New" w:hint="default"/>
+      </w:rPr>
+    </w:lvl>
+    <w:lvl w:ilvl="2" w:tplc="04160005" w:tentative="1">
+      <w:start w:val="1"/>
+      <w:numFmt w:val="bullet"/>
+      <w:lvlText w:val=""/>
+      <w:lvlJc w:val="left"/>
+      <w:pPr>
+        <w:ind w:left="2160" w:hanging="360"/>
+      </w:pPr>
+      <w:rPr>
+        <w:rFonts w:ascii="Wingdings" w:hAnsi="Wingdings" w:hint="default"/>
+      </w:rPr>
+    </w:lvl>
+    <w:lvl w:ilvl="3" w:tplc="04160001" w:tentative="1">
+      <w:start w:val="1"/>
+      <w:numFmt w:val="bullet"/>
+      <w:lvlText w:val=""/>
+      <w:lvlJc w:val="left"/>
+      <w:pPr>
+        <w:ind w:left="2880" w:hanging="360"/>
+      </w:pPr>
+      <w:rPr>
+        <w:rFonts w:ascii="Symbol" w:hAnsi="Symbol" w:hint="default"/>
+      </w:rPr>
+    </w:lvl>
+    <w:lvl w:ilvl="4" w:tplc="04160003" w:tentative="1">
+      <w:start w:val="1"/>
+      <w:numFmt w:val="bullet"/>
+      <w:lvlText w:val="o"/>
+      <w:lvlJc w:val="left"/>
+      <w:pPr>
+        <w:ind w:left="3600" w:hanging="360"/>
+      </w:pPr>
+      <w:rPr>
+        <w:rFonts w:ascii="Courier New" w:hAnsi="Courier New" w:cs="Courier New" w:hint="default"/>
+      </w:rPr>
+    </w:lvl>
+    <w:lvl w:ilvl="5" w:tplc="04160005" w:tentative="1">
+      <w:start w:val="1"/>
+      <w:numFmt w:val="bullet"/>
+      <w:lvlText w:val=""/>
+      <w:lvlJc w:val="left"/>
+      <w:pPr>
+        <w:ind w:left="4320" w:hanging="360"/>
+      </w:pPr>
+      <w:rPr>
+        <w:rFonts w:ascii="Wingdings" w:hAnsi="Wingdings" w:hint="default"/>
+      </w:rPr>
+    </w:lvl>
+    <w:lvl w:ilvl="6" w:tplc="04160001" w:tentative="1">
+      <w:start w:val="1"/>
+      <w:numFmt w:val="bullet"/>
+      <w:lvlText w:val=""/>
+      <w:lvlJc w:val="left"/>
+      <w:pPr>
+        <w:ind w:left="5040" w:hanging="360"/>
+      </w:pPr>
+      <w:rPr>
+        <w:rFonts w:ascii="Symbol" w:hAnsi="Symbol" w:hint="default"/>
+      </w:rPr>
+    </w:lvl>
+    <w:lvl w:ilvl="7" w:tplc="04160003" w:tentative="1">
+      <w:start w:val="1"/>
+      <w:numFmt w:val="bullet"/>
+      <w:lvlText w:val="o"/>
+      <w:lvlJc w:val="left"/>
+      <w:pPr>
+        <w:ind w:left="5760" w:hanging="360"/>
+      </w:pPr>
+      <w:rPr>
+        <w:rFonts w:ascii="Courier New" w:hAnsi="Courier New" w:cs="Courier New" w:hint="default"/>
+      </w:rPr>
+    </w:lvl>
+    <w:lvl w:ilvl="8" w:tplc="04160005" w:tentative="1">
+      <w:start w:val="1"/>
+      <w:numFmt w:val="bullet"/>
+      <w:lvlText w:val=""/>
+      <w:lvlJc w:val="left"/>
+      <w:pPr>
+        <w:ind w:left="6480" w:hanging="360"/>
+      </w:pPr>
+      <w:rPr>
+        <w:rFonts w:ascii="Wingdings" w:hAnsi="Wingdings" w:hint="default"/>
+      </w:rPr>
+    </w:lvl>
+  </w:abstractNum>
+  <w:abstractNum w:abstractNumId="7" w15:restartNumberingAfterBreak="0">
     <w:nsid w:val="517C4664"/>
     <w:multiLevelType w:val="hybridMultilevel"/>
     <w:tmpl w:val="85BE714C"/>
@@ -8586,7 +8805,7 @@
       </w:rPr>
     </w:lvl>
   </w:abstractNum>
-  <w:abstractNum w:abstractNumId="7" w15:restartNumberingAfterBreak="0">
+  <w:abstractNum w:abstractNumId="8" w15:restartNumberingAfterBreak="0">
     <w:nsid w:val="6BE80240"/>
     <w:multiLevelType w:val="hybridMultilevel"/>
     <w:tmpl w:val="F4B2E4CC"/>
@@ -8727,7 +8946,7 @@
       </w:rPr>
     </w:lvl>
   </w:abstractNum>
-  <w:abstractNum w:abstractNumId="8" w15:restartNumberingAfterBreak="0">
+  <w:abstractNum w:abstractNumId="9" w15:restartNumberingAfterBreak="0">
     <w:nsid w:val="6EEF14B1"/>
     <w:multiLevelType w:val="multilevel"/>
     <w:tmpl w:val="922ABF44"/>
@@ -8854,7 +9073,7 @@
       </w:rPr>
     </w:lvl>
   </w:abstractNum>
-  <w:abstractNum w:abstractNumId="9" w15:restartNumberingAfterBreak="0">
+  <w:abstractNum w:abstractNumId="10" w15:restartNumberingAfterBreak="0">
     <w:nsid w:val="766A17F1"/>
     <w:multiLevelType w:val="hybridMultilevel"/>
     <w:tmpl w:val="3D320808"/>
@@ -8944,19 +9163,19 @@
     <w:abstractNumId w:val="1"/>
   </w:num>
   <w:num w:numId="2">
-    <w:abstractNumId w:val="8"/>
+    <w:abstractNumId w:val="9"/>
   </w:num>
   <w:num w:numId="3">
     <w:abstractNumId w:val="4"/>
   </w:num>
   <w:num w:numId="4">
-    <w:abstractNumId w:val="7"/>
+    <w:abstractNumId w:val="8"/>
   </w:num>
   <w:num w:numId="5">
     <w:abstractNumId w:val="3"/>
   </w:num>
   <w:num w:numId="6">
-    <w:abstractNumId w:val="6"/>
+    <w:abstractNumId w:val="7"/>
   </w:num>
   <w:num w:numId="7">
     <w:abstractNumId w:val="2"/>
@@ -8965,10 +9184,13 @@
     <w:abstractNumId w:val="0"/>
   </w:num>
   <w:num w:numId="9">
-    <w:abstractNumId w:val="9"/>
+    <w:abstractNumId w:val="10"/>
   </w:num>
   <w:num w:numId="10">
     <w:abstractNumId w:val="5"/>
+  </w:num>
+  <w:num w:numId="11">
+    <w:abstractNumId w:val="6"/>
   </w:num>
   <w:numIdMacAtCleanup w:val="6"/>
 </w:numbering>
@@ -11889,7 +12111,7 @@
 </file>
 
 <file path=customXml/itemProps1.xml><?xml version="1.0" encoding="utf-8"?>
-<ds:datastoreItem xmlns:ds="http://schemas.openxmlformats.org/officeDocument/2006/customXml" ds:itemID="{2D0D1F9D-D3B2-4EC6-B935-318D3CE3E5A6}">
+<ds:datastoreItem xmlns:ds="http://schemas.openxmlformats.org/officeDocument/2006/customXml" ds:itemID="{D5EFF611-76CB-42D3-B6C5-65546BF0EFE3}">
   <ds:schemaRefs>
     <ds:schemaRef ds:uri="http://schemas.openxmlformats.org/officeDocument/2006/bibliography"/>
   </ds:schemaRefs>

</xml_diff>

<commit_message>
add do topico de tabela de relacinamento E.R
</commit_message>
<xml_diff>
--- a/FGR_DOC_ERP.docx
+++ b/FGR_DOC_ERP.docx
@@ -606,15 +606,49 @@
               </w:rPr>
               <w:t> </w:t>
             </w:r>
-            <w:r>
-              <w:rPr>
-                <w:rFonts w:cs="Arial"/>
-                <w:color w:val="000000"/>
-                <w:sz w:val="20"/>
-                <w:szCs w:val="20"/>
-                <w:lang w:val="en-US"/>
-              </w:rPr>
-              <w:t xml:space="preserve">Desenvolvimento de Modulos   </w:t>
+            <w:proofErr w:type="spellStart"/>
+            <w:r>
+              <w:rPr>
+                <w:rFonts w:cs="Arial"/>
+                <w:color w:val="000000"/>
+                <w:sz w:val="20"/>
+                <w:szCs w:val="20"/>
+                <w:lang w:val="en-US"/>
+              </w:rPr>
+              <w:t>Desenvolvimento</w:t>
+            </w:r>
+            <w:proofErr w:type="spellEnd"/>
+            <w:r>
+              <w:rPr>
+                <w:rFonts w:cs="Arial"/>
+                <w:color w:val="000000"/>
+                <w:sz w:val="20"/>
+                <w:szCs w:val="20"/>
+                <w:lang w:val="en-US"/>
+              </w:rPr>
+              <w:t xml:space="preserve"> de </w:t>
+            </w:r>
+            <w:proofErr w:type="spellStart"/>
+            <w:r>
+              <w:rPr>
+                <w:rFonts w:cs="Arial"/>
+                <w:color w:val="000000"/>
+                <w:sz w:val="20"/>
+                <w:szCs w:val="20"/>
+                <w:lang w:val="en-US"/>
+              </w:rPr>
+              <w:t>Modulos</w:t>
+            </w:r>
+            <w:proofErr w:type="spellEnd"/>
+            <w:r>
+              <w:rPr>
+                <w:rFonts w:cs="Arial"/>
+                <w:color w:val="000000"/>
+                <w:sz w:val="20"/>
+                <w:szCs w:val="20"/>
+                <w:lang w:val="en-US"/>
+              </w:rPr>
+              <w:t xml:space="preserve">   </w:t>
             </w:r>
           </w:p>
         </w:tc>
@@ -4560,6 +4594,8 @@
           <w:szCs w:val="28"/>
         </w:rPr>
       </w:pPr>
+      <w:bookmarkStart w:id="0" w:name="_GoBack"/>
+      <w:bookmarkEnd w:id="0"/>
     </w:p>
     <w:p>
       <w:pPr>
@@ -4574,7 +4610,10 @@
     </w:p>
     <w:sdt>
       <w:sdtPr>
-        <w:id w:val="-2122069537"/>
+        <w:rPr>
+          <w:lang w:val="pt-BR"/>
+        </w:rPr>
+        <w:id w:val="-717738015"/>
         <w:docPartObj>
           <w:docPartGallery w:val="Table of Contents"/>
           <w:docPartUnique/>
@@ -4582,31 +4621,24 @@
       </w:sdtPr>
       <w:sdtEndPr>
         <w:rPr>
+          <w:rFonts w:ascii="Arial" w:eastAsia="Times New Roman" w:hAnsi="Arial" w:cs="Times New Roman"/>
           <w:b/>
-          <w:bCs/>
-          <w:noProof/>
-          <w:sz w:val="20"/>
-          <w:szCs w:val="20"/>
+          <w:color w:val="auto"/>
+          <w:sz w:val="24"/>
+          <w:szCs w:val="24"/>
+          <w:lang w:eastAsia="pt-BR"/>
         </w:rPr>
       </w:sdtEndPr>
       <w:sdtContent>
         <w:p>
           <w:pPr>
-            <w:spacing w:after="0" w:line="240" w:lineRule="auto"/>
-            <w:jc w:val="left"/>
-            <w:rPr>
-              <w:b/>
-              <w:sz w:val="32"/>
-              <w:szCs w:val="32"/>
-            </w:rPr>
+            <w:pStyle w:val="CabealhodoSumrio"/>
           </w:pPr>
           <w:r>
             <w:rPr>
-              <w:b/>
-              <w:sz w:val="32"/>
-              <w:szCs w:val="32"/>
+              <w:lang w:val="pt-BR"/>
             </w:rPr>
-            <w:t>Índice</w:t>
+            <w:t>Sumário</w:t>
           </w:r>
         </w:p>
         <w:p>
@@ -4620,36 +4652,21 @@
             </w:rPr>
           </w:pPr>
           <w:r>
-            <w:rPr>
-              <w:rFonts w:cs="Arial"/>
-              <w:sz w:val="20"/>
-              <w:szCs w:val="20"/>
-            </w:rPr>
             <w:fldChar w:fldCharType="begin"/>
           </w:r>
           <w:r>
-            <w:rPr>
-              <w:rFonts w:cs="Arial"/>
-              <w:sz w:val="20"/>
-              <w:szCs w:val="20"/>
-            </w:rPr>
-            <w:instrText xml:space="preserve"> TOC \o "1-2" \h \z \u </w:instrText>
+            <w:instrText xml:space="preserve"> TOC \o "1-3" \h \z \u </w:instrText>
           </w:r>
           <w:r>
-            <w:rPr>
-              <w:rFonts w:cs="Arial"/>
-              <w:sz w:val="20"/>
-              <w:szCs w:val="20"/>
-            </w:rPr>
             <w:fldChar w:fldCharType="separate"/>
           </w:r>
-          <w:hyperlink w:anchor="_Toc524614022" w:history="1">
+          <w:hyperlink w:anchor="_Toc526324235" w:history="1">
             <w:r>
               <w:rPr>
                 <w:rStyle w:val="Hyperlink"/>
                 <w:noProof/>
               </w:rPr>
-              <w:t>1.</w:t>
+              <w:t>2.</w:t>
             </w:r>
             <w:r>
               <w:rPr>
@@ -4686,7 +4703,7 @@
                 <w:noProof/>
                 <w:webHidden/>
               </w:rPr>
-              <w:instrText xml:space="preserve"> PAGEREF _Toc524614022 \h </w:instrText>
+              <w:instrText xml:space="preserve"> PAGEREF _Toc526324235 \h </w:instrText>
             </w:r>
             <w:r>
               <w:rPr>
@@ -4727,13 +4744,13 @@
               <w:szCs w:val="22"/>
             </w:rPr>
           </w:pPr>
-          <w:hyperlink w:anchor="_Toc524614023" w:history="1">
+          <w:hyperlink w:anchor="_Toc526324236" w:history="1">
             <w:r>
               <w:rPr>
                 <w:rStyle w:val="Hyperlink"/>
                 <w:noProof/>
               </w:rPr>
-              <w:t>2.</w:t>
+              <w:t>3.</w:t>
             </w:r>
             <w:r>
               <w:rPr>
@@ -4770,7 +4787,7 @@
                 <w:noProof/>
                 <w:webHidden/>
               </w:rPr>
-              <w:instrText xml:space="preserve"> PAGEREF _Toc524614023 \h </w:instrText>
+              <w:instrText xml:space="preserve"> PAGEREF _Toc526324236 \h </w:instrText>
             </w:r>
             <w:r>
               <w:rPr>
@@ -4811,13 +4828,13 @@
               <w:szCs w:val="22"/>
             </w:rPr>
           </w:pPr>
-          <w:hyperlink w:anchor="_Toc524614024" w:history="1">
+          <w:hyperlink w:anchor="_Toc526324237" w:history="1">
             <w:r>
               <w:rPr>
                 <w:rStyle w:val="Hyperlink"/>
                 <w:noProof/>
               </w:rPr>
-              <w:t>3.</w:t>
+              <w:t>4.</w:t>
             </w:r>
             <w:r>
               <w:rPr>
@@ -4833,7 +4850,7 @@
                 <w:rStyle w:val="Hyperlink"/>
                 <w:noProof/>
               </w:rPr>
-              <w:t>Módulos</w:t>
+              <w:t>Ambiente de Trabalho</w:t>
             </w:r>
             <w:r>
               <w:rPr>
@@ -4854,7 +4871,7 @@
                 <w:noProof/>
                 <w:webHidden/>
               </w:rPr>
-              <w:instrText xml:space="preserve"> PAGEREF _Toc524614024 \h </w:instrText>
+              <w:instrText xml:space="preserve"> PAGEREF _Toc526324237 \h </w:instrText>
             </w:r>
             <w:r>
               <w:rPr>
@@ -4875,6 +4892,90 @@
                 <w:webHidden/>
               </w:rPr>
               <w:t>4</w:t>
+            </w:r>
+            <w:r>
+              <w:rPr>
+                <w:noProof/>
+                <w:webHidden/>
+              </w:rPr>
+              <w:fldChar w:fldCharType="end"/>
+            </w:r>
+          </w:hyperlink>
+        </w:p>
+        <w:p>
+          <w:pPr>
+            <w:pStyle w:val="Sumrio1"/>
+            <w:rPr>
+              <w:rFonts w:asciiTheme="minorHAnsi" w:eastAsiaTheme="minorEastAsia" w:hAnsiTheme="minorHAnsi" w:cstheme="minorBidi"/>
+              <w:noProof/>
+              <w:sz w:val="22"/>
+              <w:szCs w:val="22"/>
+            </w:rPr>
+          </w:pPr>
+          <w:hyperlink w:anchor="_Toc526324238" w:history="1">
+            <w:r>
+              <w:rPr>
+                <w:rStyle w:val="Hyperlink"/>
+                <w:noProof/>
+              </w:rPr>
+              <w:t>5.</w:t>
+            </w:r>
+            <w:r>
+              <w:rPr>
+                <w:rFonts w:asciiTheme="minorHAnsi" w:eastAsiaTheme="minorEastAsia" w:hAnsiTheme="minorHAnsi" w:cstheme="minorBidi"/>
+                <w:noProof/>
+                <w:sz w:val="22"/>
+                <w:szCs w:val="22"/>
+              </w:rPr>
+              <w:tab/>
+            </w:r>
+            <w:r>
+              <w:rPr>
+                <w:rStyle w:val="Hyperlink"/>
+                <w:noProof/>
+              </w:rPr>
+              <w:t>Modelagem de Banco de Dados e Modelo E.R</w:t>
+            </w:r>
+            <w:r>
+              <w:rPr>
+                <w:noProof/>
+                <w:webHidden/>
+              </w:rPr>
+              <w:tab/>
+            </w:r>
+            <w:r>
+              <w:rPr>
+                <w:noProof/>
+                <w:webHidden/>
+              </w:rPr>
+              <w:fldChar w:fldCharType="begin"/>
+            </w:r>
+            <w:r>
+              <w:rPr>
+                <w:noProof/>
+                <w:webHidden/>
+              </w:rPr>
+              <w:instrText xml:space="preserve"> PAGEREF _Toc526324238 \h </w:instrText>
+            </w:r>
+            <w:r>
+              <w:rPr>
+                <w:noProof/>
+                <w:webHidden/>
+              </w:rPr>
+            </w:r>
+            <w:r>
+              <w:rPr>
+                <w:noProof/>
+                <w:webHidden/>
+              </w:rPr>
+              <w:fldChar w:fldCharType="separate"/>
+            </w:r>
+            <w:r>
+              <w:rPr>
+                <w:noProof/>
+                <w:webHidden/>
+              </w:rPr>
+              <w:t>5</w:t>
             </w:r>
             <w:r>
               <w:rPr>
@@ -4899,13 +5000,13 @@
               <w:szCs w:val="22"/>
             </w:rPr>
           </w:pPr>
-          <w:hyperlink w:anchor="_Toc524614025" w:history="1">
+          <w:hyperlink w:anchor="_Toc526324239" w:history="1">
             <w:r>
               <w:rPr>
                 <w:rStyle w:val="Hyperlink"/>
                 <w:noProof/>
               </w:rPr>
-              <w:t>3.1.</w:t>
+              <w:t>5.1.</w:t>
             </w:r>
             <w:r>
               <w:rPr>
@@ -4921,7 +5022,7 @@
                 <w:rStyle w:val="Hyperlink"/>
                 <w:noProof/>
               </w:rPr>
-              <w:t>Financeiro</w:t>
+              <w:t>Tabela Usuários</w:t>
             </w:r>
             <w:r>
               <w:rPr>
@@ -4942,7 +5043,7 @@
                 <w:noProof/>
                 <w:webHidden/>
               </w:rPr>
-              <w:instrText xml:space="preserve"> PAGEREF _Toc524614025 \h </w:instrText>
+              <w:instrText xml:space="preserve"> PAGEREF _Toc526324239 \h </w:instrText>
             </w:r>
             <w:r>
               <w:rPr>
@@ -4962,7 +5063,7 @@
                 <w:noProof/>
                 <w:webHidden/>
               </w:rPr>
-              <w:t>4</w:t>
+              <w:t>6</w:t>
             </w:r>
             <w:r>
               <w:rPr>
@@ -4987,13 +5088,13 @@
               <w:szCs w:val="22"/>
             </w:rPr>
           </w:pPr>
-          <w:hyperlink w:anchor="_Toc524614026" w:history="1">
+          <w:hyperlink w:anchor="_Toc526324240" w:history="1">
             <w:r>
               <w:rPr>
                 <w:rStyle w:val="Hyperlink"/>
                 <w:noProof/>
               </w:rPr>
-              <w:t>3.2.</w:t>
+              <w:t>5.2.</w:t>
             </w:r>
             <w:r>
               <w:rPr>
@@ -5030,7 +5131,7 @@
                 <w:noProof/>
                 <w:webHidden/>
               </w:rPr>
-              <w:instrText xml:space="preserve"> PAGEREF _Toc524614026 \h </w:instrText>
+              <w:instrText xml:space="preserve"> PAGEREF _Toc526324240 \h </w:instrText>
             </w:r>
             <w:r>
               <w:rPr>
@@ -5050,7 +5151,7 @@
                 <w:noProof/>
                 <w:webHidden/>
               </w:rPr>
-              <w:t>4</w:t>
+              <w:t>6</w:t>
             </w:r>
             <w:r>
               <w:rPr>
@@ -5075,13 +5176,13 @@
               <w:szCs w:val="22"/>
             </w:rPr>
           </w:pPr>
-          <w:hyperlink w:anchor="_Toc524614027" w:history="1">
+          <w:hyperlink w:anchor="_Toc526324241" w:history="1">
             <w:r>
               <w:rPr>
                 <w:rStyle w:val="Hyperlink"/>
                 <w:noProof/>
               </w:rPr>
-              <w:t>3.3.</w:t>
+              <w:t>5.3.</w:t>
             </w:r>
             <w:r>
               <w:rPr>
@@ -5097,7 +5198,7 @@
                 <w:rStyle w:val="Hyperlink"/>
                 <w:noProof/>
               </w:rPr>
-              <w:t>Projetos</w:t>
+              <w:t>Tabela Gerencia Obra</w:t>
             </w:r>
             <w:r>
               <w:rPr>
@@ -5118,7 +5219,7 @@
                 <w:noProof/>
                 <w:webHidden/>
               </w:rPr>
-              <w:instrText xml:space="preserve"> PAGEREF _Toc524614027 \h </w:instrText>
+              <w:instrText xml:space="preserve"> PAGEREF _Toc526324241 \h </w:instrText>
             </w:r>
             <w:r>
               <w:rPr>
@@ -5138,7 +5239,91 @@
                 <w:noProof/>
                 <w:webHidden/>
               </w:rPr>
-              <w:t>4</w:t>
+              <w:t>7</w:t>
+            </w:r>
+            <w:r>
+              <w:rPr>
+                <w:noProof/>
+                <w:webHidden/>
+              </w:rPr>
+              <w:fldChar w:fldCharType="end"/>
+            </w:r>
+          </w:hyperlink>
+        </w:p>
+        <w:p>
+          <w:pPr>
+            <w:pStyle w:val="Sumrio1"/>
+            <w:rPr>
+              <w:rFonts w:asciiTheme="minorHAnsi" w:eastAsiaTheme="minorEastAsia" w:hAnsiTheme="minorHAnsi" w:cstheme="minorBidi"/>
+              <w:noProof/>
+              <w:sz w:val="22"/>
+              <w:szCs w:val="22"/>
+            </w:rPr>
+          </w:pPr>
+          <w:hyperlink w:anchor="_Toc526324242" w:history="1">
+            <w:r>
+              <w:rPr>
+                <w:rStyle w:val="Hyperlink"/>
+                <w:noProof/>
+              </w:rPr>
+              <w:t>6.</w:t>
+            </w:r>
+            <w:r>
+              <w:rPr>
+                <w:rFonts w:asciiTheme="minorHAnsi" w:eastAsiaTheme="minorEastAsia" w:hAnsiTheme="minorHAnsi" w:cstheme="minorBidi"/>
+                <w:noProof/>
+                <w:sz w:val="22"/>
+                <w:szCs w:val="22"/>
+              </w:rPr>
+              <w:tab/>
+            </w:r>
+            <w:r>
+              <w:rPr>
+                <w:rStyle w:val="Hyperlink"/>
+                <w:noProof/>
+              </w:rPr>
+              <w:t>Módulos</w:t>
+            </w:r>
+            <w:r>
+              <w:rPr>
+                <w:noProof/>
+                <w:webHidden/>
+              </w:rPr>
+              <w:tab/>
+            </w:r>
+            <w:r>
+              <w:rPr>
+                <w:noProof/>
+                <w:webHidden/>
+              </w:rPr>
+              <w:fldChar w:fldCharType="begin"/>
+            </w:r>
+            <w:r>
+              <w:rPr>
+                <w:noProof/>
+                <w:webHidden/>
+              </w:rPr>
+              <w:instrText xml:space="preserve"> PAGEREF _Toc526324242 \h </w:instrText>
+            </w:r>
+            <w:r>
+              <w:rPr>
+                <w:noProof/>
+                <w:webHidden/>
+              </w:rPr>
+            </w:r>
+            <w:r>
+              <w:rPr>
+                <w:noProof/>
+                <w:webHidden/>
+              </w:rPr>
+              <w:fldChar w:fldCharType="separate"/>
+            </w:r>
+            <w:r>
+              <w:rPr>
+                <w:noProof/>
+                <w:webHidden/>
+              </w:rPr>
+              <w:t>7</w:t>
             </w:r>
             <w:r>
               <w:rPr>
@@ -5163,13 +5348,13 @@
               <w:szCs w:val="22"/>
             </w:rPr>
           </w:pPr>
-          <w:hyperlink w:anchor="_Toc524614028" w:history="1">
+          <w:hyperlink w:anchor="_Toc526324243" w:history="1">
             <w:r>
               <w:rPr>
                 <w:rStyle w:val="Hyperlink"/>
                 <w:noProof/>
               </w:rPr>
-              <w:t>3.4.</w:t>
+              <w:t>6.1.</w:t>
             </w:r>
             <w:r>
               <w:rPr>
@@ -5185,7 +5370,7 @@
                 <w:rStyle w:val="Hyperlink"/>
                 <w:noProof/>
               </w:rPr>
-              <w:t>Usuários</w:t>
+              <w:t>Financeiro</w:t>
             </w:r>
             <w:r>
               <w:rPr>
@@ -5206,7 +5391,7 @@
                 <w:noProof/>
                 <w:webHidden/>
               </w:rPr>
-              <w:instrText xml:space="preserve"> PAGEREF _Toc524614028 \h </w:instrText>
+              <w:instrText xml:space="preserve"> PAGEREF _Toc526324243 \h </w:instrText>
             </w:r>
             <w:r>
               <w:rPr>
@@ -5226,7 +5411,7 @@
                 <w:noProof/>
                 <w:webHidden/>
               </w:rPr>
-              <w:t>4</w:t>
+              <w:t>8</w:t>
             </w:r>
             <w:r>
               <w:rPr>
@@ -5251,13 +5436,13 @@
               <w:szCs w:val="22"/>
             </w:rPr>
           </w:pPr>
-          <w:hyperlink w:anchor="_Toc524614029" w:history="1">
+          <w:hyperlink w:anchor="_Toc526324244" w:history="1">
             <w:r>
               <w:rPr>
                 <w:rStyle w:val="Hyperlink"/>
                 <w:noProof/>
               </w:rPr>
-              <w:t>3.5.</w:t>
+              <w:t>6.2.</w:t>
             </w:r>
             <w:r>
               <w:rPr>
@@ -5273,7 +5458,7 @@
                 <w:rStyle w:val="Hyperlink"/>
                 <w:noProof/>
               </w:rPr>
-              <w:t>Clientes</w:t>
+              <w:t>Obras</w:t>
             </w:r>
             <w:r>
               <w:rPr>
@@ -5294,7 +5479,7 @@
                 <w:noProof/>
                 <w:webHidden/>
               </w:rPr>
-              <w:instrText xml:space="preserve"> PAGEREF _Toc524614029 \h </w:instrText>
+              <w:instrText xml:space="preserve"> PAGEREF _Toc526324244 \h </w:instrText>
             </w:r>
             <w:r>
               <w:rPr>
@@ -5314,7 +5499,7 @@
                 <w:noProof/>
                 <w:webHidden/>
               </w:rPr>
-              <w:t>4</w:t>
+              <w:t>8</w:t>
             </w:r>
             <w:r>
               <w:rPr>
@@ -5327,16 +5512,357 @@
         </w:p>
         <w:p>
           <w:pPr>
-            <w:spacing w:after="0" w:line="240" w:lineRule="auto"/>
+            <w:pStyle w:val="Sumrio2"/>
+            <w:tabs>
+              <w:tab w:val="left" w:pos="880"/>
+              <w:tab w:val="right" w:leader="dot" w:pos="8494"/>
+            </w:tabs>
             <w:rPr>
-              <w:lang w:val="en-US"/>
+              <w:rFonts w:asciiTheme="minorHAnsi" w:eastAsiaTheme="minorEastAsia" w:hAnsiTheme="minorHAnsi" w:cstheme="minorBidi"/>
+              <w:noProof/>
+              <w:sz w:val="22"/>
+              <w:szCs w:val="22"/>
             </w:rPr>
           </w:pPr>
+          <w:hyperlink w:anchor="_Toc526324245" w:history="1">
+            <w:r>
+              <w:rPr>
+                <w:rStyle w:val="Hyperlink"/>
+                <w:noProof/>
+              </w:rPr>
+              <w:t>6.3.</w:t>
+            </w:r>
+            <w:r>
+              <w:rPr>
+                <w:rFonts w:asciiTheme="minorHAnsi" w:eastAsiaTheme="minorEastAsia" w:hAnsiTheme="minorHAnsi" w:cstheme="minorBidi"/>
+                <w:noProof/>
+                <w:sz w:val="22"/>
+                <w:szCs w:val="22"/>
+              </w:rPr>
+              <w:tab/>
+            </w:r>
+            <w:r>
+              <w:rPr>
+                <w:rStyle w:val="Hyperlink"/>
+                <w:noProof/>
+              </w:rPr>
+              <w:t>Projetos</w:t>
+            </w:r>
+            <w:r>
+              <w:rPr>
+                <w:noProof/>
+                <w:webHidden/>
+              </w:rPr>
+              <w:tab/>
+            </w:r>
+            <w:r>
+              <w:rPr>
+                <w:noProof/>
+                <w:webHidden/>
+              </w:rPr>
+              <w:fldChar w:fldCharType="begin"/>
+            </w:r>
+            <w:r>
+              <w:rPr>
+                <w:noProof/>
+                <w:webHidden/>
+              </w:rPr>
+              <w:instrText xml:space="preserve"> PAGEREF _Toc526324245 \h </w:instrText>
+            </w:r>
+            <w:r>
+              <w:rPr>
+                <w:noProof/>
+                <w:webHidden/>
+              </w:rPr>
+            </w:r>
+            <w:r>
+              <w:rPr>
+                <w:noProof/>
+                <w:webHidden/>
+              </w:rPr>
+              <w:fldChar w:fldCharType="separate"/>
+            </w:r>
+            <w:r>
+              <w:rPr>
+                <w:noProof/>
+                <w:webHidden/>
+              </w:rPr>
+              <w:t>8</w:t>
+            </w:r>
+            <w:r>
+              <w:rPr>
+                <w:noProof/>
+                <w:webHidden/>
+              </w:rPr>
+              <w:fldChar w:fldCharType="end"/>
+            </w:r>
+          </w:hyperlink>
+        </w:p>
+        <w:p>
+          <w:pPr>
+            <w:pStyle w:val="Sumrio2"/>
+            <w:tabs>
+              <w:tab w:val="left" w:pos="880"/>
+              <w:tab w:val="right" w:leader="dot" w:pos="8494"/>
+            </w:tabs>
+            <w:rPr>
+              <w:rFonts w:asciiTheme="minorHAnsi" w:eastAsiaTheme="minorEastAsia" w:hAnsiTheme="minorHAnsi" w:cstheme="minorBidi"/>
+              <w:noProof/>
+              <w:sz w:val="22"/>
+              <w:szCs w:val="22"/>
+            </w:rPr>
+          </w:pPr>
+          <w:hyperlink w:anchor="_Toc526324246" w:history="1">
+            <w:r>
+              <w:rPr>
+                <w:rStyle w:val="Hyperlink"/>
+                <w:noProof/>
+              </w:rPr>
+              <w:t>6.4.</w:t>
+            </w:r>
+            <w:r>
+              <w:rPr>
+                <w:rFonts w:asciiTheme="minorHAnsi" w:eastAsiaTheme="minorEastAsia" w:hAnsiTheme="minorHAnsi" w:cstheme="minorBidi"/>
+                <w:noProof/>
+                <w:sz w:val="22"/>
+                <w:szCs w:val="22"/>
+              </w:rPr>
+              <w:tab/>
+            </w:r>
+            <w:r>
+              <w:rPr>
+                <w:rStyle w:val="Hyperlink"/>
+                <w:noProof/>
+              </w:rPr>
+              <w:t>Usuários</w:t>
+            </w:r>
+            <w:r>
+              <w:rPr>
+                <w:noProof/>
+                <w:webHidden/>
+              </w:rPr>
+              <w:tab/>
+            </w:r>
+            <w:r>
+              <w:rPr>
+                <w:noProof/>
+                <w:webHidden/>
+              </w:rPr>
+              <w:fldChar w:fldCharType="begin"/>
+            </w:r>
+            <w:r>
+              <w:rPr>
+                <w:noProof/>
+                <w:webHidden/>
+              </w:rPr>
+              <w:instrText xml:space="preserve"> PAGEREF _Toc526324246 \h </w:instrText>
+            </w:r>
+            <w:r>
+              <w:rPr>
+                <w:noProof/>
+                <w:webHidden/>
+              </w:rPr>
+            </w:r>
+            <w:r>
+              <w:rPr>
+                <w:noProof/>
+                <w:webHidden/>
+              </w:rPr>
+              <w:fldChar w:fldCharType="separate"/>
+            </w:r>
+            <w:r>
+              <w:rPr>
+                <w:noProof/>
+                <w:webHidden/>
+              </w:rPr>
+              <w:t>9</w:t>
+            </w:r>
+            <w:r>
+              <w:rPr>
+                <w:noProof/>
+                <w:webHidden/>
+              </w:rPr>
+              <w:fldChar w:fldCharType="end"/>
+            </w:r>
+          </w:hyperlink>
+        </w:p>
+        <w:p>
+          <w:pPr>
+            <w:pStyle w:val="Sumrio2"/>
+            <w:tabs>
+              <w:tab w:val="left" w:pos="880"/>
+              <w:tab w:val="right" w:leader="dot" w:pos="8494"/>
+            </w:tabs>
+            <w:rPr>
+              <w:rFonts w:asciiTheme="minorHAnsi" w:eastAsiaTheme="minorEastAsia" w:hAnsiTheme="minorHAnsi" w:cstheme="minorBidi"/>
+              <w:noProof/>
+              <w:sz w:val="22"/>
+              <w:szCs w:val="22"/>
+            </w:rPr>
+          </w:pPr>
+          <w:hyperlink w:anchor="_Toc526324247" w:history="1">
+            <w:r>
+              <w:rPr>
+                <w:rStyle w:val="Hyperlink"/>
+                <w:noProof/>
+              </w:rPr>
+              <w:t>6.5.</w:t>
+            </w:r>
+            <w:r>
+              <w:rPr>
+                <w:rFonts w:asciiTheme="minorHAnsi" w:eastAsiaTheme="minorEastAsia" w:hAnsiTheme="minorHAnsi" w:cstheme="minorBidi"/>
+                <w:noProof/>
+                <w:sz w:val="22"/>
+                <w:szCs w:val="22"/>
+              </w:rPr>
+              <w:tab/>
+            </w:r>
+            <w:r>
+              <w:rPr>
+                <w:rStyle w:val="Hyperlink"/>
+                <w:noProof/>
+              </w:rPr>
+              <w:t>Clientes</w:t>
+            </w:r>
+            <w:r>
+              <w:rPr>
+                <w:noProof/>
+                <w:webHidden/>
+              </w:rPr>
+              <w:tab/>
+            </w:r>
+            <w:r>
+              <w:rPr>
+                <w:noProof/>
+                <w:webHidden/>
+              </w:rPr>
+              <w:fldChar w:fldCharType="begin"/>
+            </w:r>
+            <w:r>
+              <w:rPr>
+                <w:noProof/>
+                <w:webHidden/>
+              </w:rPr>
+              <w:instrText xml:space="preserve"> PAGEREF _Toc526324247 \h </w:instrText>
+            </w:r>
+            <w:r>
+              <w:rPr>
+                <w:noProof/>
+                <w:webHidden/>
+              </w:rPr>
+            </w:r>
+            <w:r>
+              <w:rPr>
+                <w:noProof/>
+                <w:webHidden/>
+              </w:rPr>
+              <w:fldChar w:fldCharType="separate"/>
+            </w:r>
+            <w:r>
+              <w:rPr>
+                <w:noProof/>
+                <w:webHidden/>
+              </w:rPr>
+              <w:t>9</w:t>
+            </w:r>
+            <w:r>
+              <w:rPr>
+                <w:noProof/>
+                <w:webHidden/>
+              </w:rPr>
+              <w:fldChar w:fldCharType="end"/>
+            </w:r>
+          </w:hyperlink>
+        </w:p>
+        <w:p>
+          <w:pPr>
+            <w:pStyle w:val="Sumrio1"/>
+            <w:rPr>
+              <w:rFonts w:asciiTheme="minorHAnsi" w:eastAsiaTheme="minorEastAsia" w:hAnsiTheme="minorHAnsi" w:cstheme="minorBidi"/>
+              <w:noProof/>
+              <w:sz w:val="22"/>
+              <w:szCs w:val="22"/>
+            </w:rPr>
+          </w:pPr>
+          <w:hyperlink w:anchor="_Toc526324248" w:history="1">
+            <w:r>
+              <w:rPr>
+                <w:rStyle w:val="Hyperlink"/>
+                <w:noProof/>
+              </w:rPr>
+              <w:t>7.</w:t>
+            </w:r>
+            <w:r>
+              <w:rPr>
+                <w:rFonts w:asciiTheme="minorHAnsi" w:eastAsiaTheme="minorEastAsia" w:hAnsiTheme="minorHAnsi" w:cstheme="minorBidi"/>
+                <w:noProof/>
+                <w:sz w:val="22"/>
+                <w:szCs w:val="22"/>
+              </w:rPr>
+              <w:tab/>
+            </w:r>
+            <w:r>
+              <w:rPr>
+                <w:rStyle w:val="Hyperlink"/>
+                <w:noProof/>
+              </w:rPr>
+              <w:t>Resumo</w:t>
+            </w:r>
+            <w:r>
+              <w:rPr>
+                <w:noProof/>
+                <w:webHidden/>
+              </w:rPr>
+              <w:tab/>
+            </w:r>
+            <w:r>
+              <w:rPr>
+                <w:noProof/>
+                <w:webHidden/>
+              </w:rPr>
+              <w:fldChar w:fldCharType="begin"/>
+            </w:r>
+            <w:r>
+              <w:rPr>
+                <w:noProof/>
+                <w:webHidden/>
+              </w:rPr>
+              <w:instrText xml:space="preserve"> PAGEREF _Toc526324248 \h </w:instrText>
+            </w:r>
+            <w:r>
+              <w:rPr>
+                <w:noProof/>
+                <w:webHidden/>
+              </w:rPr>
+            </w:r>
+            <w:r>
+              <w:rPr>
+                <w:noProof/>
+                <w:webHidden/>
+              </w:rPr>
+              <w:fldChar w:fldCharType="separate"/>
+            </w:r>
+            <w:r>
+              <w:rPr>
+                <w:noProof/>
+                <w:webHidden/>
+              </w:rPr>
+              <w:t>9</w:t>
+            </w:r>
+            <w:r>
+              <w:rPr>
+                <w:noProof/>
+                <w:webHidden/>
+              </w:rPr>
+              <w:fldChar w:fldCharType="end"/>
+            </w:r>
+          </w:hyperlink>
+        </w:p>
+        <w:p>
           <w:r>
             <w:rPr>
-              <w:rFonts w:cs="Arial"/>
-              <w:sz w:val="20"/>
-              <w:szCs w:val="20"/>
+              <w:b/>
+              <w:bCs/>
             </w:rPr>
             <w:fldChar w:fldCharType="end"/>
           </w:r>
@@ -5435,12 +5961,12 @@
       <w:pPr>
         <w:pStyle w:val="Ttulo1"/>
       </w:pPr>
-      <w:bookmarkStart w:id="0" w:name="_Toc524614022"/>
+      <w:bookmarkStart w:id="1" w:name="_Toc526324235"/>
       <w:r>
         <w:lastRenderedPageBreak/>
         <w:t>Objetivo</w:t>
       </w:r>
-      <w:bookmarkEnd w:id="0"/>
+      <w:bookmarkEnd w:id="1"/>
     </w:p>
     <w:p>
       <w:pPr>
@@ -5459,7 +5985,23 @@
           <w:rFonts w:cs="Arial"/>
           <w:i/>
         </w:rPr>
-        <w:t>Enterprise Resource Planning</w:t>
+        <w:t xml:space="preserve">Enterprise </w:t>
+      </w:r>
+      <w:proofErr w:type="spellStart"/>
+      <w:r>
+        <w:rPr>
+          <w:rFonts w:cs="Arial"/>
+          <w:i/>
+        </w:rPr>
+        <w:t>Resource</w:t>
+      </w:r>
+      <w:proofErr w:type="spellEnd"/>
+      <w:r>
+        <w:rPr>
+          <w:rFonts w:cs="Arial"/>
+          <w:i/>
+        </w:rPr>
+        <w:t xml:space="preserve"> Planning</w:t>
       </w:r>
       <w:r>
         <w:rPr>
@@ -5514,7 +6056,19 @@
         <w:rPr>
           <w:rFonts w:cs="Arial"/>
         </w:rPr>
-        <w:t>essoal, de inventário de estoque às contas a receber, do ponto dos funcionários a controle do maquinário da fábrica, enfim, todo o trabalho administrativo e operacional feito numa empresa</w:t>
+        <w:t>essoal,</w:t>
+      </w:r>
+      <w:r>
+        <w:rPr>
+          <w:rFonts w:cs="Arial"/>
+        </w:rPr>
+        <w:t xml:space="preserve"> de inventário de estoque a </w:t>
+      </w:r>
+      <w:r>
+        <w:rPr>
+          <w:rFonts w:cs="Arial"/>
+        </w:rPr>
+        <w:t>contas a receber, do ponto dos funcionários a controle do maquinário da fábrica, enfim, todo o trabalho administrativo e operacional feito numa empresa</w:t>
       </w:r>
       <w:r>
         <w:rPr>
@@ -5567,81 +6121,100 @@
     </w:p>
     <w:p>
       <w:pPr>
-        <w:pStyle w:val="Ttulo1"/>
-      </w:pPr>
-      <w:bookmarkStart w:id="1" w:name="_Toc524614023"/>
-      <w:r>
-        <w:t>Encapsulamento Inicial do Software</w:t>
-      </w:r>
-      <w:bookmarkEnd w:id="1"/>
-      <w:r>
-        <w:t xml:space="preserve"> </w:t>
-      </w:r>
+        <w:rPr>
+          <w:rFonts w:cs="Arial"/>
+        </w:rPr>
+      </w:pPr>
     </w:p>
     <w:p>
-      <w:r>
-        <w:t xml:space="preserve">O </w:t>
-      </w:r>
-      <w:r>
-        <w:t>encapsulamento do</w:t>
-      </w:r>
-      <w:r>
-        <w:t xml:space="preserve"> software tem como objetivo definir como será a criação da aplicação, </w:t>
-      </w:r>
-      <w:r>
-        <w:t xml:space="preserve">e como será estruturada a sua arquitetura e versões. </w:t>
-      </w:r>
-      <w:r>
-        <w:t>A criação do software terá um processo de implan</w:t>
-      </w:r>
-      <w:r>
-        <w:t xml:space="preserve">tações segmentadas, onde visa </w:t>
-      </w:r>
-      <w:r>
-        <w:t xml:space="preserve">incrementar os módulos </w:t>
-      </w:r>
-      <w:r>
-        <w:t xml:space="preserve">e desenvolvê-los </w:t>
-      </w:r>
-      <w:r>
-        <w:t xml:space="preserve">em partes, para que </w:t>
-      </w:r>
-      <w:r>
-        <w:t xml:space="preserve">seja </w:t>
-      </w:r>
-      <w:r>
-        <w:t>feito</w:t>
-      </w:r>
+      <w:pPr>
+        <w:pStyle w:val="Ttulo1"/>
+      </w:pPr>
+      <w:bookmarkStart w:id="2" w:name="_Toc526324236"/>
+      <w:r>
+        <w:t>Encapsulamento Inicial do Software</w:t>
+      </w:r>
+      <w:bookmarkEnd w:id="2"/>
       <w:r>
         <w:t xml:space="preserve"> </w:t>
-      </w:r>
-      <w:r>
-        <w:t xml:space="preserve">os testes e uso do mesmo, </w:t>
-      </w:r>
-      <w:r>
-        <w:t>com</w:t>
-      </w:r>
-      <w:r>
-        <w:t xml:space="preserve"> a finalidade de achar bugs, inconsistências, erros gráficos, erros gramáticos, </w:t>
-      </w:r>
-      <w:r>
-        <w:t>entre outros fatores que degrada</w:t>
-      </w:r>
-      <w:r>
-        <w:t>m a funcionalidade do sistema.</w:t>
       </w:r>
     </w:p>
     <w:p>
+      <w:r>
+        <w:t xml:space="preserve">O </w:t>
+      </w:r>
+      <w:r>
+        <w:t>encapsulamento do</w:t>
+      </w:r>
+      <w:r>
+        <w:t xml:space="preserve"> software tem como objetivo definir como será a criação da aplicação, </w:t>
+      </w:r>
+      <w:r>
+        <w:t xml:space="preserve">e como será estruturada a sua arquitetura e versões. </w:t>
+      </w:r>
+      <w:r>
+        <w:t>A criação do software terá um processo de implan</w:t>
+      </w:r>
+      <w:r>
+        <w:t xml:space="preserve">tações segmentadas, onde visa </w:t>
+      </w:r>
+      <w:r>
+        <w:t xml:space="preserve">incrementar os módulos </w:t>
+      </w:r>
+      <w:r>
+        <w:t xml:space="preserve">e desenvolvê-los </w:t>
+      </w:r>
+      <w:r>
+        <w:t xml:space="preserve">em partes, para que </w:t>
+      </w:r>
+      <w:r>
+        <w:t xml:space="preserve">seja </w:t>
+      </w:r>
+      <w:r>
+        <w:t>feito</w:t>
+      </w:r>
+      <w:r>
+        <w:t xml:space="preserve"> </w:t>
+      </w:r>
+      <w:r>
+        <w:t xml:space="preserve">os testes e uso do mesmo, </w:t>
+      </w:r>
+      <w:r>
+        <w:t>com</w:t>
+      </w:r>
+      <w:r>
+        <w:t xml:space="preserve"> a finalidade de achar bugs, inconsistências, erros gráficos, erros gramáticos, </w:t>
+      </w:r>
+      <w:r>
+        <w:t>entre outros fatores que degrada</w:t>
+      </w:r>
+      <w:r>
+        <w:t>m a funcionalidade do sistema.</w:t>
+      </w:r>
+    </w:p>
+    <w:p/>
+    <w:p>
       <w:pPr>
         <w:pStyle w:val="Ttulo1"/>
       </w:pPr>
-      <w:r>
-        <w:t xml:space="preserve">Ambiente de Trabalho </w:t>
+      <w:bookmarkStart w:id="3" w:name="_Toc526324237"/>
+      <w:r>
+        <w:t>Ambiente de Trabalho</w:t>
+      </w:r>
+      <w:bookmarkEnd w:id="3"/>
+      <w:r>
+        <w:t xml:space="preserve"> </w:t>
       </w:r>
     </w:p>
     <w:p>
       <w:r>
-        <w:t>No ambiente de desenvolvimento é essencial que os programas estejam atualizados, para que novas funções atribuídas na atualização façam o sistema ter um melhor desenvolvimento e melhorias no processo carregamentos de dados. No sistema ERP da empresa FGR, foram utilizados os seguintes programas e serviços:</w:t>
+        <w:t>No ambiente de desenvolvimento é essencial que os programas estejam atualizados, para que novas funções atribuídas na atualização façam o siste</w:t>
+      </w:r>
+      <w:r>
+        <w:t>ma ter um melhor desempenho</w:t>
+      </w:r>
+      <w:r>
+        <w:t xml:space="preserve"> e melhorias no processo carregamentos de dados. No sistema ERP da empresa FGR, foram utilizados os seguintes programas e serviços:</w:t>
       </w:r>
     </w:p>
     <w:p>
@@ -5653,7 +6226,15 @@
         </w:numPr>
       </w:pPr>
       <w:r>
-        <w:t xml:space="preserve"> Php com a versão mais atualizada estável </w:t>
+        <w:t xml:space="preserve"> </w:t>
+      </w:r>
+      <w:proofErr w:type="spellStart"/>
+      <w:r>
+        <w:t>Php</w:t>
+      </w:r>
+      <w:proofErr w:type="spellEnd"/>
+      <w:r>
+        <w:t xml:space="preserve"> com a versão mais atualizada estável </w:t>
       </w:r>
     </w:p>
     <w:p>
@@ -5676,9 +6257,19 @@
           <w:numId w:val="11"/>
         </w:numPr>
       </w:pPr>
-      <w:r>
-        <w:t>MySql - PhpMyAdmin</w:t>
-      </w:r>
+      <w:proofErr w:type="spellStart"/>
+      <w:r>
+        <w:t>MySql</w:t>
+      </w:r>
+      <w:proofErr w:type="spellEnd"/>
+      <w:r>
+        <w:t xml:space="preserve"> - </w:t>
+      </w:r>
+      <w:proofErr w:type="spellStart"/>
+      <w:r>
+        <w:t>PhpMyAdmin</w:t>
+      </w:r>
+      <w:proofErr w:type="spellEnd"/>
     </w:p>
     <w:p>
       <w:pPr>
@@ -5688,8 +6279,14 @@
           <w:numId w:val="11"/>
         </w:numPr>
       </w:pPr>
-      <w:r>
-        <w:t xml:space="preserve">Git para o controle de versões </w:t>
+      <w:proofErr w:type="spellStart"/>
+      <w:r>
+        <w:lastRenderedPageBreak/>
+        <w:t>Git</w:t>
+      </w:r>
+      <w:proofErr w:type="spellEnd"/>
+      <w:r>
+        <w:t xml:space="preserve"> para o controle de versões </w:t>
       </w:r>
     </w:p>
     <w:p>
@@ -5704,7 +6301,23 @@
         <w:t>A</w:t>
       </w:r>
       <w:r>
-        <w:t xml:space="preserve"> Frame Work Laravel </w:t>
+        <w:t xml:space="preserve"> Frame </w:t>
+      </w:r>
+      <w:proofErr w:type="spellStart"/>
+      <w:r>
+        <w:t>Work</w:t>
+      </w:r>
+      <w:proofErr w:type="spellEnd"/>
+      <w:r>
+        <w:t xml:space="preserve"> </w:t>
+      </w:r>
+      <w:proofErr w:type="spellStart"/>
+      <w:r>
+        <w:t>Laravel</w:t>
+      </w:r>
+      <w:proofErr w:type="spellEnd"/>
+      <w:r>
+        <w:t xml:space="preserve"> </w:t>
       </w:r>
     </w:p>
     <w:p>
@@ -5716,20 +6329,29 @@
         </w:numPr>
       </w:pPr>
       <w:r>
-        <w:t xml:space="preserve">Criar um repositório no Github </w:t>
+        <w:t xml:space="preserve">Criar um repositório no </w:t>
+      </w:r>
+      <w:proofErr w:type="spellStart"/>
+      <w:r>
+        <w:t>Github</w:t>
+      </w:r>
+      <w:proofErr w:type="spellEnd"/>
+      <w:r>
+        <w:t xml:space="preserve"> </w:t>
       </w:r>
     </w:p>
     <w:p>
       <w:pPr>
         <w:pStyle w:val="Ttulo1"/>
       </w:pPr>
-      <w:r>
-        <w:lastRenderedPageBreak/>
+      <w:bookmarkStart w:id="4" w:name="_Toc526324238"/>
+      <w:r>
         <w:t xml:space="preserve">Modelagem de Banco de Dados e </w:t>
       </w:r>
       <w:r>
         <w:t>Modelo E.R</w:t>
       </w:r>
+      <w:bookmarkEnd w:id="4"/>
     </w:p>
     <w:p>
       <w:r>
@@ -5741,42 +6363,115 @@
     </w:p>
     <w:p>
       <w:pPr>
-        <w:pStyle w:val="Ttulo1"/>
-      </w:pPr>
-      <w:bookmarkStart w:id="2" w:name="_Toc524614024"/>
-      <w:r>
-        <w:t>Módulos</w:t>
-      </w:r>
-      <w:bookmarkEnd w:id="2"/>
+        <w:rPr>
+          <w:b/>
+          <w:noProof/>
+        </w:rPr>
+      </w:pPr>
+      <w:r>
+        <w:rPr>
+          <w:b/>
+          <w:noProof/>
+        </w:rPr>
+        <w:t>Diagrama E.R Logico:</w:t>
+      </w:r>
     </w:p>
     <w:p>
-      <w:r>
-        <w:t xml:space="preserve">Os módulos são as divisões de um sistema, onde cada modulo possui atribuições empresarias, </w:t>
-      </w:r>
-      <w:r>
-        <w:t xml:space="preserve">funcionalidades, </w:t>
-      </w:r>
-      <w:r>
-        <w:t>características uteis para a empresa</w:t>
-      </w:r>
-      <w:r>
-        <w:t>, p</w:t>
-      </w:r>
-      <w:r>
-        <w:t xml:space="preserve">ara que processos antes </w:t>
-      </w:r>
-      <w:r>
-        <w:t xml:space="preserve">feitos de forma </w:t>
-      </w:r>
-      <w:r>
-        <w:t>rustica, se</w:t>
-      </w:r>
-      <w:r>
-        <w:t xml:space="preserve"> tornem mais ágeis, práticos e habit</w:t>
-      </w:r>
-      <w:r>
-        <w:t xml:space="preserve">uais para as funções da empresa com a integração do sistema. </w:t>
-      </w:r>
+      <w:pPr>
+        <w:rPr>
+          <w:b/>
+          <w:noProof/>
+        </w:rPr>
+      </w:pPr>
+    </w:p>
+    <w:p>
+      <w:pPr>
+        <w:rPr>
+          <w:b/>
+        </w:rPr>
+      </w:pPr>
+      <w:r>
+        <w:rPr>
+          <w:b/>
+          <w:noProof/>
+        </w:rPr>
+        <w:drawing>
+          <wp:inline distT="0" distB="0" distL="0" distR="0">
+            <wp:extent cx="5400040" cy="4794885"/>
+            <wp:effectExtent l="0" t="0" r="0" b="5715"/>
+            <wp:docPr id="6" name="Imagem 6"/>
+            <wp:cNvGraphicFramePr>
+              <a:graphicFrameLocks xmlns:a="http://schemas.openxmlformats.org/drawingml/2006/main" noChangeAspect="1"/>
+            </wp:cNvGraphicFramePr>
+            <a:graphic xmlns:a="http://schemas.openxmlformats.org/drawingml/2006/main">
+              <a:graphicData uri="http://schemas.openxmlformats.org/drawingml/2006/picture">
+                <pic:pic xmlns:pic="http://schemas.openxmlformats.org/drawingml/2006/picture">
+                  <pic:nvPicPr>
+                    <pic:cNvPr id="6" name="lo.bmp"/>
+                    <pic:cNvPicPr/>
+                  </pic:nvPicPr>
+                  <pic:blipFill>
+                    <a:blip r:embed="rId12">
+                      <a:extLst>
+                        <a:ext uri="{28A0092B-C50C-407E-A947-70E740481C1C}">
+                          <a14:useLocalDpi xmlns:a14="http://schemas.microsoft.com/office/drawing/2010/main" val="0"/>
+                        </a:ext>
+                      </a:extLst>
+                    </a:blip>
+                    <a:stretch>
+                      <a:fillRect/>
+                    </a:stretch>
+                  </pic:blipFill>
+                  <pic:spPr>
+                    <a:xfrm>
+                      <a:off x="0" y="0"/>
+                      <a:ext cx="5400040" cy="4794885"/>
+                    </a:xfrm>
+                    <a:prstGeom prst="rect">
+                      <a:avLst/>
+                    </a:prstGeom>
+                  </pic:spPr>
+                </pic:pic>
+              </a:graphicData>
+            </a:graphic>
+          </wp:inline>
+        </w:drawing>
+      </w:r>
+    </w:p>
+    <w:p>
+      <w:pPr>
+        <w:rPr>
+          <w:b/>
+        </w:rPr>
+      </w:pPr>
+    </w:p>
+    <w:p>
+      <w:pPr>
+        <w:rPr>
+          <w:b/>
+        </w:rPr>
+      </w:pPr>
+    </w:p>
+    <w:p>
+      <w:pPr>
+        <w:rPr>
+          <w:b/>
+        </w:rPr>
+      </w:pPr>
+    </w:p>
+    <w:p>
+      <w:pPr>
+        <w:rPr>
+          <w:b/>
+        </w:rPr>
+      </w:pPr>
+    </w:p>
+    <w:p>
+      <w:pPr>
+        <w:rPr>
+          <w:b/>
+        </w:rPr>
+      </w:pPr>
     </w:p>
     <w:p>
       <w:pPr>
@@ -5785,42 +6480,117 @@
           <w:lang w:val="pt-BR"/>
         </w:rPr>
       </w:pPr>
-      <w:bookmarkStart w:id="3" w:name="_Toc524614025"/>
+      <w:bookmarkStart w:id="5" w:name="_Toc526324239"/>
       <w:r>
         <w:rPr>
           <w:lang w:val="pt-BR"/>
         </w:rPr>
-        <w:t>Financeiro</w:t>
-      </w:r>
-      <w:bookmarkEnd w:id="3"/>
+        <w:t>Tabela Usuários</w:t>
+      </w:r>
+      <w:bookmarkEnd w:id="5"/>
     </w:p>
     <w:p>
       <w:r>
-        <w:t xml:space="preserve">O Modulo do Financeiro tem como funcionalidade </w:t>
-      </w:r>
-      <w:r>
-        <w:t xml:space="preserve">gerir todas contas da empresa, </w:t>
-      </w:r>
-      <w:r>
-        <w:t xml:space="preserve">buscar organizar todos </w:t>
-      </w:r>
-      <w:r>
-        <w:t xml:space="preserve">os pagamentos, orçamentos, valores de </w:t>
-      </w:r>
-      <w:r>
-        <w:t xml:space="preserve">prestação de serviços e afins. Neste modulo será possível ser feito a organização de contas através de tabelas de pagamentos, </w:t>
-      </w:r>
-      <w:r>
-        <w:t>onde será exibido as situações das contas da empresa, e</w:t>
-      </w:r>
-      <w:r>
-        <w:t xml:space="preserve"> dessa forma mostrar </w:t>
-      </w:r>
-      <w:bookmarkStart w:id="4" w:name="_GoBack"/>
-      <w:bookmarkEnd w:id="4"/>
-      <w:r>
-        <w:t>o que já foi pago, o que está pendente e contas a receber. Desta maneira a empresa terá maior controle sobre sua situação financeira, e também ter maior flexibilidade de acessar o sistema de onde quiser.</w:t>
-      </w:r>
+        <w:t xml:space="preserve">A tabela usuários possui </w:t>
+      </w:r>
+      <w:r>
+        <w:t>“</w:t>
+      </w:r>
+      <w:r>
+        <w:t>Id</w:t>
+      </w:r>
+      <w:r>
+        <w:t>”</w:t>
+      </w:r>
+      <w:r>
+        <w:t xml:space="preserve"> de identificação do tipo inteiro com máximo de 4 números, onde será atribuído um valor de identificação único e exclusivo para cada usuário. </w:t>
+      </w:r>
+      <w:r>
+        <w:t>Junto a tabela, também está incluso o nome do usuário, e-mail para cadastro, senha e telefone.</w:t>
+      </w:r>
+    </w:p>
+    <w:p>
+      <w:r>
+        <w:rPr>
+          <w:noProof/>
+        </w:rPr>
+        <w:drawing>
+          <wp:anchor distT="0" distB="0" distL="114300" distR="114300" simplePos="0" relativeHeight="251658240" behindDoc="0" locked="0" layoutInCell="1" allowOverlap="1">
+            <wp:simplePos x="0" y="0"/>
+            <wp:positionH relativeFrom="margin">
+              <wp:align>center</wp:align>
+            </wp:positionH>
+            <wp:positionV relativeFrom="paragraph">
+              <wp:posOffset>295965</wp:posOffset>
+            </wp:positionV>
+            <wp:extent cx="3086735" cy="1488440"/>
+            <wp:effectExtent l="0" t="0" r="0" b="0"/>
+            <wp:wrapTopAndBottom/>
+            <wp:docPr id="7" name="Imagem 7"/>
+            <wp:cNvGraphicFramePr>
+              <a:graphicFrameLocks xmlns:a="http://schemas.openxmlformats.org/drawingml/2006/main" noChangeAspect="1"/>
+            </wp:cNvGraphicFramePr>
+            <a:graphic xmlns:a="http://schemas.openxmlformats.org/drawingml/2006/main">
+              <a:graphicData uri="http://schemas.openxmlformats.org/drawingml/2006/picture">
+                <pic:pic xmlns:pic="http://schemas.openxmlformats.org/drawingml/2006/picture">
+                  <pic:nvPicPr>
+                    <pic:cNvPr id="7" name="lo.bmp"/>
+                    <pic:cNvPicPr/>
+                  </pic:nvPicPr>
+                  <pic:blipFill rotWithShape="1">
+                    <a:blip r:embed="rId12">
+                      <a:extLst>
+                        <a:ext uri="{28A0092B-C50C-407E-A947-70E740481C1C}">
+                          <a14:useLocalDpi xmlns:a14="http://schemas.microsoft.com/office/drawing/2010/main" val="0"/>
+                        </a:ext>
+                      </a:extLst>
+                    </a:blip>
+                    <a:srcRect l="2482" t="5054" r="77122" b="81068"/>
+                    <a:stretch/>
+                  </pic:blipFill>
+                  <pic:spPr bwMode="auto">
+                    <a:xfrm>
+                      <a:off x="0" y="0"/>
+                      <a:ext cx="3086735" cy="1488440"/>
+                    </a:xfrm>
+                    <a:prstGeom prst="rect">
+                      <a:avLst/>
+                    </a:prstGeom>
+                    <a:ln>
+                      <a:noFill/>
+                    </a:ln>
+                    <a:extLst>
+                      <a:ext uri="{53640926-AAD7-44D8-BBD7-CCE9431645EC}">
+                        <a14:shadowObscured xmlns:a14="http://schemas.microsoft.com/office/drawing/2010/main"/>
+                      </a:ext>
+                    </a:extLst>
+                  </pic:spPr>
+                </pic:pic>
+              </a:graphicData>
+            </a:graphic>
+            <wp14:sizeRelH relativeFrom="margin">
+              <wp14:pctWidth>0</wp14:pctWidth>
+            </wp14:sizeRelH>
+            <wp14:sizeRelV relativeFrom="margin">
+              <wp14:pctHeight>0</wp14:pctHeight>
+            </wp14:sizeRelV>
+          </wp:anchor>
+        </w:drawing>
+      </w:r>
+    </w:p>
+    <w:p/>
+    <w:p>
+      <w:pPr>
+        <w:pStyle w:val="Ttulo2"/>
+        <w:numPr>
+          <w:ilvl w:val="0"/>
+          <w:numId w:val="0"/>
+        </w:numPr>
+        <w:ind w:left="567"/>
+        <w:rPr>
+          <w:lang w:val="pt-BR"/>
+        </w:rPr>
+      </w:pPr>
     </w:p>
     <w:p>
       <w:pPr>
@@ -5829,29 +6599,144 @@
           <w:lang w:val="pt-BR"/>
         </w:rPr>
       </w:pPr>
-      <w:bookmarkStart w:id="5" w:name="_Toc524614026"/>
+      <w:bookmarkStart w:id="6" w:name="_Toc526324240"/>
       <w:r>
         <w:rPr>
           <w:lang w:val="pt-BR"/>
         </w:rPr>
         <w:t>Obras</w:t>
       </w:r>
-      <w:bookmarkEnd w:id="5"/>
+      <w:bookmarkEnd w:id="6"/>
     </w:p>
     <w:p>
       <w:r>
-        <w:t xml:space="preserve">O modulo de obras tem como função o acompanhamento, onde será incrementado a tabela de funcionários que trabalham na mesma, os materiais necessários para construção e mostrar a rotina de obra. </w:t>
-      </w:r>
-      <w:r>
-        <w:t xml:space="preserve">Definir o que é está pendente e o que já </w:t>
-      </w:r>
-      <w:r>
-        <w:t>foi realizado, sendo assim, tornar o andamento da obra mais organizado e eficiente.</w:t>
+        <w:t xml:space="preserve">A Tabela Obras possui uma chave de </w:t>
+      </w:r>
+      <w:r>
+        <w:t xml:space="preserve">identificação exclusiva, junto a </w:t>
+      </w:r>
+      <w:r>
+        <w:t>número</w:t>
+      </w:r>
+      <w:r>
+        <w:t xml:space="preserve"> de </w:t>
+      </w:r>
+      <w:r>
+        <w:t>identificação</w:t>
+      </w:r>
+      <w:r>
+        <w:t xml:space="preserve"> estrangeira</w:t>
       </w:r>
       <w:r>
         <w:t xml:space="preserve"> </w:t>
       </w:r>
+      <w:r>
+        <w:t>do usuário</w:t>
+      </w:r>
+      <w:r>
+        <w:t xml:space="preserve"> que </w:t>
+      </w:r>
+      <w:r>
+        <w:t>está</w:t>
+      </w:r>
+      <w:r>
+        <w:t xml:space="preserve"> inserido na obra</w:t>
+      </w:r>
+      <w:r>
+        <w:t xml:space="preserve"> e também o número de identificação do cliente. Os atributos não-chave que constituem a tabela são os custos do orçamento</w:t>
+      </w:r>
+      <w:r>
+        <w:t xml:space="preserve"> de</w:t>
+      </w:r>
+      <w:r>
+        <w:t xml:space="preserve"> cada obra inserida, o tipo da obra estará </w:t>
+      </w:r>
+      <w:r>
+        <w:t>sendo realizada e uma breve descrição da obra.</w:t>
+      </w:r>
     </w:p>
+    <w:p/>
+    <w:p>
+      <w:r>
+        <w:rPr>
+          <w:noProof/>
+        </w:rPr>
+        <w:lastRenderedPageBreak/>
+        <w:drawing>
+          <wp:anchor distT="0" distB="0" distL="114300" distR="114300" simplePos="0" relativeHeight="251661312" behindDoc="0" locked="0" layoutInCell="1" allowOverlap="1">
+            <wp:simplePos x="0" y="0"/>
+            <wp:positionH relativeFrom="margin">
+              <wp:align>center</wp:align>
+            </wp:positionH>
+            <wp:positionV relativeFrom="paragraph">
+              <wp:posOffset>12783</wp:posOffset>
+            </wp:positionV>
+            <wp:extent cx="2774950" cy="1697355"/>
+            <wp:effectExtent l="0" t="0" r="6350" b="0"/>
+            <wp:wrapSquare wrapText="bothSides"/>
+            <wp:docPr id="9" name="Imagem 9"/>
+            <wp:cNvGraphicFramePr>
+              <a:graphicFrameLocks xmlns:a="http://schemas.openxmlformats.org/drawingml/2006/main" noChangeAspect="1"/>
+            </wp:cNvGraphicFramePr>
+            <a:graphic xmlns:a="http://schemas.openxmlformats.org/drawingml/2006/main">
+              <a:graphicData uri="http://schemas.openxmlformats.org/drawingml/2006/picture">
+                <pic:pic xmlns:pic="http://schemas.openxmlformats.org/drawingml/2006/picture">
+                  <pic:nvPicPr>
+                    <pic:cNvPr id="9" name="lo.bmp"/>
+                    <pic:cNvPicPr/>
+                  </pic:nvPicPr>
+                  <pic:blipFill rotWithShape="1">
+                    <a:blip r:embed="rId12">
+                      <a:extLst>
+                        <a:ext uri="{28A0092B-C50C-407E-A947-70E740481C1C}">
+                          <a14:useLocalDpi xmlns:a14="http://schemas.microsoft.com/office/drawing/2010/main" val="0"/>
+                        </a:ext>
+                      </a:extLst>
+                    </a:blip>
+                    <a:srcRect l="72594" t="6800" r="4284" b="77270"/>
+                    <a:stretch/>
+                  </pic:blipFill>
+                  <pic:spPr bwMode="auto">
+                    <a:xfrm>
+                      <a:off x="0" y="0"/>
+                      <a:ext cx="2774950" cy="1697355"/>
+                    </a:xfrm>
+                    <a:prstGeom prst="rect">
+                      <a:avLst/>
+                    </a:prstGeom>
+                    <a:ln>
+                      <a:noFill/>
+                    </a:ln>
+                    <a:extLst>
+                      <a:ext uri="{53640926-AAD7-44D8-BBD7-CCE9431645EC}">
+                        <a14:shadowObscured xmlns:a14="http://schemas.microsoft.com/office/drawing/2010/main"/>
+                      </a:ext>
+                    </a:extLst>
+                  </pic:spPr>
+                </pic:pic>
+              </a:graphicData>
+            </a:graphic>
+            <wp14:sizeRelH relativeFrom="margin">
+              <wp14:pctWidth>0</wp14:pctWidth>
+            </wp14:sizeRelH>
+            <wp14:sizeRelV relativeFrom="margin">
+              <wp14:pctHeight>0</wp14:pctHeight>
+            </wp14:sizeRelV>
+          </wp:anchor>
+        </w:drawing>
+      </w:r>
+    </w:p>
+    <w:p/>
+    <w:p>
+      <w:pPr>
+        <w:rPr>
+          <w:noProof/>
+        </w:rPr>
+      </w:pPr>
+    </w:p>
+    <w:p/>
+    <w:p/>
+    <w:p/>
     <w:p>
       <w:pPr>
         <w:pStyle w:val="Ttulo2"/>
@@ -5859,14 +6744,243 @@
           <w:lang w:val="pt-BR"/>
         </w:rPr>
       </w:pPr>
-      <w:bookmarkStart w:id="6" w:name="_Toc524614027"/>
+      <w:bookmarkStart w:id="7" w:name="_Toc526324241"/>
+      <w:r>
+        <w:rPr>
+          <w:lang w:val="pt-BR"/>
+        </w:rPr>
+        <w:t>Tabela Gerencia Obra</w:t>
+      </w:r>
+      <w:bookmarkEnd w:id="7"/>
+      <w:r>
+        <w:rPr>
+          <w:lang w:val="pt-BR"/>
+        </w:rPr>
+        <w:t xml:space="preserve"> </w:t>
+      </w:r>
+    </w:p>
+    <w:p>
+      <w:r>
+        <w:t>Esta tabela tem o intuito de ter um maior controle sobre os usuários que estão inclusos na obra. Juto a tabela está incluso a chave de identificação da tabela, chaves estrangeiras de identificação de obras e usuários, atributos atrelados serão nome e tipo da obra.</w:t>
+      </w:r>
+    </w:p>
+    <w:p>
+      <w:pPr>
+        <w:rPr>
+          <w:noProof/>
+        </w:rPr>
+      </w:pPr>
+    </w:p>
+    <w:p>
+      <w:r>
+        <w:rPr>
+          <w:noProof/>
+        </w:rPr>
+        <w:drawing>
+          <wp:anchor distT="0" distB="0" distL="114300" distR="114300" simplePos="0" relativeHeight="251662336" behindDoc="0" locked="0" layoutInCell="1" allowOverlap="1">
+            <wp:simplePos x="0" y="0"/>
+            <wp:positionH relativeFrom="margin">
+              <wp:align>center</wp:align>
+            </wp:positionH>
+            <wp:positionV relativeFrom="paragraph">
+              <wp:posOffset>10795</wp:posOffset>
+            </wp:positionV>
+            <wp:extent cx="2623820" cy="1708150"/>
+            <wp:effectExtent l="0" t="0" r="5080" b="6350"/>
+            <wp:wrapSquare wrapText="bothSides"/>
+            <wp:docPr id="10" name="Imagem 10"/>
+            <wp:cNvGraphicFramePr>
+              <a:graphicFrameLocks xmlns:a="http://schemas.openxmlformats.org/drawingml/2006/main" noChangeAspect="1"/>
+            </wp:cNvGraphicFramePr>
+            <a:graphic xmlns:a="http://schemas.openxmlformats.org/drawingml/2006/main">
+              <a:graphicData uri="http://schemas.openxmlformats.org/drawingml/2006/picture">
+                <pic:pic xmlns:pic="http://schemas.openxmlformats.org/drawingml/2006/picture">
+                  <pic:nvPicPr>
+                    <pic:cNvPr id="10" name="lo.bmp"/>
+                    <pic:cNvPicPr/>
+                  </pic:nvPicPr>
+                  <pic:blipFill rotWithShape="1">
+                    <a:blip r:embed="rId12">
+                      <a:extLst>
+                        <a:ext uri="{28A0092B-C50C-407E-A947-70E740481C1C}">
+                          <a14:useLocalDpi xmlns:a14="http://schemas.microsoft.com/office/drawing/2010/main" val="0"/>
+                        </a:ext>
+                      </a:extLst>
+                    </a:blip>
+                    <a:srcRect l="41549" t="2988" r="38107" b="82090"/>
+                    <a:stretch/>
+                  </pic:blipFill>
+                  <pic:spPr bwMode="auto">
+                    <a:xfrm>
+                      <a:off x="0" y="0"/>
+                      <a:ext cx="2623820" cy="1708150"/>
+                    </a:xfrm>
+                    <a:prstGeom prst="rect">
+                      <a:avLst/>
+                    </a:prstGeom>
+                    <a:ln>
+                      <a:noFill/>
+                    </a:ln>
+                    <a:extLst>
+                      <a:ext uri="{53640926-AAD7-44D8-BBD7-CCE9431645EC}">
+                        <a14:shadowObscured xmlns:a14="http://schemas.microsoft.com/office/drawing/2010/main"/>
+                      </a:ext>
+                    </a:extLst>
+                  </pic:spPr>
+                </pic:pic>
+              </a:graphicData>
+            </a:graphic>
+            <wp14:sizeRelH relativeFrom="margin">
+              <wp14:pctWidth>0</wp14:pctWidth>
+            </wp14:sizeRelH>
+            <wp14:sizeRelV relativeFrom="margin">
+              <wp14:pctHeight>0</wp14:pctHeight>
+            </wp14:sizeRelV>
+          </wp:anchor>
+        </w:drawing>
+      </w:r>
+    </w:p>
+    <w:p/>
+    <w:p/>
+    <w:p/>
+    <w:p/>
+    <w:p/>
+    <w:p>
+      <w:pPr>
+        <w:pStyle w:val="Ttulo1"/>
+      </w:pPr>
+      <w:bookmarkStart w:id="8" w:name="_Toc526324242"/>
+      <w:r>
+        <w:t>Módulos</w:t>
+      </w:r>
+      <w:bookmarkEnd w:id="8"/>
+    </w:p>
+    <w:p>
+      <w:r>
+        <w:t xml:space="preserve">Os módulos são as divisões de um sistema, onde cada modulo possui atribuições empresarias, </w:t>
+      </w:r>
+      <w:r>
+        <w:t xml:space="preserve">funcionalidades, </w:t>
+      </w:r>
+      <w:r>
+        <w:t>características uteis para a empresa</w:t>
+      </w:r>
+      <w:r>
+        <w:t>, p</w:t>
+      </w:r>
+      <w:r>
+        <w:t xml:space="preserve">ara que processos antes </w:t>
+      </w:r>
+      <w:r>
+        <w:t xml:space="preserve">feitos de forma </w:t>
+      </w:r>
+      <w:r>
+        <w:t>rustica, se</w:t>
+      </w:r>
+      <w:r>
+        <w:t xml:space="preserve"> tornem mais ágeis, práticos e habit</w:t>
+      </w:r>
+      <w:r>
+        <w:t xml:space="preserve">uais para as funções da empresa com a integração do sistema. </w:t>
+      </w:r>
+    </w:p>
+    <w:p/>
+    <w:p>
+      <w:pPr>
+        <w:pStyle w:val="Ttulo2"/>
+        <w:rPr>
+          <w:lang w:val="pt-BR"/>
+        </w:rPr>
+      </w:pPr>
+      <w:bookmarkStart w:id="9" w:name="_Toc526324243"/>
+      <w:r>
+        <w:rPr>
+          <w:lang w:val="pt-BR"/>
+        </w:rPr>
+        <w:lastRenderedPageBreak/>
+        <w:t>Financeiro</w:t>
+      </w:r>
+      <w:bookmarkEnd w:id="9"/>
+    </w:p>
+    <w:p>
+      <w:r>
+        <w:t xml:space="preserve">O Modulo do Financeiro tem como funcionalidade </w:t>
+      </w:r>
+      <w:r>
+        <w:t xml:space="preserve">gerir todas contas da empresa, </w:t>
+      </w:r>
+      <w:r>
+        <w:t xml:space="preserve">buscar organizar todos </w:t>
+      </w:r>
+      <w:r>
+        <w:t>os pagamentos</w:t>
+      </w:r>
+      <w:r>
+        <w:t xml:space="preserve">. Neste modulo será possível ser feito a organização de contas através de tabelas de pagamentos, </w:t>
+      </w:r>
+      <w:r>
+        <w:t>onde será exibido as situações das contas da empresa, e</w:t>
+      </w:r>
+      <w:r>
+        <w:t xml:space="preserve"> dessa forma mostrar </w:t>
+      </w:r>
+      <w:r>
+        <w:t>o que já foi pago, o que está pendente e contas a receber.</w:t>
+      </w:r>
+      <w:r>
+        <w:t xml:space="preserve"> A solicitação de orçamentos é realizada pelo o mesmo setor, a gerência contábil de todos os gatos que se terá com a obra ou projetos vira dela, sendo assim, emitida uma nota fiscal para o cliente no final, para que o cliente possa acessar o documento solicitado através do sistema. </w:t>
+      </w:r>
+      <w:r>
+        <w:t>Desta maneira a empresa terá maior controle sobre sua situação financeira, e também ter maior flexibilidade de acessar o sistema de onde quiser.</w:t>
+      </w:r>
+    </w:p>
+    <w:p/>
+    <w:p>
+      <w:pPr>
+        <w:pStyle w:val="Ttulo2"/>
+        <w:rPr>
+          <w:lang w:val="pt-BR"/>
+        </w:rPr>
+      </w:pPr>
+      <w:bookmarkStart w:id="10" w:name="_Toc526324244"/>
+      <w:r>
+        <w:rPr>
+          <w:lang w:val="pt-BR"/>
+        </w:rPr>
+        <w:t>Obras</w:t>
+      </w:r>
+      <w:bookmarkEnd w:id="10"/>
+    </w:p>
+    <w:p>
+      <w:r>
+        <w:t xml:space="preserve">O modulo de obras tem como função o acompanhamento, onde será incrementado a tabela de funcionários que trabalham na mesma, os materiais necessários para construção e mostrar a rotina de obra. </w:t>
+      </w:r>
+      <w:r>
+        <w:t xml:space="preserve">Definir o que é está pendente e o que já </w:t>
+      </w:r>
+      <w:r>
+        <w:t>foi realizado, sendo assim, tornar o andamento da obra mais organizado e eficiente.</w:t>
+      </w:r>
+      <w:r>
+        <w:t xml:space="preserve"> </w:t>
+      </w:r>
+    </w:p>
+    <w:p/>
+    <w:p>
+      <w:pPr>
+        <w:pStyle w:val="Ttulo2"/>
+        <w:rPr>
+          <w:lang w:val="pt-BR"/>
+        </w:rPr>
+      </w:pPr>
+      <w:bookmarkStart w:id="11" w:name="_Toc526324245"/>
       <w:r>
         <w:rPr>
           <w:lang w:val="pt-BR"/>
         </w:rPr>
         <w:t>Projetos</w:t>
       </w:r>
-      <w:bookmarkEnd w:id="6"/>
+      <w:bookmarkEnd w:id="11"/>
     </w:p>
     <w:p>
       <w:r>
@@ -5879,11 +6993,7 @@
         <w:t xml:space="preserve">ódulo de projetos </w:t>
       </w:r>
       <w:r>
-        <w:t xml:space="preserve">tem a funcionalidade de organizar os projetos, onde terá de ser especificado o tipo, nome, local que será designado e seu status. Sendo </w:t>
-      </w:r>
-      <w:r>
-        <w:lastRenderedPageBreak/>
-        <w:t>assim, usuário terá maior controle no processo de desenvolvimento.</w:t>
+        <w:t>tem a funcionalidade de organizar os projetos, onde terá de ser especificado o tipo, nome, local que será designado e seu status. Sendo assim, usuário terá maior controle no processo de desenvolvimento.</w:t>
       </w:r>
       <w:r>
         <w:t xml:space="preserve"> </w:t>
@@ -5904,6 +7014,7 @@
         <w:t xml:space="preserve"> de qualquer lugar. </w:t>
       </w:r>
     </w:p>
+    <w:p/>
     <w:p>
       <w:pPr>
         <w:pStyle w:val="Ttulo2"/>
@@ -5911,14 +7022,15 @@
           <w:lang w:val="pt-BR"/>
         </w:rPr>
       </w:pPr>
-      <w:bookmarkStart w:id="7" w:name="_Toc524614028"/>
+      <w:bookmarkStart w:id="12" w:name="_Toc526324246"/>
       <w:r>
         <w:rPr>
           <w:lang w:val="pt-BR"/>
         </w:rPr>
+        <w:lastRenderedPageBreak/>
         <w:t>Usuários</w:t>
       </w:r>
-      <w:bookmarkEnd w:id="7"/>
+      <w:bookmarkEnd w:id="12"/>
       <w:r>
         <w:rPr>
           <w:lang w:val="pt-BR"/>
@@ -5942,19 +7054,23 @@
       <w:r>
         <w:t xml:space="preserve"> </w:t>
       </w:r>
+      <w:r>
+        <w:t>Os usuários poderão trabalhar em diversos projetos e diversas obras ao mesmo tempo, portanto, possuindo uma hierarquia maior entre outros usuários, podendo alterar ou modificar os atributos das tabelas de módulos.</w:t>
+      </w:r>
     </w:p>
+    <w:p/>
     <w:p>
       <w:pPr>
         <w:pStyle w:val="Ttulo2"/>
       </w:pPr>
-      <w:bookmarkStart w:id="8" w:name="_Toc524614029"/>
+      <w:bookmarkStart w:id="13" w:name="_Toc526324247"/>
       <w:r>
         <w:rPr>
           <w:lang w:val="pt-BR"/>
         </w:rPr>
         <w:t>Clientes</w:t>
       </w:r>
-      <w:bookmarkEnd w:id="8"/>
+      <w:bookmarkEnd w:id="13"/>
       <w:r>
         <w:rPr>
           <w:lang w:val="pt-BR"/>
@@ -5966,41 +7082,34 @@
       </w:r>
     </w:p>
     <w:p>
+      <w:r>
+        <w:t xml:space="preserve">Na tabela clientes, o mesmo será um tipo de usuário com hierarquia mais baixa, com restrições ao sistema, podendo apenas visualizar o andamento do seu serviço solicitado, os usuários que nele trabalham, recorrer a novas solicitações de serviços </w:t>
+      </w:r>
+      <w:r>
+        <w:t xml:space="preserve">e verificar o relatório da obra para que o cliente possa ter um acompanhamento melhor. Na questão financeira, foi pensando em deixar esclarecido os gastos do cliente, mostrando os custeios com as obras através da nota fiscal pelo próprio sistema. </w:t>
+      </w:r>
+    </w:p>
+    <w:p>
       <w:pPr>
         <w:rPr>
           <w:u w:val="single"/>
         </w:rPr>
       </w:pPr>
-      <w:r>
-        <w:t xml:space="preserve">A tabela cliente mostrara que tipo de serviço está sendo realizado para o mesmo, mostrar como está o desenvolvimento dos serviços prestados, definir prazos, dados dos clientes, </w:t>
-      </w:r>
     </w:p>
     <w:p>
       <w:pPr>
-        <w:jc w:val="left"/>
-      </w:pPr>
-    </w:p>
-    <w:p/>
-    <w:p/>
-    <w:p>
-      <w:pPr>
         <w:pStyle w:val="Ttulo1"/>
-        <w:numPr>
-          <w:ilvl w:val="0"/>
-          <w:numId w:val="0"/>
-        </w:numPr>
-        <w:ind w:left="1426"/>
-      </w:pPr>
+      </w:pPr>
+      <w:bookmarkStart w:id="14" w:name="_Toc526324248"/>
+      <w:r>
+        <w:t>Resumo</w:t>
+      </w:r>
+      <w:bookmarkEnd w:id="14"/>
+      <w:r>
+        <w:t xml:space="preserve"> </w:t>
+      </w:r>
     </w:p>
     <w:p>
-      <w:pPr>
-        <w:pStyle w:val="Ttulo1"/>
-      </w:pPr>
-      <w:r>
-        <w:t xml:space="preserve">Resumo </w:t>
-      </w:r>
-    </w:p>
-    <w:p>
       <w:r>
         <w:t xml:space="preserve">O ERP que será criado </w:t>
       </w:r>
@@ -6021,7 +7130,7 @@
       </w:r>
     </w:p>
     <w:sectPr>
-      <w:footerReference w:type="default" r:id="rId12"/>
+      <w:footerReference w:type="default" r:id="rId13"/>
       <w:type w:val="continuous"/>
       <w:pgSz w:w="11906" w:h="16838" w:code="9"/>
       <w:pgMar w:top="1134" w:right="1701" w:bottom="567" w:left="1701" w:header="567" w:footer="284" w:gutter="0"/>
@@ -6967,7 +8076,7 @@
               <v:shape id="_x0000_s2051" type="#_x0000_t75" style="position:absolute;left:0;text-align:left;margin-left:33.45pt;margin-top:-9.1pt;width:149.65pt;height:74.65pt;z-index:-251656704;mso-position-horizontal-relative:text;mso-position-vertical-relative:text">
                 <v:imagedata r:id="rId1" o:title=""/>
               </v:shape>
-              <o:OLEObject Type="Embed" ProgID="CorelDraw.Graphic.16" ShapeID="_x0000_s2051" DrawAspect="Content" ObjectID="_1598877749" r:id="rId2"/>
+              <o:OLEObject Type="Embed" ProgID="CorelDraw.Graphic.16" ShapeID="_x0000_s2051" DrawAspect="Content" ObjectID="_1600066109" r:id="rId2"/>
             </w:object>
           </w:r>
         </w:p>
@@ -7270,7 +8379,7 @@
               <w:sz w:val="20"/>
               <w:szCs w:val="20"/>
             </w:rPr>
-            <w:t>6</w:t>
+            <w:t>3</w:t>
           </w:r>
           <w:r>
             <w:rPr>
@@ -7330,7 +8439,7 @@
               <w:sz w:val="20"/>
               <w:szCs w:val="20"/>
             </w:rPr>
-            <w:t>6</w:t>
+            <w:t>9</w:t>
           </w:r>
           <w:r>
             <w:rPr>
@@ -12111,7 +13220,7 @@
 </file>
 
 <file path=customXml/itemProps1.xml><?xml version="1.0" encoding="utf-8"?>
-<ds:datastoreItem xmlns:ds="http://schemas.openxmlformats.org/officeDocument/2006/customXml" ds:itemID="{D5EFF611-76CB-42D3-B6C5-65546BF0EFE3}">
+<ds:datastoreItem xmlns:ds="http://schemas.openxmlformats.org/officeDocument/2006/customXml" ds:itemID="{D4F9E3D9-ABCA-40E5-8513-DE160E61DAC2}">
   <ds:schemaRefs>
     <ds:schemaRef ds:uri="http://schemas.openxmlformats.org/officeDocument/2006/bibliography"/>
   </ds:schemaRefs>

</xml_diff>

<commit_message>
add do topico de tabela de relacinamento E.R E Resquisitos
</commit_message>
<xml_diff>
--- a/FGR_DOC_ERP.docx
+++ b/FGR_DOC_ERP.docx
@@ -558,7 +558,27 @@
                 <w:szCs w:val="20"/>
                 <w:lang w:val="en-US"/>
               </w:rPr>
-              <w:t>PA2</w:t>
+              <w:t>PA</w:t>
+            </w:r>
+            <w:r>
+              <w:rPr>
+                <w:rFonts w:cs="Arial"/>
+                <w:color w:val="000000"/>
+                <w:sz w:val="20"/>
+                <w:szCs w:val="20"/>
+                <w:lang w:val="en-US"/>
+              </w:rPr>
+              <w:t xml:space="preserve">  </w:t>
+            </w:r>
+            <w:r>
+              <w:rPr>
+                <w:rFonts w:cs="Arial"/>
+                <w:color w:val="000000"/>
+                <w:sz w:val="20"/>
+                <w:szCs w:val="20"/>
+                <w:lang w:val="en-US"/>
+              </w:rPr>
+              <w:t>2</w:t>
             </w:r>
             <w:r>
               <w:rPr>
@@ -4594,8 +4614,6 @@
           <w:szCs w:val="28"/>
         </w:rPr>
       </w:pPr>
-      <w:bookmarkStart w:id="0" w:name="_GoBack"/>
-      <w:bookmarkEnd w:id="0"/>
     </w:p>
     <w:p>
       <w:pPr>
@@ -4611,7 +4629,12 @@
     <w:sdt>
       <w:sdtPr>
         <w:rPr>
-          <w:lang w:val="pt-BR"/>
+          <w:rFonts w:ascii="Arial" w:eastAsia="Times New Roman" w:hAnsi="Arial" w:cs="Times New Roman"/>
+          <w:bCs w:val="0"/>
+          <w:color w:val="auto"/>
+          <w:sz w:val="24"/>
+          <w:szCs w:val="24"/>
+          <w:lang w:val="pt-BR" w:eastAsia="pt-BR"/>
         </w:rPr>
         <w:id w:val="-717738015"/>
         <w:docPartObj>
@@ -4621,12 +4644,7 @@
       </w:sdtPr>
       <w:sdtEndPr>
         <w:rPr>
-          <w:rFonts w:ascii="Arial" w:eastAsia="Times New Roman" w:hAnsi="Arial" w:cs="Times New Roman"/>
           <w:b/>
-          <w:color w:val="auto"/>
-          <w:sz w:val="24"/>
-          <w:szCs w:val="24"/>
-          <w:lang w:eastAsia="pt-BR"/>
         </w:rPr>
       </w:sdtEndPr>
       <w:sdtContent>
@@ -4660,7 +4678,7 @@
           <w:r>
             <w:fldChar w:fldCharType="separate"/>
           </w:r>
-          <w:hyperlink w:anchor="_Toc526324235" w:history="1">
+          <w:hyperlink w:anchor="_Toc526774704" w:history="1">
             <w:r>
               <w:rPr>
                 <w:rStyle w:val="Hyperlink"/>
@@ -4703,7 +4721,7 @@
                 <w:noProof/>
                 <w:webHidden/>
               </w:rPr>
-              <w:instrText xml:space="preserve"> PAGEREF _Toc526324235 \h </w:instrText>
+              <w:instrText xml:space="preserve"> PAGEREF _Toc526774704 \h </w:instrText>
             </w:r>
             <w:r>
               <w:rPr>
@@ -4723,7 +4741,7 @@
                 <w:noProof/>
                 <w:webHidden/>
               </w:rPr>
-              <w:t>4</w:t>
+              <w:t>5</w:t>
             </w:r>
             <w:r>
               <w:rPr>
@@ -4744,7 +4762,7 @@
               <w:szCs w:val="22"/>
             </w:rPr>
           </w:pPr>
-          <w:hyperlink w:anchor="_Toc526324236" w:history="1">
+          <w:hyperlink w:anchor="_Toc526774705" w:history="1">
             <w:r>
               <w:rPr>
                 <w:rStyle w:val="Hyperlink"/>
@@ -4787,7 +4805,7 @@
                 <w:noProof/>
                 <w:webHidden/>
               </w:rPr>
-              <w:instrText xml:space="preserve"> PAGEREF _Toc526324236 \h </w:instrText>
+              <w:instrText xml:space="preserve"> PAGEREF _Toc526774705 \h </w:instrText>
             </w:r>
             <w:r>
               <w:rPr>
@@ -4807,7 +4825,7 @@
                 <w:noProof/>
                 <w:webHidden/>
               </w:rPr>
-              <w:t>4</w:t>
+              <w:t>5</w:t>
             </w:r>
             <w:r>
               <w:rPr>
@@ -4828,7 +4846,7 @@
               <w:szCs w:val="22"/>
             </w:rPr>
           </w:pPr>
-          <w:hyperlink w:anchor="_Toc526324237" w:history="1">
+          <w:hyperlink w:anchor="_Toc526774706" w:history="1">
             <w:r>
               <w:rPr>
                 <w:rStyle w:val="Hyperlink"/>
@@ -4850,7 +4868,7 @@
                 <w:rStyle w:val="Hyperlink"/>
                 <w:noProof/>
               </w:rPr>
-              <w:t>Ambiente de Trabalho</w:t>
+              <w:t>Requisitos</w:t>
             </w:r>
             <w:r>
               <w:rPr>
@@ -4871,7 +4889,7 @@
                 <w:noProof/>
                 <w:webHidden/>
               </w:rPr>
-              <w:instrText xml:space="preserve"> PAGEREF _Toc526324237 \h </w:instrText>
+              <w:instrText xml:space="preserve"> PAGEREF _Toc526774706 \h </w:instrText>
             </w:r>
             <w:r>
               <w:rPr>
@@ -4891,7 +4909,7 @@
                 <w:noProof/>
                 <w:webHidden/>
               </w:rPr>
-              <w:t>4</w:t>
+              <w:t>5</w:t>
             </w:r>
             <w:r>
               <w:rPr>
@@ -4912,7 +4930,7 @@
               <w:szCs w:val="22"/>
             </w:rPr>
           </w:pPr>
-          <w:hyperlink w:anchor="_Toc526324238" w:history="1">
+          <w:hyperlink w:anchor="_Toc526774707" w:history="1">
             <w:r>
               <w:rPr>
                 <w:rStyle w:val="Hyperlink"/>
@@ -4934,6 +4952,90 @@
                 <w:rStyle w:val="Hyperlink"/>
                 <w:noProof/>
               </w:rPr>
+              <w:t>Ambiente de Trabalho</w:t>
+            </w:r>
+            <w:r>
+              <w:rPr>
+                <w:noProof/>
+                <w:webHidden/>
+              </w:rPr>
+              <w:tab/>
+            </w:r>
+            <w:r>
+              <w:rPr>
+                <w:noProof/>
+                <w:webHidden/>
+              </w:rPr>
+              <w:fldChar w:fldCharType="begin"/>
+            </w:r>
+            <w:r>
+              <w:rPr>
+                <w:noProof/>
+                <w:webHidden/>
+              </w:rPr>
+              <w:instrText xml:space="preserve"> PAGEREF _Toc526774707 \h </w:instrText>
+            </w:r>
+            <w:r>
+              <w:rPr>
+                <w:noProof/>
+                <w:webHidden/>
+              </w:rPr>
+            </w:r>
+            <w:r>
+              <w:rPr>
+                <w:noProof/>
+                <w:webHidden/>
+              </w:rPr>
+              <w:fldChar w:fldCharType="separate"/>
+            </w:r>
+            <w:r>
+              <w:rPr>
+                <w:noProof/>
+                <w:webHidden/>
+              </w:rPr>
+              <w:t>6</w:t>
+            </w:r>
+            <w:r>
+              <w:rPr>
+                <w:noProof/>
+                <w:webHidden/>
+              </w:rPr>
+              <w:fldChar w:fldCharType="end"/>
+            </w:r>
+          </w:hyperlink>
+        </w:p>
+        <w:p>
+          <w:pPr>
+            <w:pStyle w:val="Sumrio1"/>
+            <w:rPr>
+              <w:rFonts w:asciiTheme="minorHAnsi" w:eastAsiaTheme="minorEastAsia" w:hAnsiTheme="minorHAnsi" w:cstheme="minorBidi"/>
+              <w:noProof/>
+              <w:sz w:val="22"/>
+              <w:szCs w:val="22"/>
+            </w:rPr>
+          </w:pPr>
+          <w:hyperlink w:anchor="_Toc526774708" w:history="1">
+            <w:r>
+              <w:rPr>
+                <w:rStyle w:val="Hyperlink"/>
+                <w:noProof/>
+              </w:rPr>
+              <w:t>6.</w:t>
+            </w:r>
+            <w:r>
+              <w:rPr>
+                <w:rFonts w:asciiTheme="minorHAnsi" w:eastAsiaTheme="minorEastAsia" w:hAnsiTheme="minorHAnsi" w:cstheme="minorBidi"/>
+                <w:noProof/>
+                <w:sz w:val="22"/>
+                <w:szCs w:val="22"/>
+              </w:rPr>
+              <w:tab/>
+            </w:r>
+            <w:r>
+              <w:rPr>
+                <w:rStyle w:val="Hyperlink"/>
+                <w:noProof/>
+              </w:rPr>
               <w:t>Modelagem de Banco de Dados e Modelo E.R</w:t>
             </w:r>
             <w:r>
@@ -4955,7 +5057,7 @@
                 <w:noProof/>
                 <w:webHidden/>
               </w:rPr>
-              <w:instrText xml:space="preserve"> PAGEREF _Toc526324238 \h </w:instrText>
+              <w:instrText xml:space="preserve"> PAGEREF _Toc526774708 \h </w:instrText>
             </w:r>
             <w:r>
               <w:rPr>
@@ -4975,7 +5077,7 @@
                 <w:noProof/>
                 <w:webHidden/>
               </w:rPr>
-              <w:t>5</w:t>
+              <w:t>6</w:t>
             </w:r>
             <w:r>
               <w:rPr>
@@ -5000,13 +5102,13 @@
               <w:szCs w:val="22"/>
             </w:rPr>
           </w:pPr>
-          <w:hyperlink w:anchor="_Toc526324239" w:history="1">
+          <w:hyperlink w:anchor="_Toc526774709" w:history="1">
             <w:r>
               <w:rPr>
                 <w:rStyle w:val="Hyperlink"/>
                 <w:noProof/>
               </w:rPr>
-              <w:t>5.1.</w:t>
+              <w:t>6.1.</w:t>
             </w:r>
             <w:r>
               <w:rPr>
@@ -5043,7 +5145,7 @@
                 <w:noProof/>
                 <w:webHidden/>
               </w:rPr>
-              <w:instrText xml:space="preserve"> PAGEREF _Toc526324239 \h </w:instrText>
+              <w:instrText xml:space="preserve"> PAGEREF _Toc526774709 \h </w:instrText>
             </w:r>
             <w:r>
               <w:rPr>
@@ -5063,7 +5165,7 @@
                 <w:noProof/>
                 <w:webHidden/>
               </w:rPr>
-              <w:t>6</w:t>
+              <w:t>7</w:t>
             </w:r>
             <w:r>
               <w:rPr>
@@ -5088,13 +5190,13 @@
               <w:szCs w:val="22"/>
             </w:rPr>
           </w:pPr>
-          <w:hyperlink w:anchor="_Toc526324240" w:history="1">
+          <w:hyperlink w:anchor="_Toc526774710" w:history="1">
             <w:r>
               <w:rPr>
                 <w:rStyle w:val="Hyperlink"/>
                 <w:noProof/>
               </w:rPr>
-              <w:t>5.2.</w:t>
+              <w:t>6.2.</w:t>
             </w:r>
             <w:r>
               <w:rPr>
@@ -5131,7 +5233,7 @@
                 <w:noProof/>
                 <w:webHidden/>
               </w:rPr>
-              <w:instrText xml:space="preserve"> PAGEREF _Toc526324240 \h </w:instrText>
+              <w:instrText xml:space="preserve"> PAGEREF _Toc526774710 \h </w:instrText>
             </w:r>
             <w:r>
               <w:rPr>
@@ -5151,7 +5253,7 @@
                 <w:noProof/>
                 <w:webHidden/>
               </w:rPr>
-              <w:t>6</w:t>
+              <w:t>8</w:t>
             </w:r>
             <w:r>
               <w:rPr>
@@ -5176,13 +5278,13 @@
               <w:szCs w:val="22"/>
             </w:rPr>
           </w:pPr>
-          <w:hyperlink w:anchor="_Toc526324241" w:history="1">
+          <w:hyperlink w:anchor="_Toc526774711" w:history="1">
             <w:r>
               <w:rPr>
                 <w:rStyle w:val="Hyperlink"/>
                 <w:noProof/>
               </w:rPr>
-              <w:t>5.3.</w:t>
+              <w:t>6.3.</w:t>
             </w:r>
             <w:r>
               <w:rPr>
@@ -5219,7 +5321,7 @@
                 <w:noProof/>
                 <w:webHidden/>
               </w:rPr>
-              <w:instrText xml:space="preserve"> PAGEREF _Toc526324241 \h </w:instrText>
+              <w:instrText xml:space="preserve"> PAGEREF _Toc526774711 \h </w:instrText>
             </w:r>
             <w:r>
               <w:rPr>
@@ -5239,91 +5341,7 @@
                 <w:noProof/>
                 <w:webHidden/>
               </w:rPr>
-              <w:t>7</w:t>
-            </w:r>
-            <w:r>
-              <w:rPr>
-                <w:noProof/>
-                <w:webHidden/>
-              </w:rPr>
-              <w:fldChar w:fldCharType="end"/>
-            </w:r>
-          </w:hyperlink>
-        </w:p>
-        <w:p>
-          <w:pPr>
-            <w:pStyle w:val="Sumrio1"/>
-            <w:rPr>
-              <w:rFonts w:asciiTheme="minorHAnsi" w:eastAsiaTheme="minorEastAsia" w:hAnsiTheme="minorHAnsi" w:cstheme="minorBidi"/>
-              <w:noProof/>
-              <w:sz w:val="22"/>
-              <w:szCs w:val="22"/>
-            </w:rPr>
-          </w:pPr>
-          <w:hyperlink w:anchor="_Toc526324242" w:history="1">
-            <w:r>
-              <w:rPr>
-                <w:rStyle w:val="Hyperlink"/>
-                <w:noProof/>
-              </w:rPr>
-              <w:t>6.</w:t>
-            </w:r>
-            <w:r>
-              <w:rPr>
-                <w:rFonts w:asciiTheme="minorHAnsi" w:eastAsiaTheme="minorEastAsia" w:hAnsiTheme="minorHAnsi" w:cstheme="minorBidi"/>
-                <w:noProof/>
-                <w:sz w:val="22"/>
-                <w:szCs w:val="22"/>
-              </w:rPr>
-              <w:tab/>
-            </w:r>
-            <w:r>
-              <w:rPr>
-                <w:rStyle w:val="Hyperlink"/>
-                <w:noProof/>
-              </w:rPr>
-              <w:t>Módulos</w:t>
-            </w:r>
-            <w:r>
-              <w:rPr>
-                <w:noProof/>
-                <w:webHidden/>
-              </w:rPr>
-              <w:tab/>
-            </w:r>
-            <w:r>
-              <w:rPr>
-                <w:noProof/>
-                <w:webHidden/>
-              </w:rPr>
-              <w:fldChar w:fldCharType="begin"/>
-            </w:r>
-            <w:r>
-              <w:rPr>
-                <w:noProof/>
-                <w:webHidden/>
-              </w:rPr>
-              <w:instrText xml:space="preserve"> PAGEREF _Toc526324242 \h </w:instrText>
-            </w:r>
-            <w:r>
-              <w:rPr>
-                <w:noProof/>
-                <w:webHidden/>
-              </w:rPr>
-            </w:r>
-            <w:r>
-              <w:rPr>
-                <w:noProof/>
-                <w:webHidden/>
-              </w:rPr>
-              <w:fldChar w:fldCharType="separate"/>
-            </w:r>
-            <w:r>
-              <w:rPr>
-                <w:noProof/>
-                <w:webHidden/>
-              </w:rPr>
-              <w:t>7</w:t>
+              <w:t>8</w:t>
             </w:r>
             <w:r>
               <w:rPr>
@@ -5348,13 +5366,13 @@
               <w:szCs w:val="22"/>
             </w:rPr>
           </w:pPr>
-          <w:hyperlink w:anchor="_Toc526324243" w:history="1">
+          <w:hyperlink w:anchor="_Toc526774712" w:history="1">
             <w:r>
               <w:rPr>
                 <w:rStyle w:val="Hyperlink"/>
                 <w:noProof/>
               </w:rPr>
-              <w:t>6.1.</w:t>
+              <w:t>6.4.</w:t>
             </w:r>
             <w:r>
               <w:rPr>
@@ -5370,7 +5388,7 @@
                 <w:rStyle w:val="Hyperlink"/>
                 <w:noProof/>
               </w:rPr>
-              <w:t>Financeiro</w:t>
+              <w:t>Projetos</w:t>
             </w:r>
             <w:r>
               <w:rPr>
@@ -5391,7 +5409,7 @@
                 <w:noProof/>
                 <w:webHidden/>
               </w:rPr>
-              <w:instrText xml:space="preserve"> PAGEREF _Toc526324243 \h </w:instrText>
+              <w:instrText xml:space="preserve"> PAGEREF _Toc526774712 \h </w:instrText>
             </w:r>
             <w:r>
               <w:rPr>
@@ -5411,7 +5429,7 @@
                 <w:noProof/>
                 <w:webHidden/>
               </w:rPr>
-              <w:t>8</w:t>
+              <w:t>9</w:t>
             </w:r>
             <w:r>
               <w:rPr>
@@ -5436,13 +5454,13 @@
               <w:szCs w:val="22"/>
             </w:rPr>
           </w:pPr>
-          <w:hyperlink w:anchor="_Toc526324244" w:history="1">
+          <w:hyperlink w:anchor="_Toc526774713" w:history="1">
             <w:r>
               <w:rPr>
                 <w:rStyle w:val="Hyperlink"/>
                 <w:noProof/>
               </w:rPr>
-              <w:t>6.2.</w:t>
+              <w:t>6.5.</w:t>
             </w:r>
             <w:r>
               <w:rPr>
@@ -5458,7 +5476,7 @@
                 <w:rStyle w:val="Hyperlink"/>
                 <w:noProof/>
               </w:rPr>
-              <w:t>Obras</w:t>
+              <w:t>Tabela Gerencia Projeto</w:t>
             </w:r>
             <w:r>
               <w:rPr>
@@ -5479,7 +5497,7 @@
                 <w:noProof/>
                 <w:webHidden/>
               </w:rPr>
-              <w:instrText xml:space="preserve"> PAGEREF _Toc526324244 \h </w:instrText>
+              <w:instrText xml:space="preserve"> PAGEREF _Toc526774713 \h </w:instrText>
             </w:r>
             <w:r>
               <w:rPr>
@@ -5499,7 +5517,7 @@
                 <w:noProof/>
                 <w:webHidden/>
               </w:rPr>
-              <w:t>8</w:t>
+              <w:t>9</w:t>
             </w:r>
             <w:r>
               <w:rPr>
@@ -5524,13 +5542,13 @@
               <w:szCs w:val="22"/>
             </w:rPr>
           </w:pPr>
-          <w:hyperlink w:anchor="_Toc526324245" w:history="1">
+          <w:hyperlink w:anchor="_Toc526774714" w:history="1">
             <w:r>
               <w:rPr>
                 <w:rStyle w:val="Hyperlink"/>
                 <w:noProof/>
               </w:rPr>
-              <w:t>6.3.</w:t>
+              <w:t>6.6.</w:t>
             </w:r>
             <w:r>
               <w:rPr>
@@ -5546,7 +5564,7 @@
                 <w:rStyle w:val="Hyperlink"/>
                 <w:noProof/>
               </w:rPr>
-              <w:t>Projetos</w:t>
+              <w:t>Tabela Clientes</w:t>
             </w:r>
             <w:r>
               <w:rPr>
@@ -5567,7 +5585,7 @@
                 <w:noProof/>
                 <w:webHidden/>
               </w:rPr>
-              <w:instrText xml:space="preserve"> PAGEREF _Toc526324245 \h </w:instrText>
+              <w:instrText xml:space="preserve"> PAGEREF _Toc526774714 \h </w:instrText>
             </w:r>
             <w:r>
               <w:rPr>
@@ -5587,7 +5605,7 @@
                 <w:noProof/>
                 <w:webHidden/>
               </w:rPr>
-              <w:t>8</w:t>
+              <w:t>10</w:t>
             </w:r>
             <w:r>
               <w:rPr>
@@ -5612,13 +5630,13 @@
               <w:szCs w:val="22"/>
             </w:rPr>
           </w:pPr>
-          <w:hyperlink w:anchor="_Toc526324246" w:history="1">
+          <w:hyperlink w:anchor="_Toc526774715" w:history="1">
             <w:r>
               <w:rPr>
                 <w:rStyle w:val="Hyperlink"/>
                 <w:noProof/>
               </w:rPr>
-              <w:t>6.4.</w:t>
+              <w:t>6.7.</w:t>
             </w:r>
             <w:r>
               <w:rPr>
@@ -5634,7 +5652,7 @@
                 <w:rStyle w:val="Hyperlink"/>
                 <w:noProof/>
               </w:rPr>
-              <w:t>Usuários</w:t>
+              <w:t>Tabela Orçamento Projeto</w:t>
             </w:r>
             <w:r>
               <w:rPr>
@@ -5655,7 +5673,7 @@
                 <w:noProof/>
                 <w:webHidden/>
               </w:rPr>
-              <w:instrText xml:space="preserve"> PAGEREF _Toc526324246 \h </w:instrText>
+              <w:instrText xml:space="preserve"> PAGEREF _Toc526774715 \h </w:instrText>
             </w:r>
             <w:r>
               <w:rPr>
@@ -5675,7 +5693,7 @@
                 <w:noProof/>
                 <w:webHidden/>
               </w:rPr>
-              <w:t>9</w:t>
+              <w:t>10</w:t>
             </w:r>
             <w:r>
               <w:rPr>
@@ -5700,13 +5718,13 @@
               <w:szCs w:val="22"/>
             </w:rPr>
           </w:pPr>
-          <w:hyperlink w:anchor="_Toc526324247" w:history="1">
+          <w:hyperlink w:anchor="_Toc526774716" w:history="1">
             <w:r>
               <w:rPr>
                 <w:rStyle w:val="Hyperlink"/>
                 <w:noProof/>
               </w:rPr>
-              <w:t>6.5.</w:t>
+              <w:t>6.8.</w:t>
             </w:r>
             <w:r>
               <w:rPr>
@@ -5722,7 +5740,7 @@
                 <w:rStyle w:val="Hyperlink"/>
                 <w:noProof/>
               </w:rPr>
-              <w:t>Clientes</w:t>
+              <w:t>Tabela financeiro</w:t>
             </w:r>
             <w:r>
               <w:rPr>
@@ -5743,7 +5761,7 @@
                 <w:noProof/>
                 <w:webHidden/>
               </w:rPr>
-              <w:instrText xml:space="preserve"> PAGEREF _Toc526324247 \h </w:instrText>
+              <w:instrText xml:space="preserve"> PAGEREF _Toc526774716 \h </w:instrText>
             </w:r>
             <w:r>
               <w:rPr>
@@ -5763,7 +5781,95 @@
                 <w:noProof/>
                 <w:webHidden/>
               </w:rPr>
-              <w:t>9</w:t>
+              <w:t>11</w:t>
+            </w:r>
+            <w:r>
+              <w:rPr>
+                <w:noProof/>
+                <w:webHidden/>
+              </w:rPr>
+              <w:fldChar w:fldCharType="end"/>
+            </w:r>
+          </w:hyperlink>
+        </w:p>
+        <w:p>
+          <w:pPr>
+            <w:pStyle w:val="Sumrio2"/>
+            <w:tabs>
+              <w:tab w:val="left" w:pos="880"/>
+              <w:tab w:val="right" w:leader="dot" w:pos="8494"/>
+            </w:tabs>
+            <w:rPr>
+              <w:rFonts w:asciiTheme="minorHAnsi" w:eastAsiaTheme="minorEastAsia" w:hAnsiTheme="minorHAnsi" w:cstheme="minorBidi"/>
+              <w:noProof/>
+              <w:sz w:val="22"/>
+              <w:szCs w:val="22"/>
+            </w:rPr>
+          </w:pPr>
+          <w:hyperlink w:anchor="_Toc526774717" w:history="1">
+            <w:r>
+              <w:rPr>
+                <w:rStyle w:val="Hyperlink"/>
+                <w:noProof/>
+              </w:rPr>
+              <w:t>6.9.</w:t>
+            </w:r>
+            <w:r>
+              <w:rPr>
+                <w:rFonts w:asciiTheme="minorHAnsi" w:eastAsiaTheme="minorEastAsia" w:hAnsiTheme="minorHAnsi" w:cstheme="minorBidi"/>
+                <w:noProof/>
+                <w:sz w:val="22"/>
+                <w:szCs w:val="22"/>
+              </w:rPr>
+              <w:tab/>
+            </w:r>
+            <w:r>
+              <w:rPr>
+                <w:rStyle w:val="Hyperlink"/>
+                <w:noProof/>
+              </w:rPr>
+              <w:t>Tabela Orçamento Obra</w:t>
+            </w:r>
+            <w:r>
+              <w:rPr>
+                <w:noProof/>
+                <w:webHidden/>
+              </w:rPr>
+              <w:tab/>
+            </w:r>
+            <w:r>
+              <w:rPr>
+                <w:noProof/>
+                <w:webHidden/>
+              </w:rPr>
+              <w:fldChar w:fldCharType="begin"/>
+            </w:r>
+            <w:r>
+              <w:rPr>
+                <w:noProof/>
+                <w:webHidden/>
+              </w:rPr>
+              <w:instrText xml:space="preserve"> PAGEREF _Toc526774717 \h </w:instrText>
+            </w:r>
+            <w:r>
+              <w:rPr>
+                <w:noProof/>
+                <w:webHidden/>
+              </w:rPr>
+            </w:r>
+            <w:r>
+              <w:rPr>
+                <w:noProof/>
+                <w:webHidden/>
+              </w:rPr>
+              <w:fldChar w:fldCharType="separate"/>
+            </w:r>
+            <w:r>
+              <w:rPr>
+                <w:noProof/>
+                <w:webHidden/>
+              </w:rPr>
+              <w:t>11</w:t>
             </w:r>
             <w:r>
               <w:rPr>
@@ -5784,7 +5890,7 @@
               <w:szCs w:val="22"/>
             </w:rPr>
           </w:pPr>
-          <w:hyperlink w:anchor="_Toc526324248" w:history="1">
+          <w:hyperlink w:anchor="_Toc526774718" w:history="1">
             <w:r>
               <w:rPr>
                 <w:rStyle w:val="Hyperlink"/>
@@ -5806,6 +5912,530 @@
                 <w:rStyle w:val="Hyperlink"/>
                 <w:noProof/>
               </w:rPr>
+              <w:t>Módulos</w:t>
+            </w:r>
+            <w:r>
+              <w:rPr>
+                <w:noProof/>
+                <w:webHidden/>
+              </w:rPr>
+              <w:tab/>
+            </w:r>
+            <w:r>
+              <w:rPr>
+                <w:noProof/>
+                <w:webHidden/>
+              </w:rPr>
+              <w:fldChar w:fldCharType="begin"/>
+            </w:r>
+            <w:r>
+              <w:rPr>
+                <w:noProof/>
+                <w:webHidden/>
+              </w:rPr>
+              <w:instrText xml:space="preserve"> PAGEREF _Toc526774718 \h </w:instrText>
+            </w:r>
+            <w:r>
+              <w:rPr>
+                <w:noProof/>
+                <w:webHidden/>
+              </w:rPr>
+            </w:r>
+            <w:r>
+              <w:rPr>
+                <w:noProof/>
+                <w:webHidden/>
+              </w:rPr>
+              <w:fldChar w:fldCharType="separate"/>
+            </w:r>
+            <w:r>
+              <w:rPr>
+                <w:noProof/>
+                <w:webHidden/>
+              </w:rPr>
+              <w:t>12</w:t>
+            </w:r>
+            <w:r>
+              <w:rPr>
+                <w:noProof/>
+                <w:webHidden/>
+              </w:rPr>
+              <w:fldChar w:fldCharType="end"/>
+            </w:r>
+          </w:hyperlink>
+        </w:p>
+        <w:p>
+          <w:pPr>
+            <w:pStyle w:val="Sumrio2"/>
+            <w:tabs>
+              <w:tab w:val="left" w:pos="880"/>
+              <w:tab w:val="right" w:leader="dot" w:pos="8494"/>
+            </w:tabs>
+            <w:rPr>
+              <w:rFonts w:asciiTheme="minorHAnsi" w:eastAsiaTheme="minorEastAsia" w:hAnsiTheme="minorHAnsi" w:cstheme="minorBidi"/>
+              <w:noProof/>
+              <w:sz w:val="22"/>
+              <w:szCs w:val="22"/>
+            </w:rPr>
+          </w:pPr>
+          <w:hyperlink w:anchor="_Toc526774719" w:history="1">
+            <w:r>
+              <w:rPr>
+                <w:rStyle w:val="Hyperlink"/>
+                <w:noProof/>
+              </w:rPr>
+              <w:t>7.1.</w:t>
+            </w:r>
+            <w:r>
+              <w:rPr>
+                <w:rFonts w:asciiTheme="minorHAnsi" w:eastAsiaTheme="minorEastAsia" w:hAnsiTheme="minorHAnsi" w:cstheme="minorBidi"/>
+                <w:noProof/>
+                <w:sz w:val="22"/>
+                <w:szCs w:val="22"/>
+              </w:rPr>
+              <w:tab/>
+            </w:r>
+            <w:r>
+              <w:rPr>
+                <w:rStyle w:val="Hyperlink"/>
+                <w:noProof/>
+              </w:rPr>
+              <w:t>Financeiro</w:t>
+            </w:r>
+            <w:r>
+              <w:rPr>
+                <w:noProof/>
+                <w:webHidden/>
+              </w:rPr>
+              <w:tab/>
+            </w:r>
+            <w:r>
+              <w:rPr>
+                <w:noProof/>
+                <w:webHidden/>
+              </w:rPr>
+              <w:fldChar w:fldCharType="begin"/>
+            </w:r>
+            <w:r>
+              <w:rPr>
+                <w:noProof/>
+                <w:webHidden/>
+              </w:rPr>
+              <w:instrText xml:space="preserve"> PAGEREF _Toc526774719 \h </w:instrText>
+            </w:r>
+            <w:r>
+              <w:rPr>
+                <w:noProof/>
+                <w:webHidden/>
+              </w:rPr>
+            </w:r>
+            <w:r>
+              <w:rPr>
+                <w:noProof/>
+                <w:webHidden/>
+              </w:rPr>
+              <w:fldChar w:fldCharType="separate"/>
+            </w:r>
+            <w:r>
+              <w:rPr>
+                <w:noProof/>
+                <w:webHidden/>
+              </w:rPr>
+              <w:t>12</w:t>
+            </w:r>
+            <w:r>
+              <w:rPr>
+                <w:noProof/>
+                <w:webHidden/>
+              </w:rPr>
+              <w:fldChar w:fldCharType="end"/>
+            </w:r>
+          </w:hyperlink>
+        </w:p>
+        <w:p>
+          <w:pPr>
+            <w:pStyle w:val="Sumrio2"/>
+            <w:tabs>
+              <w:tab w:val="left" w:pos="880"/>
+              <w:tab w:val="right" w:leader="dot" w:pos="8494"/>
+            </w:tabs>
+            <w:rPr>
+              <w:rFonts w:asciiTheme="minorHAnsi" w:eastAsiaTheme="minorEastAsia" w:hAnsiTheme="minorHAnsi" w:cstheme="minorBidi"/>
+              <w:noProof/>
+              <w:sz w:val="22"/>
+              <w:szCs w:val="22"/>
+            </w:rPr>
+          </w:pPr>
+          <w:hyperlink w:anchor="_Toc526774720" w:history="1">
+            <w:r>
+              <w:rPr>
+                <w:rStyle w:val="Hyperlink"/>
+                <w:noProof/>
+              </w:rPr>
+              <w:t>7.2.</w:t>
+            </w:r>
+            <w:r>
+              <w:rPr>
+                <w:rFonts w:asciiTheme="minorHAnsi" w:eastAsiaTheme="minorEastAsia" w:hAnsiTheme="minorHAnsi" w:cstheme="minorBidi"/>
+                <w:noProof/>
+                <w:sz w:val="22"/>
+                <w:szCs w:val="22"/>
+              </w:rPr>
+              <w:tab/>
+            </w:r>
+            <w:r>
+              <w:rPr>
+                <w:rStyle w:val="Hyperlink"/>
+                <w:noProof/>
+              </w:rPr>
+              <w:t>Obras</w:t>
+            </w:r>
+            <w:r>
+              <w:rPr>
+                <w:noProof/>
+                <w:webHidden/>
+              </w:rPr>
+              <w:tab/>
+            </w:r>
+            <w:r>
+              <w:rPr>
+                <w:noProof/>
+                <w:webHidden/>
+              </w:rPr>
+              <w:fldChar w:fldCharType="begin"/>
+            </w:r>
+            <w:r>
+              <w:rPr>
+                <w:noProof/>
+                <w:webHidden/>
+              </w:rPr>
+              <w:instrText xml:space="preserve"> PAGEREF _Toc526774720 \h </w:instrText>
+            </w:r>
+            <w:r>
+              <w:rPr>
+                <w:noProof/>
+                <w:webHidden/>
+              </w:rPr>
+            </w:r>
+            <w:r>
+              <w:rPr>
+                <w:noProof/>
+                <w:webHidden/>
+              </w:rPr>
+              <w:fldChar w:fldCharType="separate"/>
+            </w:r>
+            <w:r>
+              <w:rPr>
+                <w:noProof/>
+                <w:webHidden/>
+              </w:rPr>
+              <w:t>13</w:t>
+            </w:r>
+            <w:r>
+              <w:rPr>
+                <w:noProof/>
+                <w:webHidden/>
+              </w:rPr>
+              <w:fldChar w:fldCharType="end"/>
+            </w:r>
+          </w:hyperlink>
+        </w:p>
+        <w:p>
+          <w:pPr>
+            <w:pStyle w:val="Sumrio2"/>
+            <w:tabs>
+              <w:tab w:val="left" w:pos="880"/>
+              <w:tab w:val="right" w:leader="dot" w:pos="8494"/>
+            </w:tabs>
+            <w:rPr>
+              <w:rFonts w:asciiTheme="minorHAnsi" w:eastAsiaTheme="minorEastAsia" w:hAnsiTheme="minorHAnsi" w:cstheme="minorBidi"/>
+              <w:noProof/>
+              <w:sz w:val="22"/>
+              <w:szCs w:val="22"/>
+            </w:rPr>
+          </w:pPr>
+          <w:hyperlink w:anchor="_Toc526774721" w:history="1">
+            <w:r>
+              <w:rPr>
+                <w:rStyle w:val="Hyperlink"/>
+                <w:noProof/>
+              </w:rPr>
+              <w:t>7.3.</w:t>
+            </w:r>
+            <w:r>
+              <w:rPr>
+                <w:rFonts w:asciiTheme="minorHAnsi" w:eastAsiaTheme="minorEastAsia" w:hAnsiTheme="minorHAnsi" w:cstheme="minorBidi"/>
+                <w:noProof/>
+                <w:sz w:val="22"/>
+                <w:szCs w:val="22"/>
+              </w:rPr>
+              <w:tab/>
+            </w:r>
+            <w:r>
+              <w:rPr>
+                <w:rStyle w:val="Hyperlink"/>
+                <w:noProof/>
+              </w:rPr>
+              <w:t>Projetos</w:t>
+            </w:r>
+            <w:r>
+              <w:rPr>
+                <w:noProof/>
+                <w:webHidden/>
+              </w:rPr>
+              <w:tab/>
+            </w:r>
+            <w:r>
+              <w:rPr>
+                <w:noProof/>
+                <w:webHidden/>
+              </w:rPr>
+              <w:fldChar w:fldCharType="begin"/>
+            </w:r>
+            <w:r>
+              <w:rPr>
+                <w:noProof/>
+                <w:webHidden/>
+              </w:rPr>
+              <w:instrText xml:space="preserve"> PAGEREF _Toc526774721 \h </w:instrText>
+            </w:r>
+            <w:r>
+              <w:rPr>
+                <w:noProof/>
+                <w:webHidden/>
+              </w:rPr>
+            </w:r>
+            <w:r>
+              <w:rPr>
+                <w:noProof/>
+                <w:webHidden/>
+              </w:rPr>
+              <w:fldChar w:fldCharType="separate"/>
+            </w:r>
+            <w:r>
+              <w:rPr>
+                <w:noProof/>
+                <w:webHidden/>
+              </w:rPr>
+              <w:t>13</w:t>
+            </w:r>
+            <w:r>
+              <w:rPr>
+                <w:noProof/>
+                <w:webHidden/>
+              </w:rPr>
+              <w:fldChar w:fldCharType="end"/>
+            </w:r>
+          </w:hyperlink>
+        </w:p>
+        <w:p>
+          <w:pPr>
+            <w:pStyle w:val="Sumrio2"/>
+            <w:tabs>
+              <w:tab w:val="left" w:pos="880"/>
+              <w:tab w:val="right" w:leader="dot" w:pos="8494"/>
+            </w:tabs>
+            <w:rPr>
+              <w:rFonts w:asciiTheme="minorHAnsi" w:eastAsiaTheme="minorEastAsia" w:hAnsiTheme="minorHAnsi" w:cstheme="minorBidi"/>
+              <w:noProof/>
+              <w:sz w:val="22"/>
+              <w:szCs w:val="22"/>
+            </w:rPr>
+          </w:pPr>
+          <w:hyperlink w:anchor="_Toc526774722" w:history="1">
+            <w:r>
+              <w:rPr>
+                <w:rStyle w:val="Hyperlink"/>
+                <w:noProof/>
+              </w:rPr>
+              <w:t>7.4.</w:t>
+            </w:r>
+            <w:r>
+              <w:rPr>
+                <w:rFonts w:asciiTheme="minorHAnsi" w:eastAsiaTheme="minorEastAsia" w:hAnsiTheme="minorHAnsi" w:cstheme="minorBidi"/>
+                <w:noProof/>
+                <w:sz w:val="22"/>
+                <w:szCs w:val="22"/>
+              </w:rPr>
+              <w:tab/>
+            </w:r>
+            <w:r>
+              <w:rPr>
+                <w:rStyle w:val="Hyperlink"/>
+                <w:noProof/>
+              </w:rPr>
+              <w:t>Usuários</w:t>
+            </w:r>
+            <w:r>
+              <w:rPr>
+                <w:noProof/>
+                <w:webHidden/>
+              </w:rPr>
+              <w:tab/>
+            </w:r>
+            <w:r>
+              <w:rPr>
+                <w:noProof/>
+                <w:webHidden/>
+              </w:rPr>
+              <w:fldChar w:fldCharType="begin"/>
+            </w:r>
+            <w:r>
+              <w:rPr>
+                <w:noProof/>
+                <w:webHidden/>
+              </w:rPr>
+              <w:instrText xml:space="preserve"> PAGEREF _Toc526774722 \h </w:instrText>
+            </w:r>
+            <w:r>
+              <w:rPr>
+                <w:noProof/>
+                <w:webHidden/>
+              </w:rPr>
+            </w:r>
+            <w:r>
+              <w:rPr>
+                <w:noProof/>
+                <w:webHidden/>
+              </w:rPr>
+              <w:fldChar w:fldCharType="separate"/>
+            </w:r>
+            <w:r>
+              <w:rPr>
+                <w:noProof/>
+                <w:webHidden/>
+              </w:rPr>
+              <w:t>13</w:t>
+            </w:r>
+            <w:r>
+              <w:rPr>
+                <w:noProof/>
+                <w:webHidden/>
+              </w:rPr>
+              <w:fldChar w:fldCharType="end"/>
+            </w:r>
+          </w:hyperlink>
+        </w:p>
+        <w:p>
+          <w:pPr>
+            <w:pStyle w:val="Sumrio2"/>
+            <w:tabs>
+              <w:tab w:val="left" w:pos="880"/>
+              <w:tab w:val="right" w:leader="dot" w:pos="8494"/>
+            </w:tabs>
+            <w:rPr>
+              <w:rFonts w:asciiTheme="minorHAnsi" w:eastAsiaTheme="minorEastAsia" w:hAnsiTheme="minorHAnsi" w:cstheme="minorBidi"/>
+              <w:noProof/>
+              <w:sz w:val="22"/>
+              <w:szCs w:val="22"/>
+            </w:rPr>
+          </w:pPr>
+          <w:hyperlink w:anchor="_Toc526774723" w:history="1">
+            <w:r>
+              <w:rPr>
+                <w:rStyle w:val="Hyperlink"/>
+                <w:noProof/>
+              </w:rPr>
+              <w:t>7.5.</w:t>
+            </w:r>
+            <w:r>
+              <w:rPr>
+                <w:rFonts w:asciiTheme="minorHAnsi" w:eastAsiaTheme="minorEastAsia" w:hAnsiTheme="minorHAnsi" w:cstheme="minorBidi"/>
+                <w:noProof/>
+                <w:sz w:val="22"/>
+                <w:szCs w:val="22"/>
+              </w:rPr>
+              <w:tab/>
+            </w:r>
+            <w:r>
+              <w:rPr>
+                <w:rStyle w:val="Hyperlink"/>
+                <w:noProof/>
+              </w:rPr>
+              <w:t>Clientes</w:t>
+            </w:r>
+            <w:r>
+              <w:rPr>
+                <w:noProof/>
+                <w:webHidden/>
+              </w:rPr>
+              <w:tab/>
+            </w:r>
+            <w:r>
+              <w:rPr>
+                <w:noProof/>
+                <w:webHidden/>
+              </w:rPr>
+              <w:fldChar w:fldCharType="begin"/>
+            </w:r>
+            <w:r>
+              <w:rPr>
+                <w:noProof/>
+                <w:webHidden/>
+              </w:rPr>
+              <w:instrText xml:space="preserve"> PAGEREF _Toc526774723 \h </w:instrText>
+            </w:r>
+            <w:r>
+              <w:rPr>
+                <w:noProof/>
+                <w:webHidden/>
+              </w:rPr>
+            </w:r>
+            <w:r>
+              <w:rPr>
+                <w:noProof/>
+                <w:webHidden/>
+              </w:rPr>
+              <w:fldChar w:fldCharType="separate"/>
+            </w:r>
+            <w:r>
+              <w:rPr>
+                <w:noProof/>
+                <w:webHidden/>
+              </w:rPr>
+              <w:t>13</w:t>
+            </w:r>
+            <w:r>
+              <w:rPr>
+                <w:noProof/>
+                <w:webHidden/>
+              </w:rPr>
+              <w:fldChar w:fldCharType="end"/>
+            </w:r>
+          </w:hyperlink>
+        </w:p>
+        <w:p>
+          <w:pPr>
+            <w:pStyle w:val="Sumrio1"/>
+            <w:rPr>
+              <w:rFonts w:asciiTheme="minorHAnsi" w:eastAsiaTheme="minorEastAsia" w:hAnsiTheme="minorHAnsi" w:cstheme="minorBidi"/>
+              <w:noProof/>
+              <w:sz w:val="22"/>
+              <w:szCs w:val="22"/>
+            </w:rPr>
+          </w:pPr>
+          <w:hyperlink w:anchor="_Toc526774724" w:history="1">
+            <w:r>
+              <w:rPr>
+                <w:rStyle w:val="Hyperlink"/>
+                <w:noProof/>
+              </w:rPr>
+              <w:t>8.</w:t>
+            </w:r>
+            <w:r>
+              <w:rPr>
+                <w:rFonts w:asciiTheme="minorHAnsi" w:eastAsiaTheme="minorEastAsia" w:hAnsiTheme="minorHAnsi" w:cstheme="minorBidi"/>
+                <w:noProof/>
+                <w:sz w:val="22"/>
+                <w:szCs w:val="22"/>
+              </w:rPr>
+              <w:tab/>
+            </w:r>
+            <w:r>
+              <w:rPr>
+                <w:rStyle w:val="Hyperlink"/>
+                <w:noProof/>
+              </w:rPr>
               <w:t>Resumo</w:t>
             </w:r>
             <w:r>
@@ -5827,7 +6457,7 @@
                 <w:noProof/>
                 <w:webHidden/>
               </w:rPr>
-              <w:instrText xml:space="preserve"> PAGEREF _Toc526324248 \h </w:instrText>
+              <w:instrText xml:space="preserve"> PAGEREF _Toc526774724 \h </w:instrText>
             </w:r>
             <w:r>
               <w:rPr>
@@ -5847,7 +6477,7 @@
                 <w:noProof/>
                 <w:webHidden/>
               </w:rPr>
-              <w:t>9</w:t>
+              <w:t>14</w:t>
             </w:r>
             <w:r>
               <w:rPr>
@@ -5924,44 +6554,14 @@
           <w:szCs w:val="28"/>
         </w:rPr>
       </w:pPr>
+      <w:bookmarkStart w:id="0" w:name="_GoBack"/>
     </w:p>
     <w:p>
       <w:pPr>
-        <w:spacing w:after="0" w:line="240" w:lineRule="auto"/>
-        <w:jc w:val="left"/>
-        <w:rPr>
-          <w:b/>
-          <w:spacing w:val="40"/>
-          <w:sz w:val="32"/>
-          <w:szCs w:val="28"/>
-        </w:rPr>
-      </w:pPr>
-    </w:p>
-    <w:p>
-      <w:pPr>
-        <w:spacing w:after="0" w:line="240" w:lineRule="auto"/>
-        <w:jc w:val="left"/>
-        <w:rPr>
-          <w:b/>
-          <w:spacing w:val="40"/>
-          <w:sz w:val="32"/>
-          <w:szCs w:val="28"/>
-        </w:rPr>
-      </w:pPr>
-      <w:r>
-        <w:rPr>
-          <w:spacing w:val="40"/>
-          <w:sz w:val="32"/>
-          <w:szCs w:val="28"/>
-        </w:rPr>
-        <w:br w:type="page"/>
-      </w:r>
-    </w:p>
-    <w:p>
-      <w:pPr>
         <w:pStyle w:val="Ttulo1"/>
       </w:pPr>
-      <w:bookmarkStart w:id="1" w:name="_Toc526324235"/>
+      <w:bookmarkStart w:id="1" w:name="_Toc526774704"/>
+      <w:bookmarkEnd w:id="0"/>
       <w:r>
         <w:lastRenderedPageBreak/>
         <w:t>Objetivo</w:t>
@@ -6130,7 +6730,7 @@
       <w:pPr>
         <w:pStyle w:val="Ttulo1"/>
       </w:pPr>
-      <w:bookmarkStart w:id="2" w:name="_Toc526324236"/>
+      <w:bookmarkStart w:id="2" w:name="_Toc526774705"/>
       <w:r>
         <w:t>Encapsulamento Inicial do Software</w:t>
       </w:r>
@@ -6147,7 +6747,21 @@
         <w:t>encapsulamento do</w:t>
       </w:r>
       <w:r>
-        <w:t xml:space="preserve"> software tem como objetivo definir como será a criação da aplicação, </w:t>
+        <w:t xml:space="preserve"> software tem como objetivo definir como será a criação da </w:t>
+      </w:r>
+      <w:proofErr w:type="spellStart"/>
+      <w:r>
+        <w:t>aplica</w:t>
+      </w:r>
+      <w:r>
+        <w:t>t</w:t>
+      </w:r>
+      <w:r>
+        <w:t>ção</w:t>
+      </w:r>
+      <w:proofErr w:type="spellEnd"/>
+      <w:r>
+        <w:t xml:space="preserve">, </w:t>
       </w:r>
       <w:r>
         <w:t xml:space="preserve">e como será estruturada a sua arquitetura e versões. </w:t>
@@ -6190,6 +6804,87 @@
       </w:r>
       <w:r>
         <w:t>m a funcionalidade do sistema.</w:t>
+      </w:r>
+    </w:p>
+    <w:p>
+      <w:pPr>
+        <w:pStyle w:val="Ttulo1"/>
+      </w:pPr>
+      <w:bookmarkStart w:id="3" w:name="_Toc526774706"/>
+      <w:r>
+        <w:t>Requisitos</w:t>
+      </w:r>
+      <w:bookmarkEnd w:id="3"/>
+      <w:r>
+        <w:t xml:space="preserve"> </w:t>
+      </w:r>
+    </w:p>
+    <w:p>
+      <w:r>
+        <w:t xml:space="preserve">Os requisitos são uma forma de saber e entender do que a empresa precisa e propõe, sendo assim, é importante entender das dificuldades que a empresa está enfrentando e como a criação de um E.R.P facilitaria e ajudaria nos processos administrativos e operários da empresa. A empresa estabeleceu os seguintes requisitos: </w:t>
+      </w:r>
+    </w:p>
+    <w:p>
+      <w:pPr>
+        <w:pStyle w:val="FGRItem"/>
+      </w:pPr>
+      <w:r>
+        <w:t>Atribuir um ACL (</w:t>
+      </w:r>
+      <w:proofErr w:type="spellStart"/>
+      <w:r>
+        <w:rPr>
+          <w:i/>
+        </w:rPr>
+        <w:t>acess</w:t>
+      </w:r>
+      <w:proofErr w:type="spellEnd"/>
+      <w:r>
+        <w:rPr>
+          <w:i/>
+        </w:rPr>
+        <w:t xml:space="preserve"> </w:t>
+      </w:r>
+      <w:proofErr w:type="spellStart"/>
+      <w:r>
+        <w:rPr>
+          <w:i/>
+        </w:rPr>
+        <w:t>control</w:t>
+      </w:r>
+      <w:proofErr w:type="spellEnd"/>
+      <w:r>
+        <w:rPr>
+          <w:i/>
+        </w:rPr>
+        <w:t xml:space="preserve"> </w:t>
+      </w:r>
+      <w:proofErr w:type="spellStart"/>
+      <w:r>
+        <w:rPr>
+          <w:i/>
+        </w:rPr>
+        <w:t>list</w:t>
+      </w:r>
+      <w:proofErr w:type="spellEnd"/>
+      <w:r>
+        <w:t xml:space="preserve">) aos usuários do sistema, sendo assim, mantendo a hierarquia de Administrador, usuário e cliente. </w:t>
+      </w:r>
+    </w:p>
+    <w:p>
+      <w:pPr>
+        <w:pStyle w:val="FGRItem"/>
+      </w:pPr>
+      <w:r>
+        <w:t xml:space="preserve">Modulo de obra onde </w:t>
+      </w:r>
+      <w:r>
+        <w:t xml:space="preserve">será </w:t>
+      </w:r>
+    </w:p>
+    <w:p>
+      <w:r>
+        <w:t xml:space="preserve"> </w:t>
       </w:r>
     </w:p>
     <w:p/>
@@ -6197,11 +6892,11 @@
       <w:pPr>
         <w:pStyle w:val="Ttulo1"/>
       </w:pPr>
-      <w:bookmarkStart w:id="3" w:name="_Toc526324237"/>
+      <w:bookmarkStart w:id="4" w:name="_Toc526774707"/>
       <w:r>
         <w:t>Ambiente de Trabalho</w:t>
       </w:r>
-      <w:bookmarkEnd w:id="3"/>
+      <w:bookmarkEnd w:id="4"/>
       <w:r>
         <w:t xml:space="preserve"> </w:t>
       </w:r>
@@ -6281,7 +6976,6 @@
       </w:pPr>
       <w:proofErr w:type="spellStart"/>
       <w:r>
-        <w:lastRenderedPageBreak/>
         <w:t>Git</w:t>
       </w:r>
       <w:proofErr w:type="spellEnd"/>
@@ -6344,14 +7038,14 @@
       <w:pPr>
         <w:pStyle w:val="Ttulo1"/>
       </w:pPr>
-      <w:bookmarkStart w:id="4" w:name="_Toc526324238"/>
+      <w:bookmarkStart w:id="5" w:name="_Toc526774708"/>
       <w:r>
         <w:t xml:space="preserve">Modelagem de Banco de Dados e </w:t>
       </w:r>
       <w:r>
         <w:t>Modelo E.R</w:t>
       </w:r>
-      <w:bookmarkEnd w:id="4"/>
+      <w:bookmarkEnd w:id="5"/>
     </w:p>
     <w:p>
       <w:r>
@@ -6395,6 +7089,7 @@
           <w:b/>
           <w:noProof/>
         </w:rPr>
+        <w:lastRenderedPageBreak/>
         <w:drawing>
           <wp:inline distT="0" distB="0" distL="0" distR="0">
             <wp:extent cx="5400040" cy="4794885"/>
@@ -6454,40 +7149,19 @@
     </w:p>
     <w:p>
       <w:pPr>
-        <w:rPr>
-          <w:b/>
-        </w:rPr>
-      </w:pPr>
-    </w:p>
-    <w:p>
-      <w:pPr>
-        <w:rPr>
-          <w:b/>
-        </w:rPr>
-      </w:pPr>
-    </w:p>
-    <w:p>
-      <w:pPr>
-        <w:rPr>
-          <w:b/>
-        </w:rPr>
-      </w:pPr>
-    </w:p>
-    <w:p>
-      <w:pPr>
         <w:pStyle w:val="Ttulo2"/>
         <w:rPr>
           <w:lang w:val="pt-BR"/>
         </w:rPr>
       </w:pPr>
-      <w:bookmarkStart w:id="5" w:name="_Toc526324239"/>
+      <w:bookmarkStart w:id="6" w:name="_Toc526774709"/>
       <w:r>
         <w:rPr>
           <w:lang w:val="pt-BR"/>
         </w:rPr>
         <w:t>Tabela Usuários</w:t>
       </w:r>
-      <w:bookmarkEnd w:id="5"/>
+      <w:bookmarkEnd w:id="6"/>
     </w:p>
     <w:p>
       <w:r>
@@ -6514,16 +7188,17 @@
         <w:rPr>
           <w:noProof/>
         </w:rPr>
+        <w:lastRenderedPageBreak/>
         <w:drawing>
           <wp:anchor distT="0" distB="0" distL="114300" distR="114300" simplePos="0" relativeHeight="251658240" behindDoc="0" locked="0" layoutInCell="1" allowOverlap="1">
             <wp:simplePos x="0" y="0"/>
             <wp:positionH relativeFrom="margin">
-              <wp:align>center</wp:align>
+              <wp:posOffset>1153795</wp:posOffset>
             </wp:positionH>
             <wp:positionV relativeFrom="paragraph">
-              <wp:posOffset>295965</wp:posOffset>
+              <wp:posOffset>299085</wp:posOffset>
             </wp:positionV>
-            <wp:extent cx="3086735" cy="1488440"/>
+            <wp:extent cx="3086100" cy="1581785"/>
             <wp:effectExtent l="0" t="0" r="0" b="0"/>
             <wp:wrapTopAndBottom/>
             <wp:docPr id="7" name="Imagem 7"/>
@@ -6551,7 +7226,7 @@
                   <pic:spPr bwMode="auto">
                     <a:xfrm>
                       <a:off x="0" y="0"/>
-                      <a:ext cx="3086735" cy="1488440"/>
+                      <a:ext cx="3086100" cy="1581785"/>
                     </a:xfrm>
                     <a:prstGeom prst="rect">
                       <a:avLst/>
@@ -6599,14 +7274,14 @@
           <w:lang w:val="pt-BR"/>
         </w:rPr>
       </w:pPr>
-      <w:bookmarkStart w:id="6" w:name="_Toc526324240"/>
+      <w:bookmarkStart w:id="7" w:name="_Toc526774710"/>
       <w:r>
         <w:rPr>
           <w:lang w:val="pt-BR"/>
         </w:rPr>
         <w:t>Obras</w:t>
       </w:r>
-      <w:bookmarkEnd w:id="6"/>
+      <w:bookmarkEnd w:id="7"/>
     </w:p>
     <w:p>
       <w:r>
@@ -6661,7 +7336,6 @@
         <w:rPr>
           <w:noProof/>
         </w:rPr>
-        <w:lastRenderedPageBreak/>
         <w:drawing>
           <wp:anchor distT="0" distB="0" distL="114300" distR="114300" simplePos="0" relativeHeight="251661312" behindDoc="0" locked="0" layoutInCell="1" allowOverlap="1">
             <wp:simplePos x="0" y="0"/>
@@ -6744,14 +7418,14 @@
           <w:lang w:val="pt-BR"/>
         </w:rPr>
       </w:pPr>
-      <w:bookmarkStart w:id="7" w:name="_Toc526324241"/>
+      <w:bookmarkStart w:id="8" w:name="_Toc526774711"/>
       <w:r>
         <w:rPr>
           <w:lang w:val="pt-BR"/>
         </w:rPr>
         <w:t>Tabela Gerencia Obra</w:t>
       </w:r>
-      <w:bookmarkEnd w:id="7"/>
+      <w:bookmarkEnd w:id="8"/>
       <w:r>
         <w:rPr>
           <w:lang w:val="pt-BR"/>
@@ -6761,7 +7435,28 @@
     </w:p>
     <w:p>
       <w:r>
-        <w:t>Esta tabela tem o intuito de ter um maior controle sobre os usuários que estão inclusos na obra. Juto a tabela está incluso a chave de identificação da tabela, chaves estrangeiras de identificação de obras e usuários, atributos atrelados serão nome e tipo da obra.</w:t>
+        <w:t>Esta t</w:t>
+      </w:r>
+      <w:r>
+        <w:t xml:space="preserve">abela tem o intuito de ter um maior controle sobre os usuários que estão inclusos na obra. Juto a tabela está incluso a chave de identificação da tabela, chaves estrangeiras de identificação de </w:t>
+      </w:r>
+      <w:r>
+        <w:t>O</w:t>
+      </w:r>
+      <w:r>
+        <w:t xml:space="preserve">bras e </w:t>
+      </w:r>
+      <w:r>
+        <w:t>U</w:t>
+      </w:r>
+      <w:r>
+        <w:t xml:space="preserve">suários, atributos atrelados serão </w:t>
+      </w:r>
+      <w:r>
+        <w:t>Nome e T</w:t>
+      </w:r>
+      <w:r>
+        <w:t>ipo da obra.</w:t>
       </w:r>
     </w:p>
     <w:p>
@@ -6845,45 +7540,6 @@
     <w:p/>
     <w:p/>
     <w:p/>
-    <w:p>
-      <w:pPr>
-        <w:pStyle w:val="Ttulo1"/>
-      </w:pPr>
-      <w:bookmarkStart w:id="8" w:name="_Toc526324242"/>
-      <w:r>
-        <w:t>Módulos</w:t>
-      </w:r>
-      <w:bookmarkEnd w:id="8"/>
-    </w:p>
-    <w:p>
-      <w:r>
-        <w:t xml:space="preserve">Os módulos são as divisões de um sistema, onde cada modulo possui atribuições empresarias, </w:t>
-      </w:r>
-      <w:r>
-        <w:t xml:space="preserve">funcionalidades, </w:t>
-      </w:r>
-      <w:r>
-        <w:t>características uteis para a empresa</w:t>
-      </w:r>
-      <w:r>
-        <w:t>, p</w:t>
-      </w:r>
-      <w:r>
-        <w:t xml:space="preserve">ara que processos antes </w:t>
-      </w:r>
-      <w:r>
-        <w:t xml:space="preserve">feitos de forma </w:t>
-      </w:r>
-      <w:r>
-        <w:t>rustica, se</w:t>
-      </w:r>
-      <w:r>
-        <w:t xml:space="preserve"> tornem mais ágeis, práticos e habit</w:t>
-      </w:r>
-      <w:r>
-        <w:t xml:space="preserve">uais para as funções da empresa com a integração do sistema. </w:t>
-      </w:r>
-    </w:p>
     <w:p/>
     <w:p>
       <w:pPr>
@@ -6892,46 +7548,886 @@
           <w:lang w:val="pt-BR"/>
         </w:rPr>
       </w:pPr>
-      <w:bookmarkStart w:id="9" w:name="_Toc526324243"/>
+      <w:bookmarkStart w:id="9" w:name="_Toc526774712"/>
+      <w:r>
+        <w:rPr>
+          <w:lang w:val="pt-BR"/>
+        </w:rPr>
+        <w:t>Projetos</w:t>
+      </w:r>
+      <w:bookmarkEnd w:id="9"/>
+    </w:p>
+    <w:p>
+      <w:r>
+        <w:t xml:space="preserve">A tabela de projetos terá uma chave de identificação única, junto a chave estrangeira de Usuários e de Clientes. Atributos Tipo de projetos e Custo do Orçamento estarão </w:t>
+      </w:r>
+      <w:r>
+        <w:t xml:space="preserve">junto a tabela e uma breve descrição do projeto que </w:t>
+      </w:r>
+      <w:r>
+        <w:t>está</w:t>
+      </w:r>
+      <w:r>
+        <w:t xml:space="preserve"> se</w:t>
+      </w:r>
+      <w:r>
+        <w:t>ndo realizado.</w:t>
+      </w:r>
+      <w:r>
+        <w:t xml:space="preserve"> </w:t>
+      </w:r>
+    </w:p>
+    <w:p>
+      <w:pPr>
+        <w:rPr>
+          <w:noProof/>
+        </w:rPr>
+      </w:pPr>
+    </w:p>
+    <w:p>
+      <w:pPr>
+        <w:rPr>
+          <w:noProof/>
+        </w:rPr>
+      </w:pPr>
+      <w:r>
+        <w:rPr>
+          <w:noProof/>
+        </w:rPr>
+        <w:drawing>
+          <wp:anchor distT="0" distB="0" distL="114300" distR="114300" simplePos="0" relativeHeight="251663360" behindDoc="0" locked="0" layoutInCell="1" allowOverlap="1">
+            <wp:simplePos x="0" y="0"/>
+            <wp:positionH relativeFrom="margin">
+              <wp:align>center</wp:align>
+            </wp:positionH>
+            <wp:positionV relativeFrom="paragraph">
+              <wp:posOffset>49999</wp:posOffset>
+            </wp:positionV>
+            <wp:extent cx="3076575" cy="1701165"/>
+            <wp:effectExtent l="0" t="0" r="9525" b="0"/>
+            <wp:wrapSquare wrapText="bothSides"/>
+            <wp:docPr id="11" name="Imagem 11"/>
+            <wp:cNvGraphicFramePr>
+              <a:graphicFrameLocks xmlns:a="http://schemas.openxmlformats.org/drawingml/2006/main" noChangeAspect="1"/>
+            </wp:cNvGraphicFramePr>
+            <a:graphic xmlns:a="http://schemas.openxmlformats.org/drawingml/2006/main">
+              <a:graphicData uri="http://schemas.openxmlformats.org/drawingml/2006/picture">
+                <pic:pic xmlns:pic="http://schemas.openxmlformats.org/drawingml/2006/picture">
+                  <pic:nvPicPr>
+                    <pic:cNvPr id="11" name="lo.bmp"/>
+                    <pic:cNvPicPr/>
+                  </pic:nvPicPr>
+                  <pic:blipFill rotWithShape="1">
+                    <a:blip r:embed="rId12">
+                      <a:extLst>
+                        <a:ext uri="{28A0092B-C50C-407E-A947-70E740481C1C}">
+                          <a14:useLocalDpi xmlns:a14="http://schemas.microsoft.com/office/drawing/2010/main" val="0"/>
+                        </a:ext>
+                      </a:extLst>
+                    </a:blip>
+                    <a:srcRect l="3240" t="49248" r="73051" b="35985"/>
+                    <a:stretch/>
+                  </pic:blipFill>
+                  <pic:spPr bwMode="auto">
+                    <a:xfrm>
+                      <a:off x="0" y="0"/>
+                      <a:ext cx="3076575" cy="1701165"/>
+                    </a:xfrm>
+                    <a:prstGeom prst="rect">
+                      <a:avLst/>
+                    </a:prstGeom>
+                    <a:ln>
+                      <a:noFill/>
+                    </a:ln>
+                    <a:extLst>
+                      <a:ext uri="{53640926-AAD7-44D8-BBD7-CCE9431645EC}">
+                        <a14:shadowObscured xmlns:a14="http://schemas.microsoft.com/office/drawing/2010/main"/>
+                      </a:ext>
+                    </a:extLst>
+                  </pic:spPr>
+                </pic:pic>
+              </a:graphicData>
+            </a:graphic>
+            <wp14:sizeRelH relativeFrom="margin">
+              <wp14:pctWidth>0</wp14:pctWidth>
+            </wp14:sizeRelH>
+            <wp14:sizeRelV relativeFrom="margin">
+              <wp14:pctHeight>0</wp14:pctHeight>
+            </wp14:sizeRelV>
+          </wp:anchor>
+        </w:drawing>
+      </w:r>
+    </w:p>
+    <w:p/>
+    <w:p/>
+    <w:p/>
+    <w:p/>
+    <w:p/>
+    <w:p/>
+    <w:p>
+      <w:pPr>
+        <w:pStyle w:val="Ttulo2"/>
+        <w:rPr>
+          <w:lang w:val="pt-BR"/>
+        </w:rPr>
+      </w:pPr>
+      <w:bookmarkStart w:id="10" w:name="_Toc526774713"/>
+      <w:r>
+        <w:rPr>
+          <w:lang w:val="pt-BR"/>
+        </w:rPr>
+        <w:t>Tabela Gerencia Projet</w:t>
+      </w:r>
+      <w:r>
+        <w:rPr>
+          <w:lang w:val="pt-BR"/>
+        </w:rPr>
+        <w:t>o</w:t>
+      </w:r>
+      <w:bookmarkEnd w:id="10"/>
+    </w:p>
+    <w:p>
+      <w:r>
+        <w:t>A tabela possui a chave de identificação, com chaves de identificação estrangeiras de usuários e clientes. A tabela também possui atributos não chaves como o nome do usuário e o tipo do projeto.</w:t>
+      </w:r>
+    </w:p>
+    <w:p>
+      <w:pPr>
+        <w:rPr>
+          <w:noProof/>
+        </w:rPr>
+      </w:pPr>
+      <w:r>
+        <w:rPr>
+          <w:noProof/>
+        </w:rPr>
+        <w:lastRenderedPageBreak/>
+        <w:drawing>
+          <wp:anchor distT="0" distB="0" distL="114300" distR="114300" simplePos="0" relativeHeight="251664384" behindDoc="0" locked="0" layoutInCell="1" allowOverlap="1">
+            <wp:simplePos x="0" y="0"/>
+            <wp:positionH relativeFrom="margin">
+              <wp:align>center</wp:align>
+            </wp:positionH>
+            <wp:positionV relativeFrom="paragraph">
+              <wp:posOffset>85697</wp:posOffset>
+            </wp:positionV>
+            <wp:extent cx="3076404" cy="1614750"/>
+            <wp:effectExtent l="0" t="0" r="0" b="5080"/>
+            <wp:wrapSquare wrapText="bothSides"/>
+            <wp:docPr id="3" name="Imagem 3"/>
+            <wp:cNvGraphicFramePr>
+              <a:graphicFrameLocks xmlns:a="http://schemas.openxmlformats.org/drawingml/2006/main" noChangeAspect="1"/>
+            </wp:cNvGraphicFramePr>
+            <a:graphic xmlns:a="http://schemas.openxmlformats.org/drawingml/2006/main">
+              <a:graphicData uri="http://schemas.openxmlformats.org/drawingml/2006/picture">
+                <pic:pic xmlns:pic="http://schemas.openxmlformats.org/drawingml/2006/picture">
+                  <pic:nvPicPr>
+                    <pic:cNvPr id="3" name="lo.bmp"/>
+                    <pic:cNvPicPr/>
+                  </pic:nvPicPr>
+                  <pic:blipFill rotWithShape="1">
+                    <a:blip r:embed="rId12">
+                      <a:extLst>
+                        <a:ext uri="{28A0092B-C50C-407E-A947-70E740481C1C}">
+                          <a14:useLocalDpi xmlns:a14="http://schemas.microsoft.com/office/drawing/2010/main" val="0"/>
+                        </a:ext>
+                      </a:extLst>
+                    </a:blip>
+                    <a:srcRect l="3011" t="27452" r="75807" b="60027"/>
+                    <a:stretch/>
+                  </pic:blipFill>
+                  <pic:spPr bwMode="auto">
+                    <a:xfrm>
+                      <a:off x="0" y="0"/>
+                      <a:ext cx="3076404" cy="1614750"/>
+                    </a:xfrm>
+                    <a:prstGeom prst="rect">
+                      <a:avLst/>
+                    </a:prstGeom>
+                    <a:ln>
+                      <a:noFill/>
+                    </a:ln>
+                    <a:extLst>
+                      <a:ext uri="{53640926-AAD7-44D8-BBD7-CCE9431645EC}">
+                        <a14:shadowObscured xmlns:a14="http://schemas.microsoft.com/office/drawing/2010/main"/>
+                      </a:ext>
+                    </a:extLst>
+                  </pic:spPr>
+                </pic:pic>
+              </a:graphicData>
+            </a:graphic>
+          </wp:anchor>
+        </w:drawing>
+      </w:r>
+    </w:p>
+    <w:p>
+      <w:pPr>
+        <w:rPr>
+          <w:noProof/>
+        </w:rPr>
+      </w:pPr>
+    </w:p>
+    <w:p>
+      <w:pPr>
+        <w:rPr>
+          <w:noProof/>
+        </w:rPr>
+      </w:pPr>
+    </w:p>
+    <w:p/>
+    <w:p/>
+    <w:p/>
+    <w:p>
+      <w:pPr>
+        <w:pStyle w:val="Ttulo2"/>
+        <w:rPr>
+          <w:lang w:val="pt-BR"/>
+        </w:rPr>
+      </w:pPr>
+      <w:bookmarkStart w:id="11" w:name="_Toc526774714"/>
+      <w:r>
+        <w:rPr>
+          <w:lang w:val="pt-BR"/>
+        </w:rPr>
+        <w:t>Tabela Clientes</w:t>
+      </w:r>
+      <w:bookmarkEnd w:id="11"/>
+    </w:p>
+    <w:p>
+      <w:r>
+        <w:t>Esta Tabela apenas uma chave de identificação, e atributos com características do mesmo. Esta tabela é um requerente de serviços do sistema, sendo assim, fazendo parte das requisições de serviços prestados pelo sistema.</w:t>
+      </w:r>
+    </w:p>
+    <w:p>
+      <w:pPr>
+        <w:rPr>
+          <w:noProof/>
+        </w:rPr>
+      </w:pPr>
+    </w:p>
+    <w:p>
+      <w:r>
+        <w:rPr>
+          <w:noProof/>
+        </w:rPr>
+        <w:drawing>
+          <wp:anchor distT="0" distB="0" distL="114300" distR="114300" simplePos="0" relativeHeight="251665408" behindDoc="0" locked="0" layoutInCell="1" allowOverlap="1">
+            <wp:simplePos x="0" y="0"/>
+            <wp:positionH relativeFrom="margin">
+              <wp:align>center</wp:align>
+            </wp:positionH>
+            <wp:positionV relativeFrom="paragraph">
+              <wp:posOffset>5411</wp:posOffset>
+            </wp:positionV>
+            <wp:extent cx="2926080" cy="2581275"/>
+            <wp:effectExtent l="0" t="0" r="7620" b="9525"/>
+            <wp:wrapSquare wrapText="bothSides"/>
+            <wp:docPr id="8" name="Imagem 8"/>
+            <wp:cNvGraphicFramePr>
+              <a:graphicFrameLocks xmlns:a="http://schemas.openxmlformats.org/drawingml/2006/main" noChangeAspect="1"/>
+            </wp:cNvGraphicFramePr>
+            <a:graphic xmlns:a="http://schemas.openxmlformats.org/drawingml/2006/main">
+              <a:graphicData uri="http://schemas.openxmlformats.org/drawingml/2006/picture">
+                <pic:pic xmlns:pic="http://schemas.openxmlformats.org/drawingml/2006/picture">
+                  <pic:nvPicPr>
+                    <pic:cNvPr id="8" name="lo.bmp"/>
+                    <pic:cNvPicPr/>
+                  </pic:nvPicPr>
+                  <pic:blipFill rotWithShape="1">
+                    <a:blip r:embed="rId12">
+                      <a:extLst>
+                        <a:ext uri="{28A0092B-C50C-407E-A947-70E740481C1C}">
+                          <a14:useLocalDpi xmlns:a14="http://schemas.microsoft.com/office/drawing/2010/main" val="0"/>
+                        </a:ext>
+                      </a:extLst>
+                    </a:blip>
+                    <a:srcRect l="41087" t="25047" r="40039" b="56202"/>
+                    <a:stretch/>
+                  </pic:blipFill>
+                  <pic:spPr bwMode="auto">
+                    <a:xfrm>
+                      <a:off x="0" y="0"/>
+                      <a:ext cx="2926080" cy="2581275"/>
+                    </a:xfrm>
+                    <a:prstGeom prst="rect">
+                      <a:avLst/>
+                    </a:prstGeom>
+                    <a:ln>
+                      <a:noFill/>
+                    </a:ln>
+                    <a:extLst>
+                      <a:ext uri="{53640926-AAD7-44D8-BBD7-CCE9431645EC}">
+                        <a14:shadowObscured xmlns:a14="http://schemas.microsoft.com/office/drawing/2010/main"/>
+                      </a:ext>
+                    </a:extLst>
+                  </pic:spPr>
+                </pic:pic>
+              </a:graphicData>
+            </a:graphic>
+          </wp:anchor>
+        </w:drawing>
+      </w:r>
+    </w:p>
+    <w:p/>
+    <w:p/>
+    <w:p/>
+    <w:p/>
+    <w:p/>
+    <w:p/>
+    <w:p/>
+    <w:p/>
+    <w:p/>
+    <w:p>
+      <w:pPr>
+        <w:pStyle w:val="Ttulo2"/>
+        <w:rPr>
+          <w:lang w:val="pt-BR"/>
+        </w:rPr>
+      </w:pPr>
+      <w:bookmarkStart w:id="12" w:name="_Toc526774715"/>
+      <w:r>
+        <w:rPr>
+          <w:lang w:val="pt-BR"/>
+        </w:rPr>
+        <w:t>Tabela Orçamento Projeto</w:t>
+      </w:r>
+      <w:bookmarkEnd w:id="12"/>
+    </w:p>
+    <w:p>
+      <w:r>
+        <w:t>Esta tabela possui uma chave de identificação, chaves estrangeiras como a chave de identificação de projetos e do Financeiro.</w:t>
+      </w:r>
+      <w:r>
+        <w:t xml:space="preserve"> Nesta tabela também est</w:t>
+      </w:r>
+      <w:r>
+        <w:t xml:space="preserve">á </w:t>
+      </w:r>
+      <w:r>
+        <w:lastRenderedPageBreak/>
+        <w:t>incluso o atributo que realizam o orçamento de cada projeto vinculado ao seu cliente.</w:t>
+      </w:r>
+    </w:p>
+    <w:p>
+      <w:pPr>
+        <w:rPr>
+          <w:noProof/>
+        </w:rPr>
+      </w:pPr>
+      <w:r>
+        <w:rPr>
+          <w:noProof/>
+        </w:rPr>
+        <w:drawing>
+          <wp:anchor distT="0" distB="0" distL="114300" distR="114300" simplePos="0" relativeHeight="251667456" behindDoc="0" locked="0" layoutInCell="1" allowOverlap="1">
+            <wp:simplePos x="0" y="0"/>
+            <wp:positionH relativeFrom="margin">
+              <wp:align>center</wp:align>
+            </wp:positionH>
+            <wp:positionV relativeFrom="paragraph">
+              <wp:posOffset>1905</wp:posOffset>
+            </wp:positionV>
+            <wp:extent cx="3434715" cy="2004060"/>
+            <wp:effectExtent l="0" t="0" r="0" b="0"/>
+            <wp:wrapSquare wrapText="bothSides"/>
+            <wp:docPr id="13" name="Imagem 13"/>
+            <wp:cNvGraphicFramePr>
+              <a:graphicFrameLocks xmlns:a="http://schemas.openxmlformats.org/drawingml/2006/main" noChangeAspect="1"/>
+            </wp:cNvGraphicFramePr>
+            <a:graphic xmlns:a="http://schemas.openxmlformats.org/drawingml/2006/main">
+              <a:graphicData uri="http://schemas.openxmlformats.org/drawingml/2006/picture">
+                <pic:pic xmlns:pic="http://schemas.openxmlformats.org/drawingml/2006/picture">
+                  <pic:nvPicPr>
+                    <pic:cNvPr id="13" name="lo.bmp"/>
+                    <pic:cNvPicPr/>
+                  </pic:nvPicPr>
+                  <pic:blipFill rotWithShape="1">
+                    <a:blip r:embed="rId12">
+                      <a:extLst>
+                        <a:ext uri="{28A0092B-C50C-407E-A947-70E740481C1C}">
+                          <a14:useLocalDpi xmlns:a14="http://schemas.microsoft.com/office/drawing/2010/main" val="0"/>
+                        </a:ext>
+                      </a:extLst>
+                    </a:blip>
+                    <a:srcRect l="6484" t="85646" r="71824" b="1"/>
+                    <a:stretch/>
+                  </pic:blipFill>
+                  <pic:spPr bwMode="auto">
+                    <a:xfrm>
+                      <a:off x="0" y="0"/>
+                      <a:ext cx="3434715" cy="2004060"/>
+                    </a:xfrm>
+                    <a:prstGeom prst="rect">
+                      <a:avLst/>
+                    </a:prstGeom>
+                    <a:ln>
+                      <a:noFill/>
+                    </a:ln>
+                    <a:extLst>
+                      <a:ext uri="{53640926-AAD7-44D8-BBD7-CCE9431645EC}">
+                        <a14:shadowObscured xmlns:a14="http://schemas.microsoft.com/office/drawing/2010/main"/>
+                      </a:ext>
+                    </a:extLst>
+                  </pic:spPr>
+                </pic:pic>
+              </a:graphicData>
+            </a:graphic>
+            <wp14:sizeRelH relativeFrom="margin">
+              <wp14:pctWidth>0</wp14:pctWidth>
+            </wp14:sizeRelH>
+          </wp:anchor>
+        </w:drawing>
+      </w:r>
+    </w:p>
+    <w:p>
+      <w:pPr>
+        <w:rPr>
+          <w:noProof/>
+        </w:rPr>
+      </w:pPr>
+    </w:p>
+    <w:p/>
+    <w:p/>
+    <w:p/>
+    <w:p/>
+    <w:p/>
+    <w:p>
+      <w:pPr>
+        <w:pStyle w:val="Ttulo2"/>
+      </w:pPr>
+      <w:bookmarkStart w:id="13" w:name="_Toc526774716"/>
+      <w:r>
+        <w:rPr>
+          <w:lang w:val="pt-BR"/>
+        </w:rPr>
+        <w:t>Tabela financeiro</w:t>
+      </w:r>
+      <w:bookmarkEnd w:id="13"/>
+    </w:p>
+    <w:p>
+      <w:pPr>
+        <w:pStyle w:val="FGRItem"/>
+        <w:numPr>
+          <w:ilvl w:val="0"/>
+          <w:numId w:val="0"/>
+        </w:numPr>
+        <w:rPr>
+          <w:noProof/>
+        </w:rPr>
+      </w:pPr>
+      <w:r>
+        <w:t>Esta tabela tem possui uma chave de identificação e uma chave estrangeira de clientes, junto atributos de contas específicas de cada cliente atrelado ao sistema.</w:t>
+      </w:r>
+      <w:r>
+        <w:t xml:space="preserve"> </w:t>
+      </w:r>
+    </w:p>
+    <w:p>
+      <w:pPr>
+        <w:pStyle w:val="FGRItem"/>
+        <w:numPr>
+          <w:ilvl w:val="0"/>
+          <w:numId w:val="0"/>
+        </w:numPr>
+      </w:pPr>
+      <w:r>
+        <w:rPr>
+          <w:noProof/>
+        </w:rPr>
+        <w:drawing>
+          <wp:anchor distT="0" distB="0" distL="114300" distR="114300" simplePos="0" relativeHeight="251666432" behindDoc="0" locked="0" layoutInCell="1" allowOverlap="1">
+            <wp:simplePos x="0" y="0"/>
+            <wp:positionH relativeFrom="margin">
+              <wp:align>center</wp:align>
+            </wp:positionH>
+            <wp:positionV relativeFrom="paragraph">
+              <wp:posOffset>9856</wp:posOffset>
+            </wp:positionV>
+            <wp:extent cx="2467831" cy="2271975"/>
+            <wp:effectExtent l="0" t="0" r="8890" b="0"/>
+            <wp:wrapSquare wrapText="bothSides"/>
+            <wp:docPr id="12" name="Imagem 12"/>
+            <wp:cNvGraphicFramePr>
+              <a:graphicFrameLocks xmlns:a="http://schemas.openxmlformats.org/drawingml/2006/main" noChangeAspect="1"/>
+            </wp:cNvGraphicFramePr>
+            <a:graphic xmlns:a="http://schemas.openxmlformats.org/drawingml/2006/main">
+              <a:graphicData uri="http://schemas.openxmlformats.org/drawingml/2006/picture">
+                <pic:pic xmlns:pic="http://schemas.openxmlformats.org/drawingml/2006/picture">
+                  <pic:nvPicPr>
+                    <pic:cNvPr id="12" name="lo.bmp"/>
+                    <pic:cNvPicPr/>
+                  </pic:nvPicPr>
+                  <pic:blipFill rotWithShape="1">
+                    <a:blip r:embed="rId12">
+                      <a:extLst>
+                        <a:ext uri="{28A0092B-C50C-407E-A947-70E740481C1C}">
+                          <a14:useLocalDpi xmlns:a14="http://schemas.microsoft.com/office/drawing/2010/main" val="0"/>
+                        </a:ext>
+                      </a:extLst>
+                    </a:blip>
+                    <a:srcRect l="41260" t="24874" r="40183" b="55885"/>
+                    <a:stretch/>
+                  </pic:blipFill>
+                  <pic:spPr bwMode="auto">
+                    <a:xfrm>
+                      <a:off x="0" y="0"/>
+                      <a:ext cx="2467831" cy="2271975"/>
+                    </a:xfrm>
+                    <a:prstGeom prst="rect">
+                      <a:avLst/>
+                    </a:prstGeom>
+                    <a:ln>
+                      <a:noFill/>
+                    </a:ln>
+                    <a:extLst>
+                      <a:ext uri="{53640926-AAD7-44D8-BBD7-CCE9431645EC}">
+                        <a14:shadowObscured xmlns:a14="http://schemas.microsoft.com/office/drawing/2010/main"/>
+                      </a:ext>
+                    </a:extLst>
+                  </pic:spPr>
+                </pic:pic>
+              </a:graphicData>
+            </a:graphic>
+          </wp:anchor>
+        </w:drawing>
+      </w:r>
+    </w:p>
+    <w:p>
+      <w:pPr>
+        <w:pStyle w:val="FGRItem"/>
+        <w:numPr>
+          <w:ilvl w:val="0"/>
+          <w:numId w:val="0"/>
+        </w:numPr>
+      </w:pPr>
+    </w:p>
+    <w:p>
+      <w:pPr>
+        <w:pStyle w:val="FGRItem"/>
+        <w:numPr>
+          <w:ilvl w:val="0"/>
+          <w:numId w:val="0"/>
+        </w:numPr>
+      </w:pPr>
+    </w:p>
+    <w:p>
+      <w:pPr>
+        <w:pStyle w:val="FGRItem"/>
+        <w:numPr>
+          <w:ilvl w:val="0"/>
+          <w:numId w:val="0"/>
+        </w:numPr>
+      </w:pPr>
+    </w:p>
+    <w:p>
+      <w:pPr>
+        <w:pStyle w:val="FGRItem"/>
+        <w:numPr>
+          <w:ilvl w:val="0"/>
+          <w:numId w:val="0"/>
+        </w:numPr>
+      </w:pPr>
+    </w:p>
+    <w:p>
+      <w:pPr>
+        <w:pStyle w:val="FGRItem"/>
+        <w:numPr>
+          <w:ilvl w:val="0"/>
+          <w:numId w:val="0"/>
+        </w:numPr>
+      </w:pPr>
+    </w:p>
+    <w:p>
+      <w:pPr>
+        <w:pStyle w:val="FGRItem"/>
+        <w:numPr>
+          <w:ilvl w:val="0"/>
+          <w:numId w:val="0"/>
+        </w:numPr>
+      </w:pPr>
+    </w:p>
+    <w:p>
+      <w:pPr>
+        <w:pStyle w:val="FGRItem"/>
+        <w:numPr>
+          <w:ilvl w:val="0"/>
+          <w:numId w:val="0"/>
+        </w:numPr>
+      </w:pPr>
+    </w:p>
+    <w:p>
+      <w:pPr>
+        <w:pStyle w:val="FGRItem"/>
+        <w:numPr>
+          <w:ilvl w:val="0"/>
+          <w:numId w:val="0"/>
+        </w:numPr>
+      </w:pPr>
+    </w:p>
+    <w:p>
+      <w:pPr>
+        <w:pStyle w:val="FGRItem"/>
+        <w:numPr>
+          <w:ilvl w:val="0"/>
+          <w:numId w:val="0"/>
+        </w:numPr>
+      </w:pPr>
+    </w:p>
+    <w:p>
+      <w:pPr>
+        <w:pStyle w:val="FGRItem"/>
+        <w:numPr>
+          <w:ilvl w:val="0"/>
+          <w:numId w:val="0"/>
+        </w:numPr>
+      </w:pPr>
+    </w:p>
+    <w:p>
+      <w:pPr>
+        <w:pStyle w:val="Ttulo2"/>
+        <w:rPr>
+          <w:lang w:val="pt-BR"/>
+        </w:rPr>
+      </w:pPr>
+      <w:bookmarkStart w:id="14" w:name="_Toc526774717"/>
+      <w:r>
+        <w:rPr>
+          <w:lang w:val="pt-BR"/>
+        </w:rPr>
+        <w:t>Tabela Orçamento Obra</w:t>
+      </w:r>
+      <w:bookmarkEnd w:id="14"/>
+      <w:r>
+        <w:rPr>
+          <w:lang w:val="pt-BR"/>
+        </w:rPr>
+        <w:t xml:space="preserve"> </w:t>
+      </w:r>
+    </w:p>
+    <w:p>
+      <w:r>
+        <w:t>Esta tabela possui uma chave de identificação, e também chaves estrangeiras do id de Obras e Financeiro. Também estará atribuo o valor de cada obra juntamente ao atrelado ao seu respectivo cliente.</w:t>
+      </w:r>
+    </w:p>
+    <w:p>
+      <w:pPr>
+        <w:rPr>
+          <w:noProof/>
+        </w:rPr>
+      </w:pPr>
+      <w:r>
+        <w:rPr>
+          <w:noProof/>
+        </w:rPr>
+        <w:lastRenderedPageBreak/>
+        <w:drawing>
+          <wp:anchor distT="0" distB="0" distL="114300" distR="114300" simplePos="0" relativeHeight="251668480" behindDoc="0" locked="0" layoutInCell="1" allowOverlap="1">
+            <wp:simplePos x="0" y="0"/>
+            <wp:positionH relativeFrom="margin">
+              <wp:align>center</wp:align>
+            </wp:positionH>
+            <wp:positionV relativeFrom="paragraph">
+              <wp:posOffset>106045</wp:posOffset>
+            </wp:positionV>
+            <wp:extent cx="3048000" cy="1565275"/>
+            <wp:effectExtent l="0" t="0" r="0" b="0"/>
+            <wp:wrapSquare wrapText="bothSides"/>
+            <wp:docPr id="14" name="Imagem 14"/>
+            <wp:cNvGraphicFramePr>
+              <a:graphicFrameLocks xmlns:a="http://schemas.openxmlformats.org/drawingml/2006/main" noChangeAspect="1"/>
+            </wp:cNvGraphicFramePr>
+            <a:graphic xmlns:a="http://schemas.openxmlformats.org/drawingml/2006/main">
+              <a:graphicData uri="http://schemas.openxmlformats.org/drawingml/2006/picture">
+                <pic:pic xmlns:pic="http://schemas.openxmlformats.org/drawingml/2006/picture">
+                  <pic:nvPicPr>
+                    <pic:cNvPr id="14" name="lo.bmp"/>
+                    <pic:cNvPicPr/>
+                  </pic:nvPicPr>
+                  <pic:blipFill rotWithShape="1">
+                    <a:blip r:embed="rId12">
+                      <a:extLst>
+                        <a:ext uri="{28A0092B-C50C-407E-A947-70E740481C1C}">
+                          <a14:useLocalDpi xmlns:a14="http://schemas.microsoft.com/office/drawing/2010/main" val="0"/>
+                        </a:ext>
+                      </a:extLst>
+                    </a:blip>
+                    <a:srcRect l="76277" t="68800" r="147" b="17550"/>
+                    <a:stretch/>
+                  </pic:blipFill>
+                  <pic:spPr bwMode="auto">
+                    <a:xfrm>
+                      <a:off x="0" y="0"/>
+                      <a:ext cx="3048000" cy="1565275"/>
+                    </a:xfrm>
+                    <a:prstGeom prst="rect">
+                      <a:avLst/>
+                    </a:prstGeom>
+                    <a:ln>
+                      <a:noFill/>
+                    </a:ln>
+                    <a:extLst>
+                      <a:ext uri="{53640926-AAD7-44D8-BBD7-CCE9431645EC}">
+                        <a14:shadowObscured xmlns:a14="http://schemas.microsoft.com/office/drawing/2010/main"/>
+                      </a:ext>
+                    </a:extLst>
+                  </pic:spPr>
+                </pic:pic>
+              </a:graphicData>
+            </a:graphic>
+            <wp14:sizeRelH relativeFrom="margin">
+              <wp14:pctWidth>0</wp14:pctWidth>
+            </wp14:sizeRelH>
+            <wp14:sizeRelV relativeFrom="margin">
+              <wp14:pctHeight>0</wp14:pctHeight>
+            </wp14:sizeRelV>
+          </wp:anchor>
+        </w:drawing>
+      </w:r>
+    </w:p>
+    <w:p>
+      <w:pPr>
+        <w:rPr>
+          <w:noProof/>
+        </w:rPr>
+      </w:pPr>
+    </w:p>
+    <w:p>
+      <w:pPr>
+        <w:rPr>
+          <w:noProof/>
+        </w:rPr>
+      </w:pPr>
+    </w:p>
+    <w:p/>
+    <w:p/>
+    <w:p/>
+    <w:p>
+      <w:pPr>
+        <w:pStyle w:val="FGRItem"/>
+        <w:numPr>
+          <w:ilvl w:val="0"/>
+          <w:numId w:val="0"/>
+        </w:numPr>
+      </w:pPr>
+    </w:p>
+    <w:p>
+      <w:pPr>
+        <w:pStyle w:val="Ttulo1"/>
+      </w:pPr>
+      <w:bookmarkStart w:id="15" w:name="_Toc526774718"/>
+      <w:r>
+        <w:t>Módulos</w:t>
+      </w:r>
+      <w:bookmarkEnd w:id="15"/>
+    </w:p>
+    <w:p>
+      <w:r>
+        <w:t xml:space="preserve">Os módulos são as divisões de um sistema, onde cada modulo possui atribuições empresarias, </w:t>
+      </w:r>
+      <w:r>
+        <w:t xml:space="preserve">funcionalidades, </w:t>
+      </w:r>
+      <w:r>
+        <w:t>características uteis para a empresa</w:t>
+      </w:r>
+      <w:r>
+        <w:t>, p</w:t>
+      </w:r>
+      <w:r>
+        <w:t xml:space="preserve">ara que processos antes </w:t>
+      </w:r>
+      <w:r>
+        <w:t xml:space="preserve">feitos de forma </w:t>
+      </w:r>
+      <w:r>
+        <w:t>rustica, se</w:t>
+      </w:r>
+      <w:r>
+        <w:t xml:space="preserve"> tornem mais ágeis, práticos e habit</w:t>
+      </w:r>
+      <w:r>
+        <w:t xml:space="preserve">uais para as funções da empresa com a integração do sistema. </w:t>
+      </w:r>
+    </w:p>
+    <w:p/>
+    <w:p>
+      <w:pPr>
+        <w:pStyle w:val="Ttulo2"/>
+        <w:rPr>
+          <w:lang w:val="pt-BR"/>
+        </w:rPr>
+      </w:pPr>
+      <w:bookmarkStart w:id="16" w:name="_Toc526774719"/>
+      <w:r>
+        <w:rPr>
+          <w:lang w:val="pt-BR"/>
+        </w:rPr>
+        <w:t>Financeiro</w:t>
+      </w:r>
+      <w:bookmarkEnd w:id="16"/>
+    </w:p>
+    <w:p>
+      <w:r>
+        <w:t xml:space="preserve">O Modulo do Financeiro tem como funcionalidade </w:t>
+      </w:r>
+      <w:r>
+        <w:t xml:space="preserve">gerir todas contas da empresa, </w:t>
+      </w:r>
+      <w:r>
+        <w:t xml:space="preserve">buscar organizar todos </w:t>
+      </w:r>
+      <w:r>
+        <w:t>os pagamentos</w:t>
+      </w:r>
+      <w:r>
+        <w:t xml:space="preserve">. Neste modulo será possível ser feito a organização de contas através de tabelas de pagamentos, </w:t>
+      </w:r>
+      <w:r>
+        <w:t>onde será exibido as situações das contas da empresa, e</w:t>
+      </w:r>
+      <w:r>
+        <w:t xml:space="preserve"> dessa forma mostrar </w:t>
+      </w:r>
+      <w:r>
+        <w:t>o que já foi pago, o que está pendente e contas a receber.</w:t>
+      </w:r>
+      <w:r>
+        <w:t xml:space="preserve"> A solicitação de orçamentos é realizada pelo o mesmo setor, a gerência contábil de todos os gatos que se terá com a obra ou projetos vira dela, sendo assim, emitida uma nota fiscal para o cliente no final, para que o cliente possa acessar o documento solicitado através do sistema. </w:t>
+      </w:r>
+      <w:r>
+        <w:t>Desta maneira a empresa terá maior controle sobre sua situação financeira, e também ter maior flexibilidade de acessar o sistema de onde quiser.</w:t>
+      </w:r>
+    </w:p>
+    <w:p/>
+    <w:p>
+      <w:pPr>
+        <w:pStyle w:val="Ttulo2"/>
+        <w:rPr>
+          <w:lang w:val="pt-BR"/>
+        </w:rPr>
+      </w:pPr>
+      <w:bookmarkStart w:id="17" w:name="_Toc526774720"/>
       <w:r>
         <w:rPr>
           <w:lang w:val="pt-BR"/>
         </w:rPr>
         <w:lastRenderedPageBreak/>
-        <w:t>Financeiro</w:t>
-      </w:r>
-      <w:bookmarkEnd w:id="9"/>
+        <w:t>Obras</w:t>
+      </w:r>
+      <w:bookmarkEnd w:id="17"/>
     </w:p>
     <w:p>
       <w:r>
-        <w:t xml:space="preserve">O Modulo do Financeiro tem como funcionalidade </w:t>
-      </w:r>
-      <w:r>
-        <w:t xml:space="preserve">gerir todas contas da empresa, </w:t>
-      </w:r>
-      <w:r>
-        <w:t xml:space="preserve">buscar organizar todos </w:t>
-      </w:r>
-      <w:r>
-        <w:t>os pagamentos</w:t>
-      </w:r>
-      <w:r>
-        <w:t xml:space="preserve">. Neste modulo será possível ser feito a organização de contas através de tabelas de pagamentos, </w:t>
-      </w:r>
-      <w:r>
-        <w:t>onde será exibido as situações das contas da empresa, e</w:t>
-      </w:r>
-      <w:r>
-        <w:t xml:space="preserve"> dessa forma mostrar </w:t>
-      </w:r>
-      <w:r>
-        <w:t>o que já foi pago, o que está pendente e contas a receber.</w:t>
-      </w:r>
-      <w:r>
-        <w:t xml:space="preserve"> A solicitação de orçamentos é realizada pelo o mesmo setor, a gerência contábil de todos os gatos que se terá com a obra ou projetos vira dela, sendo assim, emitida uma nota fiscal para o cliente no final, para que o cliente possa acessar o documento solicitado através do sistema. </w:t>
-      </w:r>
-      <w:r>
-        <w:t>Desta maneira a empresa terá maior controle sobre sua situação financeira, e também ter maior flexibilidade de acessar o sistema de onde quiser.</w:t>
+        <w:t xml:space="preserve">O modulo de obras tem como função o acompanhamento, onde será incrementado a tabela de funcionários que trabalham na mesma, os materiais necessários para construção e mostrar a rotina de obra. </w:t>
+      </w:r>
+      <w:r>
+        <w:t xml:space="preserve">Definir o que é está pendente e o que já </w:t>
+      </w:r>
+      <w:r>
+        <w:t>foi realizado, sendo assim, tornar o andamento da obra mais organizado e eficiente.</w:t>
+      </w:r>
+      <w:r>
+        <w:t xml:space="preserve"> </w:t>
       </w:r>
     </w:p>
     <w:p/>
@@ -6942,27 +8438,45 @@
           <w:lang w:val="pt-BR"/>
         </w:rPr>
       </w:pPr>
-      <w:bookmarkStart w:id="10" w:name="_Toc526324244"/>
+      <w:bookmarkStart w:id="18" w:name="_Toc526774721"/>
       <w:r>
         <w:rPr>
           <w:lang w:val="pt-BR"/>
         </w:rPr>
-        <w:t>Obras</w:t>
-      </w:r>
-      <w:bookmarkEnd w:id="10"/>
+        <w:t>Projetos</w:t>
+      </w:r>
+      <w:bookmarkEnd w:id="18"/>
     </w:p>
     <w:p>
       <w:r>
-        <w:t xml:space="preserve">O modulo de obras tem como função o acompanhamento, onde será incrementado a tabela de funcionários que trabalham na mesma, os materiais necessários para construção e mostrar a rotina de obra. </w:t>
-      </w:r>
-      <w:r>
-        <w:t xml:space="preserve">Definir o que é está pendente e o que já </w:t>
-      </w:r>
-      <w:r>
-        <w:t>foi realizado, sendo assim, tornar o andamento da obra mais organizado e eficiente.</w:t>
+        <w:t xml:space="preserve">O </w:t>
+      </w:r>
+      <w:r>
+        <w:t>m</w:t>
+      </w:r>
+      <w:r>
+        <w:t xml:space="preserve">ódulo de projetos </w:t>
+      </w:r>
+      <w:r>
+        <w:t>tem a funcionalidade de organizar os projetos, onde terá de ser especificado o tipo, nome, local que será designado e seu status. Sendo assim, usuário terá maior controle no processo de desenvolvimento.</w:t>
       </w:r>
       <w:r>
         <w:t xml:space="preserve"> </w:t>
+      </w:r>
+      <w:r>
+        <w:t xml:space="preserve">Também </w:t>
+      </w:r>
+      <w:r>
+        <w:t>será</w:t>
+      </w:r>
+      <w:r>
+        <w:t xml:space="preserve"> atribuído a função de armazenar </w:t>
+      </w:r>
+      <w:r>
+        <w:t>o arquivo na nuvem para que a empresa tenha a facilidade de baixar arquivos</w:t>
+      </w:r>
+      <w:r>
+        <w:t xml:space="preserve"> de qualquer lugar. </w:t>
       </w:r>
     </w:p>
     <w:p/>
@@ -6973,64 +8487,14 @@
           <w:lang w:val="pt-BR"/>
         </w:rPr>
       </w:pPr>
-      <w:bookmarkStart w:id="11" w:name="_Toc526324245"/>
+      <w:bookmarkStart w:id="19" w:name="_Toc526774722"/>
       <w:r>
         <w:rPr>
           <w:lang w:val="pt-BR"/>
         </w:rPr>
-        <w:t>Projetos</w:t>
-      </w:r>
-      <w:bookmarkEnd w:id="11"/>
-    </w:p>
-    <w:p>
-      <w:r>
-        <w:t xml:space="preserve">O </w:t>
-      </w:r>
-      <w:r>
-        <w:t>m</w:t>
-      </w:r>
-      <w:r>
-        <w:t xml:space="preserve">ódulo de projetos </w:t>
-      </w:r>
-      <w:r>
-        <w:t>tem a funcionalidade de organizar os projetos, onde terá de ser especificado o tipo, nome, local que será designado e seu status. Sendo assim, usuário terá maior controle no processo de desenvolvimento.</w:t>
-      </w:r>
-      <w:r>
-        <w:t xml:space="preserve"> </w:t>
-      </w:r>
-      <w:r>
-        <w:t xml:space="preserve">Também </w:t>
-      </w:r>
-      <w:r>
-        <w:t>será</w:t>
-      </w:r>
-      <w:r>
-        <w:t xml:space="preserve"> atribuído a função de armazenar </w:t>
-      </w:r>
-      <w:r>
-        <w:t>o arquivo na nuvem para que a empresa tenha a facilidade de baixar arquivos</w:t>
-      </w:r>
-      <w:r>
-        <w:t xml:space="preserve"> de qualquer lugar. </w:t>
-      </w:r>
-    </w:p>
-    <w:p/>
-    <w:p>
-      <w:pPr>
-        <w:pStyle w:val="Ttulo2"/>
-        <w:rPr>
-          <w:lang w:val="pt-BR"/>
-        </w:rPr>
-      </w:pPr>
-      <w:bookmarkStart w:id="12" w:name="_Toc526324246"/>
-      <w:r>
-        <w:rPr>
-          <w:lang w:val="pt-BR"/>
-        </w:rPr>
-        <w:lastRenderedPageBreak/>
         <w:t>Usuários</w:t>
       </w:r>
-      <w:bookmarkEnd w:id="12"/>
+      <w:bookmarkEnd w:id="19"/>
       <w:r>
         <w:rPr>
           <w:lang w:val="pt-BR"/>
@@ -7063,14 +8527,14 @@
       <w:pPr>
         <w:pStyle w:val="Ttulo2"/>
       </w:pPr>
-      <w:bookmarkStart w:id="13" w:name="_Toc526324247"/>
+      <w:bookmarkStart w:id="20" w:name="_Toc526774723"/>
       <w:r>
         <w:rPr>
           <w:lang w:val="pt-BR"/>
         </w:rPr>
         <w:t>Clientes</w:t>
       </w:r>
-      <w:bookmarkEnd w:id="13"/>
+      <w:bookmarkEnd w:id="20"/>
       <w:r>
         <w:rPr>
           <w:lang w:val="pt-BR"/>
@@ -7086,7 +8550,11 @@
         <w:t xml:space="preserve">Na tabela clientes, o mesmo será um tipo de usuário com hierarquia mais baixa, com restrições ao sistema, podendo apenas visualizar o andamento do seu serviço solicitado, os usuários que nele trabalham, recorrer a novas solicitações de serviços </w:t>
       </w:r>
       <w:r>
-        <w:t xml:space="preserve">e verificar o relatório da obra para que o cliente possa ter um acompanhamento melhor. Na questão financeira, foi pensando em deixar esclarecido os gastos do cliente, mostrando os custeios com as obras através da nota fiscal pelo próprio sistema. </w:t>
+        <w:t xml:space="preserve">e verificar o relatório da obra para que o cliente possa ter um acompanhamento melhor. Na questão financeira, foi pensando em deixar </w:t>
+      </w:r>
+      <w:r>
+        <w:lastRenderedPageBreak/>
+        <w:t xml:space="preserve">esclarecido os gastos do cliente, mostrando os custeios com as obras através da nota fiscal pelo próprio sistema. </w:t>
       </w:r>
     </w:p>
     <w:p>
@@ -7100,11 +8568,11 @@
       <w:pPr>
         <w:pStyle w:val="Ttulo1"/>
       </w:pPr>
-      <w:bookmarkStart w:id="14" w:name="_Toc526324248"/>
+      <w:bookmarkStart w:id="21" w:name="_Toc526774724"/>
       <w:r>
         <w:t>Resumo</w:t>
       </w:r>
-      <w:bookmarkEnd w:id="14"/>
+      <w:bookmarkEnd w:id="21"/>
       <w:r>
         <w:t xml:space="preserve"> </w:t>
       </w:r>
@@ -7472,23 +8940,7 @@
                               <w:sz w:val="12"/>
                               <w:szCs w:val="12"/>
                             </w:rPr>
-                            <w:t>MOD</w:t>
-                          </w:r>
-                          <w:r>
-                            <w:rPr>
-                              <w:rFonts w:ascii="Courier New" w:hAnsi="Courier New" w:cs="Courier New"/>
-                              <w:sz w:val="12"/>
-                              <w:szCs w:val="12"/>
-                            </w:rPr>
-                            <w:t>-QLD</w:t>
-                          </w:r>
-                          <w:r>
-                            <w:rPr>
-                              <w:rFonts w:ascii="Courier New" w:hAnsi="Courier New" w:cs="Courier New"/>
-                              <w:sz w:val="12"/>
-                              <w:szCs w:val="12"/>
-                            </w:rPr>
-                            <w:t>-</w:t>
+                            <w:t>MOD-QLD-</w:t>
                           </w:r>
                           <w:r>
                             <w:rPr>
@@ -7538,23 +8990,7 @@
                         <w:sz w:val="12"/>
                         <w:szCs w:val="12"/>
                       </w:rPr>
-                      <w:t>MOD</w:t>
-                    </w:r>
-                    <w:r>
-                      <w:rPr>
-                        <w:rFonts w:ascii="Courier New" w:hAnsi="Courier New" w:cs="Courier New"/>
-                        <w:sz w:val="12"/>
-                        <w:szCs w:val="12"/>
-                      </w:rPr>
-                      <w:t>-QLD</w:t>
-                    </w:r>
-                    <w:r>
-                      <w:rPr>
-                        <w:rFonts w:ascii="Courier New" w:hAnsi="Courier New" w:cs="Courier New"/>
-                        <w:sz w:val="12"/>
-                        <w:szCs w:val="12"/>
-                      </w:rPr>
-                      <w:t>-</w:t>
+                      <w:t>MOD-QLD-</w:t>
                     </w:r>
                     <w:r>
                       <w:rPr>
@@ -7875,23 +9311,7 @@
                               <w:sz w:val="12"/>
                               <w:szCs w:val="12"/>
                             </w:rPr>
-                            <w:t>MOD</w:t>
-                          </w:r>
-                          <w:r>
-                            <w:rPr>
-                              <w:rFonts w:ascii="Courier New" w:hAnsi="Courier New" w:cs="Courier New"/>
-                              <w:sz w:val="12"/>
-                              <w:szCs w:val="12"/>
-                            </w:rPr>
-                            <w:t>-QLD</w:t>
-                          </w:r>
-                          <w:r>
-                            <w:rPr>
-                              <w:rFonts w:ascii="Courier New" w:hAnsi="Courier New" w:cs="Courier New"/>
-                              <w:sz w:val="12"/>
-                              <w:szCs w:val="12"/>
-                            </w:rPr>
-                            <w:t>-</w:t>
+                            <w:t>MOD-QLD-</w:t>
                           </w:r>
                           <w:r>
                             <w:rPr>
@@ -7941,23 +9361,7 @@
                         <w:sz w:val="12"/>
                         <w:szCs w:val="12"/>
                       </w:rPr>
-                      <w:t>MOD</w:t>
-                    </w:r>
-                    <w:r>
-                      <w:rPr>
-                        <w:rFonts w:ascii="Courier New" w:hAnsi="Courier New" w:cs="Courier New"/>
-                        <w:sz w:val="12"/>
-                        <w:szCs w:val="12"/>
-                      </w:rPr>
-                      <w:t>-QLD</w:t>
-                    </w:r>
-                    <w:r>
-                      <w:rPr>
-                        <w:rFonts w:ascii="Courier New" w:hAnsi="Courier New" w:cs="Courier New"/>
-                        <w:sz w:val="12"/>
-                        <w:szCs w:val="12"/>
-                      </w:rPr>
-                      <w:t>-</w:t>
+                      <w:t>MOD-QLD-</w:t>
                     </w:r>
                     <w:r>
                       <w:rPr>
@@ -8076,7 +9480,7 @@
               <v:shape id="_x0000_s2051" type="#_x0000_t75" style="position:absolute;left:0;text-align:left;margin-left:33.45pt;margin-top:-9.1pt;width:149.65pt;height:74.65pt;z-index:-251656704;mso-position-horizontal-relative:text;mso-position-vertical-relative:text">
                 <v:imagedata r:id="rId1" o:title=""/>
               </v:shape>
-              <o:OLEObject Type="Embed" ProgID="CorelDraw.Graphic.16" ShapeID="_x0000_s2051" DrawAspect="Content" ObjectID="_1600066109" r:id="rId2"/>
+              <o:OLEObject Type="Embed" ProgID="CorelDraw.Graphic.16" ShapeID="_x0000_s2051" DrawAspect="Content" ObjectID="_1600518314" r:id="rId2"/>
             </w:object>
           </w:r>
         </w:p>
@@ -8306,16 +9710,7 @@
               <w:sz w:val="16"/>
               <w:szCs w:val="16"/>
             </w:rPr>
-            <w:t>MOD-QLD</w:t>
-          </w:r>
-          <w:r>
-            <w:rPr>
-              <w:rFonts w:cs="Arial"/>
-              <w:color w:val="000000"/>
-              <w:sz w:val="16"/>
-              <w:szCs w:val="16"/>
-            </w:rPr>
-            <w:t>-001</w:t>
+            <w:t>MOD-QLD-001</w:t>
           </w:r>
         </w:p>
       </w:tc>
@@ -8379,7 +9774,7 @@
               <w:sz w:val="20"/>
               <w:szCs w:val="20"/>
             </w:rPr>
-            <w:t>3</w:t>
+            <w:t>13</w:t>
           </w:r>
           <w:r>
             <w:rPr>
@@ -8439,7 +9834,7 @@
               <w:sz w:val="20"/>
               <w:szCs w:val="20"/>
             </w:rPr>
-            <w:t>9</w:t>
+            <w:t>13</w:t>
           </w:r>
           <w:r>
             <w:rPr>
@@ -13220,7 +14615,7 @@
 </file>
 
 <file path=customXml/itemProps1.xml><?xml version="1.0" encoding="utf-8"?>
-<ds:datastoreItem xmlns:ds="http://schemas.openxmlformats.org/officeDocument/2006/customXml" ds:itemID="{D4F9E3D9-ABCA-40E5-8513-DE160E61DAC2}">
+<ds:datastoreItem xmlns:ds="http://schemas.openxmlformats.org/officeDocument/2006/customXml" ds:itemID="{C9ABF536-00A6-4B35-88E3-5E0701D4A64E}">
   <ds:schemaRefs>
     <ds:schemaRef ds:uri="http://schemas.openxmlformats.org/officeDocument/2006/bibliography"/>
   </ds:schemaRefs>

</xml_diff>